<commit_message>
Results Part Is Finishedgit add Improving\ typhoon\ forecast\ with\ uncertainty\ quantification.docx
</commit_message>
<xml_diff>
--- a/Improving typhoon forecast with uncertainty quantification.docx
+++ b/Improving typhoon forecast with uncertainty quantification.docx
@@ -7,19 +7,19 @@
       <w:pPr>
         <w:pStyle w:val="19"/>
         <w:ind w:firstLine="420" w:firstLineChars="0"/>
-      </w:pPr>
-      <w:bookmarkStart w:id="0" w:name="_GoBack"/>
-      <w:r>
-        <w:t xml:space="preserve">Improving typhoon </w:t>
-      </w:r>
-      <w:r>
-        <w:t xml:space="preserve">forecast </w:t>
-      </w:r>
-      <w:r>
-        <w:t>with uncertainty quantification</w:t>
-      </w:r>
-    </w:p>
-    <w:bookmarkEnd w:id="0"/>
+        <w:rPr>
+          <w:sz w:val="44"/>
+          <w:szCs w:val="44"/>
+        </w:rPr>
+      </w:pPr>
+      <w:r>
+        <w:rPr>
+          <w:sz w:val="44"/>
+          <w:szCs w:val="44"/>
+        </w:rPr>
+        <w:t>Improving typhoon forecast with uncertainty quantification</w:t>
+      </w:r>
+    </w:p>
     <w:p>
       <w:pPr>
         <w:jc w:val="right"/>
@@ -162,7 +162,7 @@
           <w:sz w:val="20"/>
           <w:szCs w:val="20"/>
         </w:rPr>
-        <w:t>Further, we verified this parameter set to several other</w:t>
+        <w:t>Further, we transfer this optimum to several other</w:t>
       </w:r>
       <w:r>
         <w:t xml:space="preserve"> </w:t>
@@ -172,7 +172,7 @@
           <w:sz w:val="20"/>
           <w:szCs w:val="20"/>
         </w:rPr>
-        <w:t>analogous typhoon events.</w:t>
+        <w:t>analogous typhoon events to validate its effectiveness and robustness.</w:t>
       </w:r>
       <w:commentRangeEnd w:id="2"/>
       <w:r>
@@ -197,7 +197,7 @@
           <w:sz w:val="20"/>
           <w:szCs w:val="20"/>
         </w:rPr>
-        <w:t xml:space="preserve">The result shows that for most cases, the model outperforms than before not just on target case but also on verification cases in many aspects including precipitation and typhoon intensity. </w:t>
+        <w:t xml:space="preserve">The result shows that for most cases, the model outperforms than before not just on target case but also on validation cases in many aspects including precipitation and typhoon intensity. </w:t>
       </w:r>
       <w:commentRangeEnd w:id="3"/>
       <w:r>
@@ -1493,8 +1493,8 @@
       <w:r>
         <w:drawing>
           <wp:inline distT="0" distB="0" distL="0" distR="0">
-            <wp:extent cx="4745990" cy="2910840"/>
-            <wp:effectExtent l="0" t="0" r="16510" b="0"/>
+            <wp:extent cx="4209415" cy="2581910"/>
+            <wp:effectExtent l="0" t="0" r="635" b="0"/>
             <wp:docPr id="3" name="图片 3"/>
             <wp:cNvGraphicFramePr>
               <a:graphicFrameLocks xmlns:a="http://schemas.openxmlformats.org/drawingml/2006/main" noChangeAspect="1"/>
@@ -1518,7 +1518,7 @@
                   <pic:spPr>
                     <a:xfrm>
                       <a:off x="0" y="0"/>
-                      <a:ext cx="4745990" cy="2910840"/>
+                      <a:ext cx="4209415" cy="2581910"/>
                     </a:xfrm>
                     <a:prstGeom prst="rect">
                       <a:avLst/>
@@ -1536,36 +1536,46 @@
     </w:p>
     <w:p>
       <w:pPr>
-        <w:autoSpaceDE w:val="0"/>
-        <w:autoSpaceDN w:val="0"/>
-        <w:adjustRightInd w:val="0"/>
+        <w:pStyle w:val="59"/>
+        <w:rPr>
+          <w:rFonts w:hint="eastAsia"/>
+        </w:rPr>
+      </w:pPr>
+      <w:r>
+        <w:rPr>
+          <w:rFonts w:hint="eastAsia"/>
+        </w:rPr>
+        <w:t>Fig1. Key steps of UQ included in UQ-PyL</w:t>
+      </w:r>
+    </w:p>
+    <w:p>
+      <w:pPr>
+        <w:pStyle w:val="59"/>
+        <w:keepNext/>
+        <w:keepLines w:val="0"/>
+        <w:pageBreakBefore w:val="0"/>
+        <w:widowControl w:val="0"/>
+        <w:kinsoku/>
+        <w:wordWrap/>
+        <w:overflowPunct/>
+        <w:topLinePunct w:val="0"/>
+        <w:autoSpaceDE/>
+        <w:autoSpaceDN/>
+        <w:bidi w:val="0"/>
+        <w:adjustRightInd/>
+        <w:snapToGrid/>
+        <w:spacing w:after="157" w:afterLines="50" w:line="240" w:lineRule="auto"/>
+        <w:ind w:left="0" w:leftChars="0" w:right="0" w:rightChars="0" w:firstLine="0" w:firstLineChars="0"/>
         <w:jc w:val="center"/>
-        <w:rPr>
-          <w:i/>
-        </w:rPr>
-      </w:pPr>
-      <w:r>
-        <w:rPr>
-          <w:i/>
-        </w:rPr>
-        <w:t>Fig1. Key steps of UQ included in UQ-PyL</w:t>
-      </w:r>
-    </w:p>
-    <w:p>
-      <w:pPr>
-        <w:autoSpaceDE w:val="0"/>
-        <w:autoSpaceDN w:val="0"/>
-        <w:adjustRightInd w:val="0"/>
-        <w:jc w:val="center"/>
-        <w:rPr>
-          <w:i/>
-          <w:sz w:val="16"/>
-        </w:rPr>
-      </w:pPr>
-      <w:r>
-        <w:rPr>
-          <w:i/>
-          <w:sz w:val="16"/>
+        <w:textAlignment w:val="auto"/>
+        <w:outlineLvl w:val="9"/>
+        <w:rPr>
+          <w:rFonts w:hint="eastAsia"/>
+        </w:rPr>
+      </w:pPr>
+      <w:r>
+        <w:rPr>
+          <w:rFonts w:hint="eastAsia"/>
         </w:rPr>
         <w:t>(Cited from A GUI platform for uncertainty quantification of complex dynamical models, EMS, Chen Wang and Qingyun Duan)</w:t>
       </w:r>
@@ -7289,11 +7299,28 @@
     </w:tbl>
     <w:p>
       <w:pPr>
-        <w:autoSpaceDE w:val="0"/>
-        <w:autoSpaceDN w:val="0"/>
-        <w:adjustRightInd w:val="0"/>
-        <w:ind w:firstLine="420"/>
+        <w:pStyle w:val="59"/>
+        <w:keepNext/>
+        <w:keepLines w:val="0"/>
+        <w:pageBreakBefore w:val="0"/>
+        <w:widowControl w:val="0"/>
+        <w:kinsoku/>
+        <w:wordWrap/>
+        <w:overflowPunct/>
+        <w:topLinePunct w:val="0"/>
+        <w:autoSpaceDE/>
+        <w:autoSpaceDN/>
+        <w:bidi w:val="0"/>
+        <w:adjustRightInd/>
+        <w:snapToGrid/>
+        <w:spacing w:after="157" w:afterLines="50" w:line="240" w:lineRule="auto"/>
+        <w:ind w:left="0" w:leftChars="0" w:right="0" w:rightChars="0" w:firstLine="0" w:firstLineChars="0"/>
         <w:jc w:val="center"/>
+        <w:textAlignment w:val="auto"/>
+        <w:outlineLvl w:val="9"/>
+        <w:rPr>
+          <w:rFonts w:hint="default"/>
+        </w:rPr>
       </w:pPr>
       <w:r>
         <w:rPr>
@@ -7302,6 +7329,9 @@
         <w:t>List</w:t>
       </w:r>
       <w:r>
+        <w:rPr>
+          <w:rFonts w:hint="default"/>
+        </w:rPr>
         <w:t>1. The range, and interpretation of parameters selected</w:t>
       </w:r>
     </w:p>
@@ -7411,7 +7441,7 @@
           <w:sz w:val="20"/>
           <w:szCs w:val="20"/>
         </w:rPr>
-        <w:t>To achieve this, we proposed a few objective functions listed in below List2. Additionally, the outcome of their sensitivity results are base on comprehensive result of multiple analysis methods, including multivariate adaptive regression spline (MARS), sum of tree (SOT), delta-test (DT) and surrogate-based Sobol. That is to say, for each given objective, we conducted sensitivity based on different methods. Thus, the cumulative significance S of parameters i can be computed as:</w:t>
+        <w:t>To achieve this, we proposed a few objective functions, all their expressions, physical meanings and purposes, are listed in below List2. Additionally, the outcome of their sensitivity results are base on comprehensive result of multiple analysis methods, including multivariate adaptive regression spline (MARS), sum of tree (SOT), delta-test (DT) and surrogate-based Sobol. That is to say, for each given objective, we conducted sensitivity based on different methods. Thus, the cumulative significance S of parameters i can be computed as:</w:t>
       </w:r>
     </w:p>
     <w:p>
@@ -7423,8 +7453,8 @@
       <w:r>
         <w:drawing>
           <wp:inline distT="0" distB="0" distL="114300" distR="114300">
-            <wp:extent cx="1885950" cy="514350"/>
-            <wp:effectExtent l="0" t="0" r="0" b="0"/>
+            <wp:extent cx="1511300" cy="412115"/>
+            <wp:effectExtent l="0" t="0" r="12700" b="6985"/>
             <wp:docPr id="11" name="图片 11"/>
             <wp:cNvGraphicFramePr>
               <a:graphicFrameLocks xmlns:a="http://schemas.openxmlformats.org/drawingml/2006/main" noChangeAspect="1"/>
@@ -7439,7 +7469,9 @@
                     </pic:cNvPicPr>
                   </pic:nvPicPr>
                   <pic:blipFill>
-                    <a:blip r:embed="rId6"/>
+                    <a:blip r:embed="rId6">
+                      <a:lum bright="-12000" contrast="18000"/>
+                    </a:blip>
                     <a:stretch>
                       <a:fillRect/>
                     </a:stretch>
@@ -7447,7 +7479,7 @@
                   <pic:spPr>
                     <a:xfrm>
                       <a:off x="0" y="0"/>
-                      <a:ext cx="1885950" cy="514350"/>
+                      <a:ext cx="1511300" cy="412115"/>
                     </a:xfrm>
                     <a:prstGeom prst="rect">
                       <a:avLst/>
@@ -7474,8 +7506,24 @@
     <w:p>
       <w:pPr>
         <w:pStyle w:val="45"/>
-        <w:ind w:firstLine="420"/>
+        <w:keepNext w:val="0"/>
+        <w:keepLines w:val="0"/>
+        <w:pageBreakBefore w:val="0"/>
+        <w:widowControl w:val="0"/>
+        <w:kinsoku/>
+        <w:wordWrap/>
+        <w:overflowPunct/>
+        <w:topLinePunct w:val="0"/>
+        <w:autoSpaceDE/>
+        <w:autoSpaceDN/>
+        <w:bidi w:val="0"/>
+        <w:adjustRightInd/>
+        <w:snapToGrid/>
+        <w:spacing w:after="157" w:afterLines="50" w:line="240" w:lineRule="auto"/>
+        <w:ind w:left="0" w:leftChars="0" w:right="0" w:rightChars="0" w:firstLine="420" w:firstLineChars="0"/>
         <w:jc w:val="left"/>
+        <w:textAlignment w:val="auto"/>
+        <w:outlineLvl w:val="9"/>
         <w:rPr>
           <w:sz w:val="20"/>
           <w:szCs w:val="20"/>
@@ -7512,17 +7560,6 @@
         </w:rPr>
         <w:t xml:space="preserve"> the sensitivity vector of 23 parameter evaluated by method m considering objective j, f_N0-1 performs 0-1 normalization over methods where 1 represent most sensitive, 0 to least sensitive. The cumulative significance denoted as S_i is computed as average over number of objectives N times number of SA methods M.</w:t>
       </w:r>
-    </w:p>
-    <w:p>
-      <w:pPr>
-        <w:pStyle w:val="45"/>
-        <w:ind w:firstLine="420"/>
-        <w:jc w:val="left"/>
-        <w:rPr>
-          <w:sz w:val="20"/>
-          <w:szCs w:val="20"/>
-        </w:rPr>
-      </w:pPr>
     </w:p>
     <w:tbl>
       <w:tblPr>
@@ -7548,10 +7585,10 @@
       </w:tblPr>
       <w:tblGrid>
         <w:gridCol w:w="1242"/>
-        <w:gridCol w:w="2065"/>
-        <w:gridCol w:w="1337"/>
-        <w:gridCol w:w="1134"/>
-        <w:gridCol w:w="2744"/>
+        <w:gridCol w:w="2356"/>
+        <w:gridCol w:w="1246"/>
+        <w:gridCol w:w="1061"/>
+        <w:gridCol w:w="2617"/>
       </w:tblGrid>
       <w:tr>
         <w:trPr>
@@ -7587,7 +7624,7 @@
         </w:tc>
         <w:tc>
           <w:tcPr>
-            <w:tcW w:w="2065" w:type="dxa"/>
+            <w:tcW w:w="2356" w:type="dxa"/>
           </w:tcPr>
           <w:p>
             <w:pPr>
@@ -7615,7 +7652,7 @@
         </w:tc>
         <w:tc>
           <w:tcPr>
-            <w:tcW w:w="1337" w:type="dxa"/>
+            <w:tcW w:w="1246" w:type="dxa"/>
           </w:tcPr>
           <w:p>
             <w:pPr>
@@ -7645,7 +7682,7 @@
         </w:tc>
         <w:tc>
           <w:tcPr>
-            <w:tcW w:w="1134" w:type="dxa"/>
+            <w:tcW w:w="1061" w:type="dxa"/>
           </w:tcPr>
           <w:p>
             <w:pPr>
@@ -7675,7 +7712,7 @@
         </w:tc>
         <w:tc>
           <w:tcPr>
-            <w:tcW w:w="2744" w:type="dxa"/>
+            <w:tcW w:w="2617" w:type="dxa"/>
           </w:tcPr>
           <w:p>
             <w:pPr>
@@ -7733,7 +7770,7 @@
                 <w:sz w:val="16"/>
                 <w:szCs w:val="16"/>
               </w:rPr>
-              <w:t>Model Total Precipitation Volume</w:t>
+              <w:t>Total Precipitation Amount</w:t>
             </w:r>
           </w:p>
           <w:p>
@@ -7762,7 +7799,7 @@
         </w:tc>
         <w:tc>
           <w:tcPr>
-            <w:tcW w:w="2065" w:type="dxa"/>
+            <w:tcW w:w="2356" w:type="dxa"/>
           </w:tcPr>
           <w:p>
             <w:pPr>
@@ -7778,7 +7815,7 @@
                 <w:sz w:val="16"/>
               </w:rPr>
               <w:object>
-                <v:shape id="_x0000_i1025" o:spt="75" type="#_x0000_t75" style="height:25.95pt;width:62.85pt;" o:ole="t" filled="f" o:preferrelative="t" stroked="f" coordsize="21600,21600">
+                <v:shape id="_x0000_i1025" o:spt="75" type="#_x0000_t75" style="height:23.9pt;width:57.8pt;" o:ole="t" filled="f" o:preferrelative="t" stroked="f" coordsize="21600,21600">
                   <v:path/>
                   <v:fill on="f" focussize="0,0"/>
                   <v:stroke on="f" joinstyle="miter"/>
@@ -7796,7 +7833,7 @@
         </w:tc>
         <w:tc>
           <w:tcPr>
-            <w:tcW w:w="1337" w:type="dxa"/>
+            <w:tcW w:w="1246" w:type="dxa"/>
           </w:tcPr>
           <w:p>
             <w:pPr>
@@ -7864,7 +7901,7 @@
         </w:tc>
         <w:tc>
           <w:tcPr>
-            <w:tcW w:w="1134" w:type="dxa"/>
+            <w:tcW w:w="1061" w:type="dxa"/>
           </w:tcPr>
           <w:p>
             <w:pPr>
@@ -7884,13 +7921,13 @@
                 <w:sz w:val="16"/>
                 <w:szCs w:val="16"/>
               </w:rPr>
-              <w:t>overall amount of precipitation over entire area</w:t>
-            </w:r>
-          </w:p>
-        </w:tc>
-        <w:tc>
-          <w:tcPr>
-            <w:tcW w:w="2744" w:type="dxa"/>
+              <w:t>Overall amount of precipitation over entire area.</w:t>
+            </w:r>
+          </w:p>
+        </w:tc>
+        <w:tc>
+          <w:tcPr>
+            <w:tcW w:w="2617" w:type="dxa"/>
           </w:tcPr>
           <w:p>
             <w:pPr>
@@ -7910,7 +7947,7 @@
                 <w:sz w:val="16"/>
                 <w:szCs w:val="16"/>
               </w:rPr>
-              <w:t>The purpose setting this as one of target function is because holistically overestimate the precipitation has long been a common flaw of numerical model, when piled up over time, this error can be huge and easy to detect, yet the valve of TPV will give us a clear sight of it.</w:t>
+              <w:t>The purpose setting this as one of target function is because overestimate the precipitation has long been a common flaw of typhoon forecast. This will accumulate over time giving us a clear sight of total precipitation amount.</w:t>
             </w:r>
           </w:p>
         </w:tc>
@@ -7972,7 +8009,7 @@
         </w:tc>
         <w:tc>
           <w:tcPr>
-            <w:tcW w:w="2065" w:type="dxa"/>
+            <w:tcW w:w="2356" w:type="dxa"/>
           </w:tcPr>
           <w:p>
             <w:pPr>
@@ -7984,7 +8021,7 @@
                 <w:position w:val="-48"/>
               </w:rPr>
               <w:object>
-                <v:shape id="_x0000_i1026" o:spt="75" type="#_x0000_t75" style="height:29pt;width:98.35pt;" o:ole="t" filled="f" o:preferrelative="t" stroked="f" coordsize="21600,21600">
+                <v:shape id="_x0000_i1026" o:spt="75" type="#_x0000_t75" style="height:33.2pt;width:112.35pt;" o:ole="t" filled="f" o:preferrelative="t" stroked="f" coordsize="21600,21600">
                   <v:path/>
                   <v:fill on="f" focussize="0,0"/>
                   <v:stroke on="f" joinstyle="miter"/>
@@ -8011,7 +8048,7 @@
         </w:tc>
         <w:tc>
           <w:tcPr>
-            <w:tcW w:w="1337" w:type="dxa"/>
+            <w:tcW w:w="1246" w:type="dxa"/>
           </w:tcPr>
           <w:p>
             <w:pPr>
@@ -8242,7 +8279,7 @@
         </w:tc>
         <w:tc>
           <w:tcPr>
-            <w:tcW w:w="1134" w:type="dxa"/>
+            <w:tcW w:w="1061" w:type="dxa"/>
           </w:tcPr>
           <w:p>
             <w:pPr>
@@ -8269,7 +8306,7 @@
         </w:tc>
         <w:tc>
           <w:tcPr>
-            <w:tcW w:w="2744" w:type="dxa"/>
+            <w:tcW w:w="2617" w:type="dxa"/>
           </w:tcPr>
           <w:p>
             <w:pPr>
@@ -8289,7 +8326,7 @@
                 <w:sz w:val="16"/>
                 <w:szCs w:val="16"/>
               </w:rPr>
-              <w:t>The value of TS ranges from 0 at the poor end to 1 at the good end and has widely been used in practice to judge if the prediction is good or not. Have Optimizing this value near to 1 would give positive effect when predicting rainfall</w:t>
+              <w:t>The value of TS ranges from 0 at the poor end to 1 at the good end and has widely been used in practice to judge if the prediction is good or not. Have Optimizing this value near to 1 would give positive effect when predicting rainfall.</w:t>
             </w:r>
           </w:p>
         </w:tc>
@@ -8349,7 +8386,7 @@
         </w:tc>
         <w:tc>
           <w:tcPr>
-            <w:tcW w:w="2065" w:type="dxa"/>
+            <w:tcW w:w="2356" w:type="dxa"/>
           </w:tcPr>
           <w:p>
             <w:pPr>
@@ -8361,7 +8398,7 @@
                 <w:position w:val="-60"/>
               </w:rPr>
               <w:object>
-                <v:shape id="_x0000_i1027" o:spt="75" type="#_x0000_t75" style="height:40.5pt;width:82.9pt;" o:ole="t" filled="f" o:preferrelative="t" stroked="f" coordsize="21600,21600">
+                <v:shape id="_x0000_i1027" o:spt="75" type="#_x0000_t75" style="height:42.55pt;width:87.05pt;" o:ole="t" filled="f" o:preferrelative="t" stroked="f" coordsize="21600,21600">
                   <v:path/>
                   <v:fill on="f" focussize="0,0"/>
                   <v:stroke on="f" joinstyle="miter"/>
@@ -8379,7 +8416,7 @@
         </w:tc>
         <w:tc>
           <w:tcPr>
-            <w:tcW w:w="1337" w:type="dxa"/>
+            <w:tcW w:w="1246" w:type="dxa"/>
           </w:tcPr>
           <w:p>
             <w:pPr>
@@ -8468,7 +8505,7 @@
         </w:tc>
         <w:tc>
           <w:tcPr>
-            <w:tcW w:w="1134" w:type="dxa"/>
+            <w:tcW w:w="1061" w:type="dxa"/>
           </w:tcPr>
           <w:p>
             <w:pPr>
@@ -8494,7 +8531,7 @@
         </w:tc>
         <w:tc>
           <w:tcPr>
-            <w:tcW w:w="2744" w:type="dxa"/>
+            <w:tcW w:w="2617" w:type="dxa"/>
           </w:tcPr>
           <w:p>
             <w:pPr>
@@ -8514,7 +8551,7 @@
                 <w:sz w:val="16"/>
                 <w:szCs w:val="16"/>
               </w:rPr>
-              <w:t>MAE is commonly used to represent system errors giving equal weight over regions. Optimizing this value to minimum will gain positive effect</w:t>
+              <w:t>MAE is commonly used to represent system errors giving equal weight over regions. Optimizing this value to minimum will gain positive effect.</w:t>
             </w:r>
           </w:p>
         </w:tc>
@@ -8586,7 +8623,7 @@
         </w:tc>
         <w:tc>
           <w:tcPr>
-            <w:tcW w:w="2065" w:type="dxa"/>
+            <w:tcW w:w="2356" w:type="dxa"/>
           </w:tcPr>
           <w:p>
             <w:pPr>
@@ -8598,7 +8635,7 @@
                 <w:position w:val="-164"/>
               </w:rPr>
               <w:object>
-                <v:shape id="_x0000_i1028" o:spt="75" type="#_x0000_t75" style="height:101.05pt;width:83.15pt;" o:ole="t" filled="f" o:preferrelative="t" stroked="f" coordsize="21600,21600">
+                <v:shape id="_x0000_i1028" o:spt="75" type="#_x0000_t75" style="height:113.65pt;width:101.2pt;" o:ole="t" filled="f" o:preferrelative="t" stroked="f" coordsize="21600,21600">
                   <v:path/>
                   <v:fill on="f" focussize="0,0"/>
                   <v:stroke on="f" joinstyle="miter"/>
@@ -8616,7 +8653,7 @@
         </w:tc>
         <w:tc>
           <w:tcPr>
-            <w:tcW w:w="1337" w:type="dxa"/>
+            <w:tcW w:w="1246" w:type="dxa"/>
           </w:tcPr>
           <w:p>
             <w:pPr>
@@ -8726,7 +8763,7 @@
         </w:tc>
         <w:tc>
           <w:tcPr>
-            <w:tcW w:w="1134" w:type="dxa"/>
+            <w:tcW w:w="1061" w:type="dxa"/>
           </w:tcPr>
           <w:p>
             <w:pPr>
@@ -8762,7 +8799,7 @@
         </w:tc>
         <w:tc>
           <w:tcPr>
-            <w:tcW w:w="2744" w:type="dxa"/>
+            <w:tcW w:w="2617" w:type="dxa"/>
           </w:tcPr>
           <w:p>
             <w:pPr>
@@ -8792,7 +8829,7 @@
                 <w:sz w:val="16"/>
                 <w:szCs w:val="16"/>
               </w:rPr>
-              <w:t xml:space="preserve"> value to zero, the more two rainfall matches. The extent of their agreement serves as a important index judging sensitivity of different parameter set</w:t>
+              <w:t xml:space="preserve"> value to zero, the more two rainfall matches. The extent of their agreement serves as a important index judging sensitivity of different parameter set.</w:t>
             </w:r>
           </w:p>
         </w:tc>
@@ -8852,7 +8889,7 @@
         </w:tc>
         <w:tc>
           <w:tcPr>
-            <w:tcW w:w="2065" w:type="dxa"/>
+            <w:tcW w:w="2356" w:type="dxa"/>
           </w:tcPr>
           <w:p>
             <w:pPr>
@@ -8864,7 +8901,7 @@
                 <w:position w:val="-80"/>
               </w:rPr>
               <w:object>
-                <v:shape id="_x0000_i1029" o:spt="75" type="#_x0000_t75" style="height:51.65pt;width:72.45pt;" o:ole="t" filled="f" o:preferrelative="t" stroked="f" coordsize="21600,21600">
+                <v:shape id="_x0000_i1029" o:spt="75" type="#_x0000_t75" style="height:62.65pt;width:87.75pt;" o:ole="t" filled="f" o:preferrelative="t" stroked="f" coordsize="21600,21600">
                   <v:path/>
                   <v:fill on="f" focussize="0,0"/>
                   <v:stroke on="f" joinstyle="miter"/>
@@ -8882,7 +8919,7 @@
         </w:tc>
         <w:tc>
           <w:tcPr>
-            <w:tcW w:w="1337" w:type="dxa"/>
+            <w:tcW w:w="1246" w:type="dxa"/>
           </w:tcPr>
           <w:p>
             <w:pPr>
@@ -8929,7 +8966,7 @@
         </w:tc>
         <w:tc>
           <w:tcPr>
-            <w:tcW w:w="1134" w:type="dxa"/>
+            <w:tcW w:w="1061" w:type="dxa"/>
           </w:tcPr>
           <w:p>
             <w:pPr>
@@ -8955,7 +8992,7 @@
         </w:tc>
         <w:tc>
           <w:tcPr>
-            <w:tcW w:w="2744" w:type="dxa"/>
+            <w:tcW w:w="2617" w:type="dxa"/>
           </w:tcPr>
           <w:p>
             <w:pPr>
@@ -8975,7 +9012,7 @@
                 <w:sz w:val="16"/>
                 <w:szCs w:val="16"/>
               </w:rPr>
-              <w:t>Indicates the proportion of the variance in the dependent variable that is predictable from the independent variable. It provides a measurement of how well observed outcomes are replicated by the model, based on the proportion of total variation of outcomes explained by the model</w:t>
+              <w:t>Indicates the proportion of the variance in the dependent variable that is predictable from the independent variable. It provides a measurement of how well observed outcomes are replicated by the model, based on the proportion of total variation of outcomes explained by the model.</w:t>
             </w:r>
           </w:p>
         </w:tc>
@@ -9035,7 +9072,7 @@
         </w:tc>
         <w:tc>
           <w:tcPr>
-            <w:tcW w:w="2065" w:type="dxa"/>
+            <w:tcW w:w="2356" w:type="dxa"/>
           </w:tcPr>
           <w:p>
             <w:pPr>
@@ -9047,7 +9084,7 @@
                 <w:position w:val="-62"/>
               </w:rPr>
               <w:object>
-                <v:shape id="_x0000_i1030" o:spt="75" type="#_x0000_t75" style="height:38.4pt;width:82.25pt;" o:ole="t" filled="f" o:preferrelative="t" stroked="f" coordsize="21600,21600">
+                <v:shape id="_x0000_i1030" o:spt="75" type="#_x0000_t75" style="height:46.5pt;width:99.55pt;" o:ole="t" filled="f" o:preferrelative="t" stroked="f" coordsize="21600,21600">
                   <v:path/>
                   <v:fill on="f" focussize="0,0"/>
                   <v:stroke on="f" joinstyle="miter"/>
@@ -9065,7 +9102,7 @@
         </w:tc>
         <w:tc>
           <w:tcPr>
-            <w:tcW w:w="1337" w:type="dxa"/>
+            <w:tcW w:w="1246" w:type="dxa"/>
           </w:tcPr>
           <w:p>
             <w:pPr>
@@ -9154,7 +9191,7 @@
         </w:tc>
         <w:tc>
           <w:tcPr>
-            <w:tcW w:w="1134" w:type="dxa"/>
+            <w:tcW w:w="1061" w:type="dxa"/>
           </w:tcPr>
           <w:p>
             <w:pPr>
@@ -9180,7 +9217,7 @@
         </w:tc>
         <w:tc>
           <w:tcPr>
-            <w:tcW w:w="2744" w:type="dxa"/>
+            <w:tcW w:w="2617" w:type="dxa"/>
           </w:tcPr>
           <w:p>
             <w:pPr>
@@ -9260,7 +9297,7 @@
         </w:tc>
         <w:tc>
           <w:tcPr>
-            <w:tcW w:w="2065" w:type="dxa"/>
+            <w:tcW w:w="2356" w:type="dxa"/>
           </w:tcPr>
           <w:p>
             <w:pPr>
@@ -9268,7 +9305,7 @@
             </w:pPr>
             <w:r>
               <w:object>
-                <v:shape id="_x0000_i1031" o:spt="75" type="#_x0000_t75" style="height:13.6pt;width:56.45pt;" o:ole="t" filled="f" o:preferrelative="t" stroked="f" coordsize="21600,21600">
+                <v:shape id="_x0000_i1031" o:spt="75" type="#_x0000_t75" style="height:16.8pt;width:69.8pt;" o:ole="t" filled="f" o:preferrelative="t" stroked="f" coordsize="21600,21600">
                   <v:path/>
                   <v:fill on="f" focussize="0,0"/>
                   <v:stroke on="f" joinstyle="miter"/>
@@ -9282,18 +9319,12 @@
                 </o:OLEObject>
               </w:object>
             </w:r>
-          </w:p>
-          <w:p>
-            <w:pPr>
-              <w:spacing w:before="240"/>
-              <w:jc w:val="left"/>
-            </w:pPr>
             <w:r>
               <w:rPr>
                 <w:position w:val="-42"/>
               </w:rPr>
               <w:object>
-                <v:shape id="_x0000_i1032" o:spt="75" type="#_x0000_t75" style="height:33.35pt;width:93.85pt;" o:ole="t" filled="f" o:preferrelative="t" stroked="f" coordsize="21600,21600">
+                <v:shape id="_x0000_i1032" o:spt="75" type="#_x0000_t75" style="height:37.95pt;width:106.75pt;" o:ole="t" filled="f" o:preferrelative="t" stroked="f" coordsize="21600,21600">
                   <v:path/>
                   <v:fill on="f" focussize="0,0"/>
                   <v:stroke on="f" joinstyle="miter"/>
@@ -9311,7 +9342,7 @@
         </w:tc>
         <w:tc>
           <w:tcPr>
-            <w:tcW w:w="1337" w:type="dxa"/>
+            <w:tcW w:w="1246" w:type="dxa"/>
           </w:tcPr>
           <w:p>
             <w:pPr>
@@ -9358,7 +9389,7 @@
         </w:tc>
         <w:tc>
           <w:tcPr>
-            <w:tcW w:w="1134" w:type="dxa"/>
+            <w:tcW w:w="1061" w:type="dxa"/>
           </w:tcPr>
           <w:p>
             <w:pPr>
@@ -9384,7 +9415,7 @@
         </w:tc>
         <w:tc>
           <w:tcPr>
-            <w:tcW w:w="2744" w:type="dxa"/>
+            <w:tcW w:w="2617" w:type="dxa"/>
           </w:tcPr>
           <w:p>
             <w:pPr>
@@ -9404,7 +9435,7 @@
                 <w:sz w:val="16"/>
                 <w:szCs w:val="16"/>
               </w:rPr>
-              <w:t>The radius standard is used in practice and by operational organization, assessing where and how the typhoon would have impact on. Specify this value to check parameter sensitivity over typhoon radius</w:t>
+              <w:t>The radius standard is used in practice and by operational organization, assessing where and how the typhoon would have impact on. Specify this value to check parameter sensitivity over typhoon radius.</w:t>
             </w:r>
           </w:p>
         </w:tc>
@@ -9413,12 +9444,32 @@
     <w:p>
       <w:pPr>
         <w:pStyle w:val="59"/>
-        <w:rPr>
-          <w:sz w:val="20"/>
-          <w:szCs w:val="20"/>
-        </w:rPr>
-      </w:pPr>
-      <w:r>
+        <w:keepNext/>
+        <w:keepLines w:val="0"/>
+        <w:pageBreakBefore w:val="0"/>
+        <w:widowControl w:val="0"/>
+        <w:kinsoku/>
+        <w:wordWrap/>
+        <w:overflowPunct/>
+        <w:topLinePunct w:val="0"/>
+        <w:autoSpaceDE/>
+        <w:autoSpaceDN/>
+        <w:bidi w:val="0"/>
+        <w:adjustRightInd/>
+        <w:snapToGrid/>
+        <w:spacing w:after="157" w:afterLines="50" w:line="240" w:lineRule="auto"/>
+        <w:ind w:left="0" w:leftChars="0" w:right="0" w:rightChars="0" w:firstLine="0" w:firstLineChars="0"/>
+        <w:jc w:val="center"/>
+        <w:textAlignment w:val="auto"/>
+        <w:outlineLvl w:val="9"/>
+        <w:rPr>
+          <w:rFonts w:hint="default"/>
+        </w:rPr>
+      </w:pPr>
+      <w:r>
+        <w:rPr>
+          <w:rFonts w:hint="default"/>
+        </w:rPr>
         <w:t>List2. Objective functions and description for sensitivity analysis</w:t>
       </w:r>
     </w:p>
@@ -9777,7 +9828,7 @@
           <w:sz w:val="20"/>
           <w:szCs w:val="20"/>
         </w:rPr>
-        <w:t>The chose of objective function (lose/energy function) is also very important. Note that the objective we use here could differ from what we used in SA processes. To ensure our optimization result more tangible for practical use, our final objective function is composed of several widely concerning criterion evaluating typhoon forecast skill. Specifically, we chose four criterion: maximum wind speed MAE, center pressure MAE, rainfall Thread Score (TS, in practical use we use negative TS to have its optimize direction coherent with other criterion</w:t>
+        <w:t>The chose of objective function (lose/energy function) is also very important. Note that the objectives we use here could differ from what we used in SA processes. To ensure our optimization result more tangible for practical use, our final objective function is composed of several widely concerning criterion evaluating typhoon forecast skill. Specifically, we chose four criterion: 1) maximum wind speed MAE, 2) center pressure MAE, 3) rainfall Thread Score (TS, in practical use we use negative TS to have its optimize direction coherent with other criterion</w:t>
       </w:r>
       <w:r>
         <w:rPr>
@@ -9792,7 +9843,7 @@
           <w:sz w:val="20"/>
           <w:szCs w:val="20"/>
         </w:rPr>
-        <w:t>) and 6-hourly precipitation amount error. In order to transform multi-objective problem into single-objective problem, four criterion are equally weighted after normalization before they serve as our final objective function. Assumes that f_z(v_s) performs Z-score function to vector v_s where v_s is evaluated value over criterion s, and number of criterion denoted as N. Then final objective y can be given as:</w:t>
+        <w:t>) and 4) 6-hourly precipitation amount error. In order to transform multi-objective problem into single-objective problem, four criterion are equally weighted after normalization before they serve as our final objective function. Assumes that f_z(v_s) performs Z-score function to vector v_s where v_s is evaluated value over criterion s, and number of criterion denoted as N. Then final objective y can be given as:</w:t>
       </w:r>
     </w:p>
     <w:p>
@@ -9807,8 +9858,8 @@
       <w:r>
         <w:drawing>
           <wp:inline distT="0" distB="0" distL="114300" distR="114300">
-            <wp:extent cx="1083945" cy="501015"/>
-            <wp:effectExtent l="0" t="0" r="1905" b="13335"/>
+            <wp:extent cx="925830" cy="427990"/>
+            <wp:effectExtent l="0" t="0" r="7620" b="10160"/>
             <wp:docPr id="9" name="图片 9"/>
             <wp:cNvGraphicFramePr>
               <a:graphicFrameLocks xmlns:a="http://schemas.openxmlformats.org/drawingml/2006/main" noChangeAspect="1"/>
@@ -9823,7 +9874,9 @@
                     </pic:cNvPicPr>
                   </pic:nvPicPr>
                   <pic:blipFill>
-                    <a:blip r:embed="rId23"/>
+                    <a:blip r:embed="rId23">
+                      <a:lum bright="-12000" contrast="0"/>
+                    </a:blip>
                     <a:stretch>
                       <a:fillRect/>
                     </a:stretch>
@@ -9831,7 +9884,7 @@
                   <pic:spPr>
                     <a:xfrm>
                       <a:off x="0" y="0"/>
-                      <a:ext cx="1083945" cy="501015"/>
+                      <a:ext cx="925830" cy="427990"/>
                     </a:xfrm>
                     <a:prstGeom prst="rect">
                       <a:avLst/>
@@ -10003,7 +10056,7 @@
           <w:sz w:val="20"/>
           <w:szCs w:val="20"/>
         </w:rPr>
-        <w:t>lood water surged over the levees and gulfed the city. The death toll over a thousand, 10,000 injured and sick. Merely across Guangdong Zhanjiang 152 million people were affected, of which 5.5 million were temporarily displaced or evacuated the hurricane zone. About 183,000 hectares of crops were destroyed, with total economic losses amounting to 1.081 billion (US$176.5 million).</w:t>
+        <w:t>lood water surged over the levees and gulfed the city. Though no death toll reported, merely across Guangdong Zhanjiang 152 million people were affected, of which 5.5 million were temporarily displaced or evacuated the hurricane zone. About 183,000 hectares of crops were destroyed, with total economic losses amounting to 1.081 billion YUAN(US$176.5 million).</w:t>
       </w:r>
       <w:r>
         <w:rPr>
@@ -10056,7 +10109,21 @@
           <w:sz w:val="20"/>
           <w:szCs w:val="20"/>
         </w:rPr>
-        <w:t xml:space="preserve">matter of fact, statistics shows that about 80% of typhoon landfall take place during this midsummer season period of year, with over half of them (56.6%) are centered on Guangzhou and Hainan province. Thus our research will mainly focus over this area this time of the year. The case of Rumbia will serve as target case in our study. The following List3 elaborates how in our experiment WRF model is configured. </w:t>
+        <w:t xml:space="preserve">matter of fact, statistics </w:t>
+      </w:r>
+      <w:r>
+        <w:rPr>
+          <w:sz w:val="20"/>
+          <w:szCs w:val="20"/>
+        </w:rPr>
+        <w:t>tell</w:t>
+      </w:r>
+      <w:r>
+        <w:rPr>
+          <w:sz w:val="20"/>
+          <w:szCs w:val="20"/>
+        </w:rPr>
+        <w:t xml:space="preserve"> that about 80% of typhoon landfall take place during this midsummer season period of year, with over half of them (56.6%) are centered on Guangzhou and Hainan province. Thus our research will mainly focus over this area this time of the year. The case of Rumbia will serve as target case in our study. The following List3 elaborates how in our experiment WRF model is configured. </w:t>
       </w:r>
     </w:p>
     <w:p>
@@ -10134,7 +10201,7 @@
                 <w:bCs/>
                 <w:kern w:val="0"/>
                 <w:sz w:val="16"/>
-                <w:szCs w:val="20"/>
+                <w:szCs w:val="16"/>
               </w:rPr>
             </w:pPr>
             <w:r>
@@ -10144,7 +10211,7 @@
                 <w:bCs/>
                 <w:kern w:val="0"/>
                 <w:sz w:val="16"/>
-                <w:szCs w:val="20"/>
+                <w:szCs w:val="16"/>
               </w:rPr>
               <w:t>Model Configuration</w:t>
             </w:r>
@@ -10184,7 +10251,7 @@
                 <w:rFonts w:ascii="Times New Roman" w:hAnsi="Times New Roman"/>
                 <w:b/>
                 <w:kern w:val="0"/>
-                <w:sz w:val="13"/>
+                <w:sz w:val="16"/>
                 <w:szCs w:val="16"/>
               </w:rPr>
             </w:pPr>
@@ -10193,7 +10260,7 @@
                 <w:rFonts w:ascii="Times New Roman" w:hAnsi="Times New Roman"/>
                 <w:b/>
                 <w:kern w:val="0"/>
-                <w:sz w:val="13"/>
+                <w:sz w:val="16"/>
                 <w:szCs w:val="16"/>
               </w:rPr>
               <w:t>Model Prototype</w:t>
@@ -10227,21 +10294,21 @@
               <w:outlineLvl w:val="9"/>
               <w:rPr>
                 <w:rFonts w:ascii="Times New Roman" w:hAnsi="Times New Roman"/>
-                <w:b/>
-                <w:bCs/>
+                <w:b w:val="0"/>
+                <w:bCs w:val="0"/>
                 <w:kern w:val="0"/>
-                <w:sz w:val="13"/>
-                <w:szCs w:val="16"/>
+                <w:sz w:val="15"/>
+                <w:szCs w:val="15"/>
               </w:rPr>
             </w:pPr>
             <w:r>
               <w:rPr>
                 <w:rFonts w:ascii="Times New Roman" w:hAnsi="Times New Roman"/>
-                <w:b/>
-                <w:bCs/>
+                <w:b w:val="0"/>
+                <w:bCs w:val="0"/>
                 <w:kern w:val="0"/>
-                <w:sz w:val="13"/>
-                <w:szCs w:val="16"/>
+                <w:sz w:val="15"/>
+                <w:szCs w:val="15"/>
               </w:rPr>
               <w:t>WRFV3.7</w:t>
             </w:r>
@@ -10281,7 +10348,7 @@
                 <w:rFonts w:ascii="Times New Roman" w:hAnsi="Times New Roman"/>
                 <w:b/>
                 <w:kern w:val="0"/>
-                <w:sz w:val="13"/>
+                <w:sz w:val="16"/>
                 <w:szCs w:val="16"/>
               </w:rPr>
             </w:pPr>
@@ -10290,7 +10357,7 @@
                 <w:rFonts w:ascii="Times New Roman" w:hAnsi="Times New Roman"/>
                 <w:b/>
                 <w:kern w:val="0"/>
-                <w:sz w:val="13"/>
+                <w:sz w:val="16"/>
                 <w:szCs w:val="16"/>
               </w:rPr>
               <w:t>Horizontal resolution</w:t>
@@ -10324,39 +10391,43 @@
               <w:outlineLvl w:val="9"/>
               <w:rPr>
                 <w:rFonts w:ascii="Times New Roman" w:hAnsi="Times New Roman"/>
-                <w:b/>
+                <w:b w:val="0"/>
+                <w:bCs w:val="0"/>
                 <w:kern w:val="0"/>
-                <w:sz w:val="13"/>
-                <w:szCs w:val="16"/>
+                <w:sz w:val="15"/>
+                <w:szCs w:val="15"/>
               </w:rPr>
             </w:pPr>
             <w:r>
               <w:rPr>
                 <w:rFonts w:ascii="Times New Roman" w:hAnsi="Times New Roman"/>
-                <w:b/>
+                <w:b w:val="0"/>
+                <w:bCs w:val="0"/>
                 <w:kern w:val="0"/>
-                <w:sz w:val="13"/>
-                <w:szCs w:val="16"/>
+                <w:sz w:val="15"/>
+                <w:szCs w:val="15"/>
               </w:rPr>
               <w:t>DM1</w:t>
             </w:r>
             <w:r>
               <w:rPr>
                 <w:rFonts w:ascii="Times New Roman" w:hAnsi="Times New Roman"/>
-                <w:b/>
+                <w:b w:val="0"/>
+                <w:bCs w:val="0"/>
                 <w:kern w:val="0"/>
-                <w:sz w:val="13"/>
-                <w:szCs w:val="16"/>
+                <w:sz w:val="15"/>
+                <w:szCs w:val="15"/>
               </w:rPr>
               <w:br w:type="textWrapping"/>
             </w:r>
             <w:r>
               <w:rPr>
                 <w:rFonts w:ascii="Times New Roman" w:hAnsi="Times New Roman"/>
-                <w:b/>
+                <w:b w:val="0"/>
+                <w:bCs w:val="0"/>
                 <w:kern w:val="0"/>
-                <w:sz w:val="13"/>
-                <w:szCs w:val="16"/>
+                <w:sz w:val="15"/>
+                <w:szCs w:val="15"/>
               </w:rPr>
               <w:t>18km</w:t>
             </w:r>
@@ -10389,39 +10460,43 @@
               <w:outlineLvl w:val="9"/>
               <w:rPr>
                 <w:rFonts w:ascii="Times New Roman" w:hAnsi="Times New Roman"/>
-                <w:b/>
+                <w:b w:val="0"/>
+                <w:bCs w:val="0"/>
                 <w:kern w:val="0"/>
-                <w:sz w:val="13"/>
-                <w:szCs w:val="16"/>
+                <w:sz w:val="15"/>
+                <w:szCs w:val="15"/>
               </w:rPr>
             </w:pPr>
             <w:r>
               <w:rPr>
                 <w:rFonts w:ascii="Times New Roman" w:hAnsi="Times New Roman"/>
-                <w:b/>
+                <w:b w:val="0"/>
+                <w:bCs w:val="0"/>
                 <w:kern w:val="0"/>
-                <w:sz w:val="13"/>
-                <w:szCs w:val="16"/>
+                <w:sz w:val="15"/>
+                <w:szCs w:val="15"/>
               </w:rPr>
               <w:t>DM2</w:t>
             </w:r>
             <w:r>
               <w:rPr>
                 <w:rFonts w:ascii="Times New Roman" w:hAnsi="Times New Roman"/>
-                <w:b/>
+                <w:b w:val="0"/>
+                <w:bCs w:val="0"/>
                 <w:kern w:val="0"/>
-                <w:sz w:val="13"/>
-                <w:szCs w:val="16"/>
+                <w:sz w:val="15"/>
+                <w:szCs w:val="15"/>
               </w:rPr>
               <w:br w:type="textWrapping"/>
             </w:r>
             <w:r>
               <w:rPr>
                 <w:rFonts w:ascii="Times New Roman" w:hAnsi="Times New Roman"/>
-                <w:b/>
+                <w:b w:val="0"/>
+                <w:bCs w:val="0"/>
                 <w:kern w:val="0"/>
-                <w:sz w:val="13"/>
-                <w:szCs w:val="16"/>
+                <w:sz w:val="15"/>
+                <w:szCs w:val="15"/>
               </w:rPr>
               <w:t>6km</w:t>
             </w:r>
@@ -10461,7 +10536,7 @@
                 <w:rFonts w:ascii="Times New Roman" w:hAnsi="Times New Roman"/>
                 <w:b/>
                 <w:kern w:val="0"/>
-                <w:sz w:val="13"/>
+                <w:sz w:val="16"/>
                 <w:szCs w:val="16"/>
               </w:rPr>
             </w:pPr>
@@ -10470,7 +10545,7 @@
                 <w:rFonts w:ascii="Times New Roman" w:hAnsi="Times New Roman"/>
                 <w:b/>
                 <w:kern w:val="0"/>
-                <w:sz w:val="13"/>
+                <w:sz w:val="16"/>
                 <w:szCs w:val="16"/>
               </w:rPr>
               <w:t>Number of Vertical layers</w:t>
@@ -10481,6 +10556,58 @@
           <w:tcPr>
             <w:tcW w:w="6034" w:type="dxa"/>
             <w:gridSpan w:val="2"/>
+          </w:tcPr>
+          <w:p>
+            <w:pPr>
+              <w:keepNext w:val="0"/>
+              <w:keepLines w:val="0"/>
+              <w:pageBreakBefore w:val="0"/>
+              <w:widowControl/>
+              <w:kinsoku/>
+              <w:wordWrap/>
+              <w:overflowPunct/>
+              <w:topLinePunct w:val="0"/>
+              <w:autoSpaceDE/>
+              <w:autoSpaceDN/>
+              <w:bidi w:val="0"/>
+              <w:adjustRightInd/>
+              <w:snapToGrid/>
+              <w:spacing w:line="360" w:lineRule="auto"/>
+              <w:ind w:left="0" w:leftChars="0" w:right="0" w:rightChars="0" w:firstLine="0" w:firstLineChars="0"/>
+              <w:jc w:val="center"/>
+              <w:textAlignment w:val="auto"/>
+              <w:outlineLvl w:val="9"/>
+              <w:rPr>
+                <w:rFonts w:ascii="Times New Roman" w:hAnsi="Times New Roman"/>
+                <w:b w:val="0"/>
+                <w:bCs w:val="0"/>
+                <w:kern w:val="0"/>
+                <w:sz w:val="15"/>
+                <w:szCs w:val="15"/>
+              </w:rPr>
+            </w:pPr>
+            <w:r>
+              <w:rPr>
+                <w:rFonts w:ascii="Times New Roman" w:hAnsi="Times New Roman"/>
+                <w:b w:val="0"/>
+                <w:bCs w:val="0"/>
+                <w:kern w:val="0"/>
+                <w:sz w:val="15"/>
+                <w:szCs w:val="15"/>
+              </w:rPr>
+              <w:t>28 levels(top 50hpa)</w:t>
+            </w:r>
+          </w:p>
+        </w:tc>
+      </w:tr>
+      <w:tr>
+        <w:trPr>
+          <w:trHeight w:val="68" w:hRule="atLeast"/>
+        </w:trPr>
+        <w:tc>
+          <w:tcPr>
+            <w:tcW w:w="2093" w:type="dxa"/>
+            <w:shd w:val="clear" w:color="auto" w:fill="F1F1F1" w:themeFill="background1" w:themeFillShade="F2"/>
           </w:tcPr>
           <w:p>
             <w:pPr>
@@ -10506,7 +10633,7 @@
                 <w:rFonts w:ascii="Times New Roman" w:hAnsi="Times New Roman"/>
                 <w:b/>
                 <w:kern w:val="0"/>
-                <w:sz w:val="13"/>
+                <w:sz w:val="16"/>
                 <w:szCs w:val="16"/>
               </w:rPr>
             </w:pPr>
@@ -10515,21 +10642,16 @@
                 <w:rFonts w:ascii="Times New Roman" w:hAnsi="Times New Roman"/>
                 <w:b/>
                 <w:kern w:val="0"/>
-                <w:sz w:val="13"/>
-                <w:szCs w:val="16"/>
-              </w:rPr>
-              <w:t>28 levels(top 50hpa)</w:t>
-            </w:r>
-          </w:p>
-        </w:tc>
-      </w:tr>
-      <w:tr>
-        <w:trPr>
-          <w:trHeight w:val="68" w:hRule="atLeast"/>
-        </w:trPr>
-        <w:tc>
-          <w:tcPr>
-            <w:tcW w:w="2093" w:type="dxa"/>
+                <w:sz w:val="16"/>
+                <w:szCs w:val="16"/>
+              </w:rPr>
+              <w:t>Time-step</w:t>
+            </w:r>
+          </w:p>
+        </w:tc>
+        <w:tc>
+          <w:tcPr>
+            <w:tcW w:w="3181" w:type="dxa"/>
             <w:shd w:val="clear" w:color="auto" w:fill="F1F1F1" w:themeFill="background1" w:themeFillShade="F2"/>
           </w:tcPr>
           <w:p>
@@ -10554,27 +10676,29 @@
               <w:outlineLvl w:val="9"/>
               <w:rPr>
                 <w:rFonts w:ascii="Times New Roman" w:hAnsi="Times New Roman"/>
-                <w:b/>
+                <w:b w:val="0"/>
+                <w:bCs w:val="0"/>
                 <w:kern w:val="0"/>
-                <w:sz w:val="13"/>
-                <w:szCs w:val="16"/>
+                <w:sz w:val="15"/>
+                <w:szCs w:val="15"/>
               </w:rPr>
             </w:pPr>
             <w:r>
               <w:rPr>
                 <w:rFonts w:ascii="Times New Roman" w:hAnsi="Times New Roman"/>
-                <w:b/>
+                <w:b w:val="0"/>
+                <w:bCs w:val="0"/>
                 <w:kern w:val="0"/>
-                <w:sz w:val="13"/>
-                <w:szCs w:val="16"/>
-              </w:rPr>
-              <w:t>Time-step</w:t>
-            </w:r>
-          </w:p>
-        </w:tc>
-        <w:tc>
-          <w:tcPr>
-            <w:tcW w:w="3181" w:type="dxa"/>
+                <w:sz w:val="15"/>
+                <w:szCs w:val="15"/>
+              </w:rPr>
+              <w:t>90s</w:t>
+            </w:r>
+          </w:p>
+        </w:tc>
+        <w:tc>
+          <w:tcPr>
+            <w:tcW w:w="2853" w:type="dxa"/>
             <w:shd w:val="clear" w:color="auto" w:fill="F1F1F1" w:themeFill="background1" w:themeFillShade="F2"/>
           </w:tcPr>
           <w:p>
@@ -10599,27 +10723,34 @@
               <w:outlineLvl w:val="9"/>
               <w:rPr>
                 <w:rFonts w:ascii="Times New Roman" w:hAnsi="Times New Roman"/>
-                <w:b/>
+                <w:b w:val="0"/>
+                <w:bCs w:val="0"/>
                 <w:kern w:val="0"/>
-                <w:sz w:val="13"/>
-                <w:szCs w:val="16"/>
+                <w:sz w:val="15"/>
+                <w:szCs w:val="15"/>
               </w:rPr>
             </w:pPr>
             <w:r>
               <w:rPr>
                 <w:rFonts w:ascii="Times New Roman" w:hAnsi="Times New Roman"/>
-                <w:b/>
+                <w:b w:val="0"/>
+                <w:bCs w:val="0"/>
                 <w:kern w:val="0"/>
-                <w:sz w:val="13"/>
-                <w:szCs w:val="16"/>
-              </w:rPr>
-              <w:t>90s</w:t>
-            </w:r>
-          </w:p>
-        </w:tc>
-        <w:tc>
-          <w:tcPr>
-            <w:tcW w:w="2853" w:type="dxa"/>
+                <w:sz w:val="15"/>
+                <w:szCs w:val="15"/>
+              </w:rPr>
+              <w:t>30s</w:t>
+            </w:r>
+          </w:p>
+        </w:tc>
+      </w:tr>
+      <w:tr>
+        <w:trPr>
+          <w:trHeight w:val="68" w:hRule="atLeast"/>
+        </w:trPr>
+        <w:tc>
+          <w:tcPr>
+            <w:tcW w:w="2093" w:type="dxa"/>
             <w:shd w:val="clear" w:color="auto" w:fill="F1F1F1" w:themeFill="background1" w:themeFillShade="F2"/>
           </w:tcPr>
           <w:p>
@@ -10646,7 +10777,7 @@
                 <w:rFonts w:ascii="Times New Roman" w:hAnsi="Times New Roman"/>
                 <w:b/>
                 <w:kern w:val="0"/>
-                <w:sz w:val="13"/>
+                <w:sz w:val="16"/>
                 <w:szCs w:val="16"/>
               </w:rPr>
             </w:pPr>
@@ -10655,22 +10786,17 @@
                 <w:rFonts w:ascii="Times New Roman" w:hAnsi="Times New Roman"/>
                 <w:b/>
                 <w:kern w:val="0"/>
-                <w:sz w:val="13"/>
-                <w:szCs w:val="16"/>
-              </w:rPr>
-              <w:t>30s</w:t>
-            </w:r>
-          </w:p>
-        </w:tc>
-      </w:tr>
-      <w:tr>
-        <w:trPr>
-          <w:trHeight w:val="68" w:hRule="atLeast"/>
-        </w:trPr>
-        <w:tc>
-          <w:tcPr>
-            <w:tcW w:w="2093" w:type="dxa"/>
-            <w:shd w:val="clear" w:color="auto" w:fill="F1F1F1" w:themeFill="background1" w:themeFillShade="F2"/>
+                <w:sz w:val="16"/>
+                <w:szCs w:val="16"/>
+              </w:rPr>
+              <w:t>Cumulus Physics</w:t>
+            </w:r>
+          </w:p>
+        </w:tc>
+        <w:tc>
+          <w:tcPr>
+            <w:tcW w:w="6034" w:type="dxa"/>
+            <w:gridSpan w:val="2"/>
           </w:tcPr>
           <w:p>
             <w:pPr>
@@ -10694,28 +10820,35 @@
               <w:outlineLvl w:val="9"/>
               <w:rPr>
                 <w:rFonts w:ascii="Times New Roman" w:hAnsi="Times New Roman"/>
-                <w:b/>
+                <w:b w:val="0"/>
+                <w:bCs w:val="0"/>
                 <w:kern w:val="0"/>
-                <w:sz w:val="13"/>
-                <w:szCs w:val="16"/>
+                <w:sz w:val="15"/>
+                <w:szCs w:val="15"/>
               </w:rPr>
             </w:pPr>
             <w:r>
               <w:rPr>
                 <w:rFonts w:ascii="Times New Roman" w:hAnsi="Times New Roman"/>
-                <w:b/>
+                <w:b w:val="0"/>
+                <w:bCs w:val="0"/>
                 <w:kern w:val="0"/>
-                <w:sz w:val="13"/>
-                <w:szCs w:val="16"/>
-              </w:rPr>
-              <w:t>Cumulus Physics</w:t>
-            </w:r>
-          </w:p>
-        </w:tc>
-        <w:tc>
-          <w:tcPr>
-            <w:tcW w:w="6034" w:type="dxa"/>
-            <w:gridSpan w:val="2"/>
+                <w:sz w:val="15"/>
+                <w:szCs w:val="15"/>
+              </w:rPr>
+              <w:t>KF(new-eta)</w:t>
+            </w:r>
+          </w:p>
+        </w:tc>
+      </w:tr>
+      <w:tr>
+        <w:trPr>
+          <w:trHeight w:val="342" w:hRule="atLeast"/>
+        </w:trPr>
+        <w:tc>
+          <w:tcPr>
+            <w:tcW w:w="2093" w:type="dxa"/>
+            <w:shd w:val="clear" w:color="auto" w:fill="F1F1F1" w:themeFill="background1" w:themeFillShade="F2"/>
           </w:tcPr>
           <w:p>
             <w:pPr>
@@ -10741,7 +10874,7 @@
                 <w:rFonts w:ascii="Times New Roman" w:hAnsi="Times New Roman"/>
                 <w:b/>
                 <w:kern w:val="0"/>
-                <w:sz w:val="13"/>
+                <w:sz w:val="16"/>
                 <w:szCs w:val="16"/>
               </w:rPr>
             </w:pPr>
@@ -10750,17 +10883,65 @@
                 <w:rFonts w:ascii="Times New Roman" w:hAnsi="Times New Roman"/>
                 <w:b/>
                 <w:kern w:val="0"/>
-                <w:sz w:val="13"/>
-                <w:szCs w:val="16"/>
-              </w:rPr>
-              <w:t>KF(new-eta)</w:t>
+                <w:sz w:val="16"/>
+                <w:szCs w:val="16"/>
+              </w:rPr>
+              <w:t>Planetary Boundary Layer</w:t>
+            </w:r>
+          </w:p>
+        </w:tc>
+        <w:tc>
+          <w:tcPr>
+            <w:tcW w:w="6034" w:type="dxa"/>
+            <w:gridSpan w:val="2"/>
+            <w:shd w:val="clear" w:color="auto" w:fill="F1F1F1" w:themeFill="background1" w:themeFillShade="F2"/>
+          </w:tcPr>
+          <w:p>
+            <w:pPr>
+              <w:keepNext w:val="0"/>
+              <w:keepLines w:val="0"/>
+              <w:pageBreakBefore w:val="0"/>
+              <w:widowControl/>
+              <w:kinsoku/>
+              <w:wordWrap/>
+              <w:overflowPunct/>
+              <w:topLinePunct w:val="0"/>
+              <w:autoSpaceDE/>
+              <w:autoSpaceDN/>
+              <w:bidi w:val="0"/>
+              <w:adjustRightInd/>
+              <w:snapToGrid/>
+              <w:spacing w:line="360" w:lineRule="auto"/>
+              <w:ind w:left="0" w:leftChars="0" w:right="0" w:rightChars="0" w:firstLine="0" w:firstLineChars="0"/>
+              <w:jc w:val="center"/>
+              <w:textAlignment w:val="auto"/>
+              <w:outlineLvl w:val="9"/>
+              <w:rPr>
+                <w:rFonts w:ascii="Times New Roman" w:hAnsi="Times New Roman"/>
+                <w:b w:val="0"/>
+                <w:bCs w:val="0"/>
+                <w:kern w:val="0"/>
+                <w:sz w:val="15"/>
+                <w:szCs w:val="15"/>
+              </w:rPr>
+            </w:pPr>
+            <w:r>
+              <w:rPr>
+                <w:rFonts w:ascii="Times New Roman" w:hAnsi="Times New Roman"/>
+                <w:b w:val="0"/>
+                <w:bCs w:val="0"/>
+                <w:kern w:val="0"/>
+                <w:sz w:val="15"/>
+                <w:szCs w:val="15"/>
+              </w:rPr>
+              <w:t>YSU</w:t>
             </w:r>
           </w:p>
         </w:tc>
       </w:tr>
       <w:tr>
         <w:trPr>
-          <w:trHeight w:val="342" w:hRule="atLeast"/>
+          <w:trHeight w:val="68" w:hRule="atLeast"/>
         </w:trPr>
         <w:tc>
           <w:tcPr>
@@ -10791,7 +10972,7 @@
                 <w:rFonts w:ascii="Times New Roman" w:hAnsi="Times New Roman"/>
                 <w:b/>
                 <w:kern w:val="0"/>
-                <w:sz w:val="13"/>
+                <w:sz w:val="16"/>
                 <w:szCs w:val="16"/>
               </w:rPr>
             </w:pPr>
@@ -10800,10 +10981,10 @@
                 <w:rFonts w:ascii="Times New Roman" w:hAnsi="Times New Roman"/>
                 <w:b/>
                 <w:kern w:val="0"/>
-                <w:sz w:val="13"/>
-                <w:szCs w:val="16"/>
-              </w:rPr>
-              <w:t>Planetary Boundary Layer</w:t>
+                <w:sz w:val="16"/>
+                <w:szCs w:val="16"/>
+              </w:rPr>
+              <w:t>Micro Physics</w:t>
             </w:r>
           </w:p>
         </w:tc>
@@ -10811,7 +10992,6 @@
           <w:tcPr>
             <w:tcW w:w="6034" w:type="dxa"/>
             <w:gridSpan w:val="2"/>
-            <w:shd w:val="clear" w:color="auto" w:fill="F1F1F1" w:themeFill="background1" w:themeFillShade="F2"/>
           </w:tcPr>
           <w:p>
             <w:pPr>
@@ -10835,21 +11015,23 @@
               <w:outlineLvl w:val="9"/>
               <w:rPr>
                 <w:rFonts w:ascii="Times New Roman" w:hAnsi="Times New Roman"/>
-                <w:b/>
+                <w:b w:val="0"/>
+                <w:bCs w:val="0"/>
                 <w:kern w:val="0"/>
-                <w:sz w:val="13"/>
-                <w:szCs w:val="16"/>
+                <w:sz w:val="15"/>
+                <w:szCs w:val="15"/>
               </w:rPr>
             </w:pPr>
             <w:r>
               <w:rPr>
                 <w:rFonts w:ascii="Times New Roman" w:hAnsi="Times New Roman"/>
-                <w:b/>
+                <w:b w:val="0"/>
+                <w:bCs w:val="0"/>
                 <w:kern w:val="0"/>
-                <w:sz w:val="13"/>
-                <w:szCs w:val="16"/>
-              </w:rPr>
-              <w:t>YSU</w:t>
+                <w:sz w:val="15"/>
+                <w:szCs w:val="15"/>
+              </w:rPr>
+              <w:t>WSM6</w:t>
             </w:r>
           </w:p>
         </w:tc>
@@ -10887,7 +11069,7 @@
                 <w:rFonts w:ascii="Times New Roman" w:hAnsi="Times New Roman"/>
                 <w:b/>
                 <w:kern w:val="0"/>
-                <w:sz w:val="13"/>
+                <w:sz w:val="16"/>
                 <w:szCs w:val="16"/>
               </w:rPr>
             </w:pPr>
@@ -10896,10 +11078,10 @@
                 <w:rFonts w:ascii="Times New Roman" w:hAnsi="Times New Roman"/>
                 <w:b/>
                 <w:kern w:val="0"/>
-                <w:sz w:val="13"/>
-                <w:szCs w:val="16"/>
-              </w:rPr>
-              <w:t>Micro Physics</w:t>
+                <w:sz w:val="16"/>
+                <w:szCs w:val="16"/>
+              </w:rPr>
+              <w:t>Long Radiation Phys</w:t>
             </w:r>
           </w:p>
         </w:tc>
@@ -10907,6 +11089,7 @@
           <w:tcPr>
             <w:tcW w:w="6034" w:type="dxa"/>
             <w:gridSpan w:val="2"/>
+            <w:shd w:val="clear" w:color="auto" w:fill="F1F1F1" w:themeFill="background1" w:themeFillShade="F2"/>
           </w:tcPr>
           <w:p>
             <w:pPr>
@@ -10930,21 +11113,23 @@
               <w:outlineLvl w:val="9"/>
               <w:rPr>
                 <w:rFonts w:ascii="Times New Roman" w:hAnsi="Times New Roman"/>
-                <w:b/>
+                <w:b w:val="0"/>
+                <w:bCs w:val="0"/>
                 <w:kern w:val="0"/>
-                <w:sz w:val="13"/>
-                <w:szCs w:val="16"/>
+                <w:sz w:val="15"/>
+                <w:szCs w:val="15"/>
               </w:rPr>
             </w:pPr>
             <w:r>
               <w:rPr>
                 <w:rFonts w:ascii="Times New Roman" w:hAnsi="Times New Roman"/>
-                <w:b/>
+                <w:b w:val="0"/>
+                <w:bCs w:val="0"/>
                 <w:kern w:val="0"/>
-                <w:sz w:val="13"/>
-                <w:szCs w:val="16"/>
-              </w:rPr>
-              <w:t>WSM6</w:t>
+                <w:sz w:val="15"/>
+                <w:szCs w:val="15"/>
+              </w:rPr>
+              <w:t>Dudhia</w:t>
             </w:r>
           </w:p>
         </w:tc>
@@ -10982,7 +11167,7 @@
                 <w:rFonts w:ascii="Times New Roman" w:hAnsi="Times New Roman"/>
                 <w:b/>
                 <w:kern w:val="0"/>
-                <w:sz w:val="13"/>
+                <w:sz w:val="16"/>
                 <w:szCs w:val="16"/>
               </w:rPr>
             </w:pPr>
@@ -10991,10 +11176,10 @@
                 <w:rFonts w:ascii="Times New Roman" w:hAnsi="Times New Roman"/>
                 <w:b/>
                 <w:kern w:val="0"/>
-                <w:sz w:val="13"/>
-                <w:szCs w:val="16"/>
-              </w:rPr>
-              <w:t>Long Radiation Phys</w:t>
+                <w:sz w:val="16"/>
+                <w:szCs w:val="16"/>
+              </w:rPr>
+              <w:t>Short Radiation Phys</w:t>
             </w:r>
           </w:p>
         </w:tc>
@@ -11002,7 +11187,6 @@
           <w:tcPr>
             <w:tcW w:w="6034" w:type="dxa"/>
             <w:gridSpan w:val="2"/>
-            <w:shd w:val="clear" w:color="auto" w:fill="F1F1F1" w:themeFill="background1" w:themeFillShade="F2"/>
           </w:tcPr>
           <w:p>
             <w:pPr>
@@ -11026,21 +11210,23 @@
               <w:outlineLvl w:val="9"/>
               <w:rPr>
                 <w:rFonts w:ascii="Times New Roman" w:hAnsi="Times New Roman"/>
-                <w:b/>
+                <w:b w:val="0"/>
+                <w:bCs w:val="0"/>
                 <w:kern w:val="0"/>
-                <w:sz w:val="13"/>
-                <w:szCs w:val="16"/>
+                <w:sz w:val="15"/>
+                <w:szCs w:val="15"/>
               </w:rPr>
             </w:pPr>
             <w:r>
               <w:rPr>
                 <w:rFonts w:ascii="Times New Roman" w:hAnsi="Times New Roman"/>
-                <w:b/>
+                <w:b w:val="0"/>
+                <w:bCs w:val="0"/>
                 <w:kern w:val="0"/>
-                <w:sz w:val="13"/>
-                <w:szCs w:val="16"/>
-              </w:rPr>
-              <w:t>Dudhia</w:t>
+                <w:sz w:val="15"/>
+                <w:szCs w:val="15"/>
+              </w:rPr>
+              <w:t>RRTM</w:t>
             </w:r>
           </w:p>
         </w:tc>
@@ -11078,7 +11264,7 @@
                 <w:rFonts w:ascii="Times New Roman" w:hAnsi="Times New Roman"/>
                 <w:b/>
                 <w:kern w:val="0"/>
-                <w:sz w:val="13"/>
+                <w:sz w:val="16"/>
                 <w:szCs w:val="16"/>
               </w:rPr>
             </w:pPr>
@@ -11087,10 +11273,10 @@
                 <w:rFonts w:ascii="Times New Roman" w:hAnsi="Times New Roman"/>
                 <w:b/>
                 <w:kern w:val="0"/>
-                <w:sz w:val="13"/>
-                <w:szCs w:val="16"/>
-              </w:rPr>
-              <w:t>Short Radiation Phys</w:t>
+                <w:sz w:val="16"/>
+                <w:szCs w:val="16"/>
+              </w:rPr>
+              <w:t>Surface Layer Phys</w:t>
             </w:r>
           </w:p>
         </w:tc>
@@ -11098,6 +11284,7 @@
           <w:tcPr>
             <w:tcW w:w="6034" w:type="dxa"/>
             <w:gridSpan w:val="2"/>
+            <w:shd w:val="clear" w:color="auto" w:fill="F1F1F1" w:themeFill="background1" w:themeFillShade="F2"/>
           </w:tcPr>
           <w:p>
             <w:pPr>
@@ -11121,21 +11308,23 @@
               <w:outlineLvl w:val="9"/>
               <w:rPr>
                 <w:rFonts w:ascii="Times New Roman" w:hAnsi="Times New Roman"/>
-                <w:b/>
+                <w:b w:val="0"/>
+                <w:bCs w:val="0"/>
                 <w:kern w:val="0"/>
-                <w:sz w:val="13"/>
-                <w:szCs w:val="16"/>
+                <w:sz w:val="15"/>
+                <w:szCs w:val="15"/>
               </w:rPr>
             </w:pPr>
             <w:r>
               <w:rPr>
                 <w:rFonts w:ascii="Times New Roman" w:hAnsi="Times New Roman"/>
-                <w:b/>
+                <w:b w:val="0"/>
+                <w:bCs w:val="0"/>
                 <w:kern w:val="0"/>
-                <w:sz w:val="13"/>
-                <w:szCs w:val="16"/>
-              </w:rPr>
-              <w:t>RRTM</w:t>
+                <w:sz w:val="15"/>
+                <w:szCs w:val="15"/>
+              </w:rPr>
+              <w:t>NOAH</w:t>
             </w:r>
           </w:p>
         </w:tc>
@@ -11173,7 +11362,7 @@
                 <w:rFonts w:ascii="Times New Roman" w:hAnsi="Times New Roman"/>
                 <w:b/>
                 <w:kern w:val="0"/>
-                <w:sz w:val="13"/>
+                <w:sz w:val="16"/>
                 <w:szCs w:val="16"/>
               </w:rPr>
             </w:pPr>
@@ -11182,10 +11371,10 @@
                 <w:rFonts w:ascii="Times New Roman" w:hAnsi="Times New Roman"/>
                 <w:b/>
                 <w:kern w:val="0"/>
-                <w:sz w:val="13"/>
-                <w:szCs w:val="16"/>
-              </w:rPr>
-              <w:t>Surface Layer Phys</w:t>
+                <w:sz w:val="16"/>
+                <w:szCs w:val="16"/>
+              </w:rPr>
+              <w:t>Land surface Phys</w:t>
             </w:r>
           </w:p>
         </w:tc>
@@ -11193,7 +11382,6 @@
           <w:tcPr>
             <w:tcW w:w="6034" w:type="dxa"/>
             <w:gridSpan w:val="2"/>
-            <w:shd w:val="clear" w:color="auto" w:fill="F1F1F1" w:themeFill="background1" w:themeFillShade="F2"/>
           </w:tcPr>
           <w:p>
             <w:pPr>
@@ -11217,21 +11405,23 @@
               <w:outlineLvl w:val="9"/>
               <w:rPr>
                 <w:rFonts w:ascii="Times New Roman" w:hAnsi="Times New Roman"/>
-                <w:b/>
+                <w:b w:val="0"/>
+                <w:bCs w:val="0"/>
                 <w:kern w:val="0"/>
-                <w:sz w:val="13"/>
-                <w:szCs w:val="16"/>
+                <w:sz w:val="15"/>
+                <w:szCs w:val="15"/>
               </w:rPr>
             </w:pPr>
             <w:r>
               <w:rPr>
                 <w:rFonts w:ascii="Times New Roman" w:hAnsi="Times New Roman"/>
-                <w:b/>
+                <w:b w:val="0"/>
+                <w:bCs w:val="0"/>
                 <w:kern w:val="0"/>
-                <w:sz w:val="13"/>
-                <w:szCs w:val="16"/>
-              </w:rPr>
-              <w:t>NOAH</w:t>
+                <w:sz w:val="15"/>
+                <w:szCs w:val="15"/>
+              </w:rPr>
+              <w:t>Revised Monin-Obukhov</w:t>
             </w:r>
           </w:p>
         </w:tc>
@@ -11269,7 +11459,7 @@
                 <w:rFonts w:ascii="Times New Roman" w:hAnsi="Times New Roman"/>
                 <w:b/>
                 <w:kern w:val="0"/>
-                <w:sz w:val="13"/>
+                <w:sz w:val="16"/>
                 <w:szCs w:val="16"/>
               </w:rPr>
             </w:pPr>
@@ -11278,17 +11468,17 @@
                 <w:rFonts w:ascii="Times New Roman" w:hAnsi="Times New Roman"/>
                 <w:b/>
                 <w:kern w:val="0"/>
-                <w:sz w:val="13"/>
-                <w:szCs w:val="16"/>
-              </w:rPr>
-              <w:t>Land surface Phys</w:t>
-            </w:r>
-          </w:p>
-        </w:tc>
-        <w:tc>
-          <w:tcPr>
-            <w:tcW w:w="6034" w:type="dxa"/>
-            <w:gridSpan w:val="2"/>
+                <w:sz w:val="16"/>
+                <w:szCs w:val="16"/>
+              </w:rPr>
+              <w:t>Moving nest</w:t>
+            </w:r>
+          </w:p>
+        </w:tc>
+        <w:tc>
+          <w:tcPr>
+            <w:tcW w:w="3181" w:type="dxa"/>
+            <w:shd w:val="clear" w:color="auto" w:fill="F1F1F1" w:themeFill="background1" w:themeFillShade="F2"/>
           </w:tcPr>
           <w:p>
             <w:pPr>
@@ -11312,32 +11502,29 @@
               <w:outlineLvl w:val="9"/>
               <w:rPr>
                 <w:rFonts w:ascii="Times New Roman" w:hAnsi="Times New Roman"/>
-                <w:b/>
+                <w:b w:val="0"/>
+                <w:bCs w:val="0"/>
                 <w:kern w:val="0"/>
-                <w:sz w:val="13"/>
-                <w:szCs w:val="16"/>
+                <w:sz w:val="15"/>
+                <w:szCs w:val="15"/>
               </w:rPr>
             </w:pPr>
             <w:r>
               <w:rPr>
                 <w:rFonts w:ascii="Times New Roman" w:hAnsi="Times New Roman"/>
-                <w:b/>
+                <w:b w:val="0"/>
+                <w:bCs w:val="0"/>
                 <w:kern w:val="0"/>
-                <w:sz w:val="13"/>
-                <w:szCs w:val="16"/>
-              </w:rPr>
-              <w:t>Revised Monin-Obukhov</w:t>
-            </w:r>
-          </w:p>
-        </w:tc>
-      </w:tr>
-      <w:tr>
-        <w:trPr>
-          <w:trHeight w:val="68" w:hRule="atLeast"/>
-        </w:trPr>
-        <w:tc>
-          <w:tcPr>
-            <w:tcW w:w="2093" w:type="dxa"/>
+                <w:sz w:val="15"/>
+                <w:szCs w:val="15"/>
+              </w:rPr>
+              <w:t>NO</w:t>
+            </w:r>
+          </w:p>
+        </w:tc>
+        <w:tc>
+          <w:tcPr>
+            <w:tcW w:w="2853" w:type="dxa"/>
             <w:shd w:val="clear" w:color="auto" w:fill="F1F1F1" w:themeFill="background1" w:themeFillShade="F2"/>
           </w:tcPr>
           <w:p>
@@ -11362,27 +11549,34 @@
               <w:outlineLvl w:val="9"/>
               <w:rPr>
                 <w:rFonts w:ascii="Times New Roman" w:hAnsi="Times New Roman"/>
-                <w:b/>
+                <w:b w:val="0"/>
+                <w:bCs w:val="0"/>
                 <w:kern w:val="0"/>
-                <w:sz w:val="13"/>
-                <w:szCs w:val="16"/>
+                <w:sz w:val="15"/>
+                <w:szCs w:val="15"/>
               </w:rPr>
             </w:pPr>
             <w:r>
               <w:rPr>
                 <w:rFonts w:ascii="Times New Roman" w:hAnsi="Times New Roman"/>
                 <w:b/>
+                <w:bCs/>
                 <w:kern w:val="0"/>
-                <w:sz w:val="13"/>
-                <w:szCs w:val="16"/>
-              </w:rPr>
-              <w:t>Moving nest</w:t>
-            </w:r>
-          </w:p>
-        </w:tc>
-        <w:tc>
-          <w:tcPr>
-            <w:tcW w:w="3181" w:type="dxa"/>
+                <w:sz w:val="15"/>
+                <w:szCs w:val="15"/>
+              </w:rPr>
+              <w:t>YES---&gt;NO</w:t>
+            </w:r>
+          </w:p>
+        </w:tc>
+      </w:tr>
+      <w:tr>
+        <w:trPr>
+          <w:trHeight w:val="68" w:hRule="atLeast"/>
+        </w:trPr>
+        <w:tc>
+          <w:tcPr>
+            <w:tcW w:w="2093" w:type="dxa"/>
             <w:shd w:val="clear" w:color="auto" w:fill="F1F1F1" w:themeFill="background1" w:themeFillShade="F2"/>
           </w:tcPr>
           <w:p>
@@ -11409,7 +11603,7 @@
                 <w:rFonts w:ascii="Times New Roman" w:hAnsi="Times New Roman"/>
                 <w:b/>
                 <w:kern w:val="0"/>
-                <w:sz w:val="13"/>
+                <w:sz w:val="16"/>
                 <w:szCs w:val="16"/>
               </w:rPr>
             </w:pPr>
@@ -11418,17 +11612,17 @@
                 <w:rFonts w:ascii="Times New Roman" w:hAnsi="Times New Roman"/>
                 <w:b/>
                 <w:kern w:val="0"/>
-                <w:sz w:val="13"/>
-                <w:szCs w:val="16"/>
-              </w:rPr>
-              <w:t>NO</w:t>
-            </w:r>
-          </w:p>
-        </w:tc>
-        <w:tc>
-          <w:tcPr>
-            <w:tcW w:w="2853" w:type="dxa"/>
-            <w:shd w:val="clear" w:color="auto" w:fill="F1F1F1" w:themeFill="background1" w:themeFillShade="F2"/>
+                <w:sz w:val="16"/>
+                <w:szCs w:val="16"/>
+              </w:rPr>
+              <w:t>Model forcing data</w:t>
+            </w:r>
+          </w:p>
+        </w:tc>
+        <w:tc>
+          <w:tcPr>
+            <w:tcW w:w="6034" w:type="dxa"/>
+            <w:gridSpan w:val="2"/>
           </w:tcPr>
           <w:p>
             <w:pPr>
@@ -11452,23 +11646,23 @@
               <w:outlineLvl w:val="9"/>
               <w:rPr>
                 <w:rFonts w:ascii="Times New Roman" w:hAnsi="Times New Roman"/>
-                <w:b/>
-                <w:bCs/>
+                <w:b w:val="0"/>
+                <w:bCs w:val="0"/>
                 <w:kern w:val="0"/>
-                <w:sz w:val="13"/>
-                <w:szCs w:val="16"/>
+                <w:sz w:val="15"/>
+                <w:szCs w:val="15"/>
               </w:rPr>
             </w:pPr>
             <w:r>
               <w:rPr>
                 <w:rFonts w:ascii="Times New Roman" w:hAnsi="Times New Roman"/>
-                <w:b/>
-                <w:bCs/>
+                <w:b w:val="0"/>
+                <w:bCs w:val="0"/>
                 <w:kern w:val="0"/>
-                <w:sz w:val="13"/>
-                <w:szCs w:val="16"/>
-              </w:rPr>
-              <w:t>YES---&gt;NO</w:t>
+                <w:sz w:val="15"/>
+                <w:szCs w:val="15"/>
+              </w:rPr>
+              <w:t>NCEP 6-hourly FNL data from web</w:t>
             </w:r>
           </w:p>
         </w:tc>
@@ -11506,19 +11700,29 @@
                 <w:rFonts w:ascii="Times New Roman" w:hAnsi="Times New Roman"/>
                 <w:b/>
                 <w:kern w:val="0"/>
-                <w:sz w:val="13"/>
-                <w:szCs w:val="16"/>
-              </w:rPr>
-            </w:pPr>
+                <w:sz w:val="16"/>
+                <w:szCs w:val="16"/>
+              </w:rPr>
+            </w:pPr>
+            <w:r>
+              <w:rPr>
+                <w:rFonts w:hint="eastAsia" w:ascii="Times New Roman" w:hAnsi="Times New Roman"/>
+                <w:b/>
+                <w:kern w:val="0"/>
+                <w:sz w:val="16"/>
+                <w:szCs w:val="16"/>
+              </w:rPr>
+              <w:t>A</w:t>
+            </w:r>
             <w:r>
               <w:rPr>
                 <w:rFonts w:ascii="Times New Roman" w:hAnsi="Times New Roman"/>
                 <w:b/>
                 <w:kern w:val="0"/>
-                <w:sz w:val="13"/>
-                <w:szCs w:val="16"/>
-              </w:rPr>
-              <w:t>Model forcing data</w:t>
+                <w:sz w:val="16"/>
+                <w:szCs w:val="16"/>
+              </w:rPr>
+              <w:t>ssimilation data</w:t>
             </w:r>
           </w:p>
         </w:tc>
@@ -11526,6 +11730,7 @@
           <w:tcPr>
             <w:tcW w:w="6034" w:type="dxa"/>
             <w:gridSpan w:val="2"/>
+            <w:shd w:val="clear" w:color="auto" w:fill="F1F1F1" w:themeFill="background1" w:themeFillShade="F2"/>
           </w:tcPr>
           <w:p>
             <w:pPr>
@@ -11549,21 +11754,67 @@
               <w:outlineLvl w:val="9"/>
               <w:rPr>
                 <w:rFonts w:ascii="Times New Roman" w:hAnsi="Times New Roman"/>
-                <w:b/>
+                <w:b w:val="0"/>
+                <w:bCs w:val="0"/>
                 <w:kern w:val="0"/>
-                <w:sz w:val="13"/>
-                <w:szCs w:val="16"/>
+                <w:sz w:val="15"/>
+                <w:szCs w:val="15"/>
               </w:rPr>
             </w:pPr>
             <w:r>
               <w:rPr>
                 <w:rFonts w:ascii="Times New Roman" w:hAnsi="Times New Roman"/>
-                <w:b/>
+                <w:b w:val="0"/>
+                <w:bCs w:val="0"/>
                 <w:kern w:val="0"/>
-                <w:sz w:val="13"/>
-                <w:szCs w:val="16"/>
-              </w:rPr>
-              <w:t>NCEP 6-hourly FNL data from web</w:t>
+                <w:sz w:val="15"/>
+                <w:szCs w:val="15"/>
+              </w:rPr>
+              <w:t>Proved by CMA</w:t>
+            </w:r>
+            <w:r>
+              <w:rPr>
+                <w:rFonts w:hint="default" w:ascii="Times New Roman" w:hAnsi="Times New Roman"/>
+                <w:b w:val="0"/>
+                <w:bCs w:val="0"/>
+                <w:kern w:val="0"/>
+                <w:sz w:val="15"/>
+                <w:szCs w:val="15"/>
+              </w:rPr>
+              <w:t>’s ‘T</w:t>
+            </w:r>
+            <w:r>
+              <w:rPr>
+                <w:rFonts w:ascii="Times New Roman" w:hAnsi="Times New Roman"/>
+                <w:b w:val="0"/>
+                <w:bCs w:val="0"/>
+                <w:kern w:val="0"/>
+                <w:sz w:val="15"/>
+                <w:szCs w:val="15"/>
+              </w:rPr>
+              <w:t>yphoon high-resolution simulation</w:t>
+            </w:r>
+            <w:r>
+              <w:rPr>
+                <w:rFonts w:hint="default" w:ascii="Times New Roman" w:hAnsi="Times New Roman"/>
+                <w:b w:val="0"/>
+                <w:bCs w:val="0"/>
+                <w:kern w:val="0"/>
+                <w:sz w:val="15"/>
+                <w:szCs w:val="15"/>
+              </w:rPr>
+              <w:t>’</w:t>
+            </w:r>
+            <w:r>
+              <w:rPr>
+                <w:rFonts w:ascii="Times New Roman" w:hAnsi="Times New Roman"/>
+                <w:b w:val="0"/>
+                <w:bCs w:val="0"/>
+                <w:kern w:val="0"/>
+                <w:sz w:val="15"/>
+                <w:szCs w:val="15"/>
+              </w:rPr>
+              <w:t xml:space="preserve"> project</w:t>
             </w:r>
           </w:p>
         </w:tc>
@@ -11601,29 +11852,19 @@
                 <w:rFonts w:ascii="Times New Roman" w:hAnsi="Times New Roman"/>
                 <w:b/>
                 <w:kern w:val="0"/>
-                <w:sz w:val="13"/>
-                <w:szCs w:val="16"/>
-              </w:rPr>
-            </w:pPr>
-            <w:r>
-              <w:rPr>
-                <w:rFonts w:hint="eastAsia" w:ascii="Times New Roman" w:hAnsi="Times New Roman"/>
-                <w:b/>
-                <w:kern w:val="0"/>
-                <w:sz w:val="13"/>
-                <w:szCs w:val="16"/>
-              </w:rPr>
-              <w:t>A</w:t>
-            </w:r>
+                <w:sz w:val="16"/>
+                <w:szCs w:val="16"/>
+              </w:rPr>
+            </w:pPr>
             <w:r>
               <w:rPr>
                 <w:rFonts w:ascii="Times New Roman" w:hAnsi="Times New Roman"/>
                 <w:b/>
                 <w:kern w:val="0"/>
-                <w:sz w:val="13"/>
-                <w:szCs w:val="16"/>
-              </w:rPr>
-              <w:t>ssimilation data</w:t>
+                <w:sz w:val="16"/>
+                <w:szCs w:val="16"/>
+              </w:rPr>
+              <w:t>Validation data</w:t>
             </w:r>
           </w:p>
         </w:tc>
@@ -11631,6 +11872,120 @@
           <w:tcPr>
             <w:tcW w:w="6034" w:type="dxa"/>
             <w:gridSpan w:val="2"/>
+          </w:tcPr>
+          <w:p>
+            <w:pPr>
+              <w:keepNext w:val="0"/>
+              <w:keepLines w:val="0"/>
+              <w:pageBreakBefore w:val="0"/>
+              <w:widowControl/>
+              <w:kinsoku/>
+              <w:wordWrap/>
+              <w:overflowPunct/>
+              <w:topLinePunct w:val="0"/>
+              <w:autoSpaceDE/>
+              <w:autoSpaceDN/>
+              <w:bidi w:val="0"/>
+              <w:adjustRightInd/>
+              <w:snapToGrid/>
+              <w:spacing w:line="0" w:lineRule="auto"/>
+              <w:ind w:left="-212" w:leftChars="-101" w:right="136" w:rightChars="65" w:firstLine="214" w:firstLineChars="0"/>
+              <w:jc w:val="center"/>
+              <w:textAlignment w:val="auto"/>
+              <w:outlineLvl w:val="9"/>
+              <w:rPr>
+                <w:rFonts w:ascii="Times New Roman" w:hAnsi="Times New Roman"/>
+                <w:b w:val="0"/>
+                <w:bCs w:val="0"/>
+                <w:kern w:val="0"/>
+                <w:sz w:val="15"/>
+                <w:szCs w:val="15"/>
+              </w:rPr>
+            </w:pPr>
+            <w:r>
+              <w:rPr>
+                <w:rFonts w:ascii="Times New Roman" w:hAnsi="Times New Roman"/>
+                <w:b w:val="0"/>
+                <w:bCs w:val="0"/>
+                <w:kern w:val="0"/>
+                <w:sz w:val="15"/>
+                <w:szCs w:val="15"/>
+              </w:rPr>
+              <w:t>Precipitants: S</w:t>
+            </w:r>
+            <w:r>
+              <w:rPr>
+                <w:rFonts w:hint="eastAsia" w:ascii="Times New Roman" w:hAnsi="Times New Roman"/>
+                <w:b w:val="0"/>
+                <w:bCs w:val="0"/>
+                <w:kern w:val="0"/>
+                <w:sz w:val="15"/>
+                <w:szCs w:val="15"/>
+              </w:rPr>
+              <w:t>henyan</w:t>
+            </w:r>
+            <w:r>
+              <w:rPr>
+                <w:rFonts w:ascii="Times New Roman" w:hAnsi="Times New Roman"/>
+                <w:b w:val="0"/>
+                <w:bCs w:val="0"/>
+                <w:kern w:val="0"/>
+                <w:sz w:val="15"/>
+                <w:szCs w:val="15"/>
+              </w:rPr>
+              <w:t xml:space="preserve">0.1deg hourly grid data over China </w:t>
+            </w:r>
+          </w:p>
+          <w:p>
+            <w:pPr>
+              <w:keepNext w:val="0"/>
+              <w:keepLines w:val="0"/>
+              <w:pageBreakBefore w:val="0"/>
+              <w:widowControl/>
+              <w:kinsoku/>
+              <w:wordWrap/>
+              <w:overflowPunct/>
+              <w:topLinePunct w:val="0"/>
+              <w:autoSpaceDE/>
+              <w:autoSpaceDN/>
+              <w:bidi w:val="0"/>
+              <w:adjustRightInd/>
+              <w:snapToGrid/>
+              <w:spacing w:line="0" w:lineRule="auto"/>
+              <w:ind w:left="-212" w:leftChars="-101" w:right="136" w:rightChars="65" w:firstLine="214" w:firstLineChars="0"/>
+              <w:jc w:val="center"/>
+              <w:textAlignment w:val="auto"/>
+              <w:outlineLvl w:val="9"/>
+              <w:rPr>
+                <w:rFonts w:ascii="Times New Roman" w:hAnsi="Times New Roman"/>
+                <w:b w:val="0"/>
+                <w:bCs w:val="0"/>
+                <w:kern w:val="0"/>
+                <w:sz w:val="15"/>
+                <w:szCs w:val="15"/>
+              </w:rPr>
+            </w:pPr>
+            <w:r>
+              <w:rPr>
+                <w:rFonts w:ascii="Times New Roman" w:hAnsi="Times New Roman"/>
+                <w:b w:val="0"/>
+                <w:bCs w:val="0"/>
+                <w:kern w:val="0"/>
+                <w:sz w:val="15"/>
+                <w:szCs w:val="15"/>
+              </w:rPr>
+              <w:t>Pressure and wind speed: Zhejiang water conservancy management center</w:t>
+            </w:r>
+          </w:p>
+        </w:tc>
+      </w:tr>
+      <w:tr>
+        <w:trPr>
+          <w:trHeight w:val="68" w:hRule="atLeast"/>
+        </w:trPr>
+        <w:tc>
+          <w:tcPr>
+            <w:tcW w:w="2093" w:type="dxa"/>
             <w:shd w:val="clear" w:color="auto" w:fill="F1F1F1" w:themeFill="background1" w:themeFillShade="F2"/>
           </w:tcPr>
           <w:p>
@@ -11657,7 +12012,7 @@
                 <w:rFonts w:ascii="Times New Roman" w:hAnsi="Times New Roman"/>
                 <w:b/>
                 <w:kern w:val="0"/>
-                <w:sz w:val="11"/>
+                <w:sz w:val="16"/>
                 <w:szCs w:val="16"/>
               </w:rPr>
             </w:pPr>
@@ -11666,61 +12021,17 @@
                 <w:rFonts w:ascii="Times New Roman" w:hAnsi="Times New Roman"/>
                 <w:b/>
                 <w:kern w:val="0"/>
-                <w:sz w:val="11"/>
-                <w:szCs w:val="16"/>
-              </w:rPr>
-              <w:t>Proved by CMA</w:t>
-            </w:r>
-            <w:r>
-              <w:rPr>
-                <w:rFonts w:hint="default" w:ascii="Times New Roman" w:hAnsi="Times New Roman"/>
-                <w:b/>
-                <w:kern w:val="0"/>
-                <w:sz w:val="11"/>
-                <w:szCs w:val="16"/>
-              </w:rPr>
-              <w:t>’s ‘T</w:t>
-            </w:r>
-            <w:r>
-              <w:rPr>
-                <w:rFonts w:ascii="Times New Roman" w:hAnsi="Times New Roman"/>
-                <w:b/>
-                <w:kern w:val="0"/>
-                <w:sz w:val="11"/>
-                <w:szCs w:val="16"/>
-              </w:rPr>
-              <w:t>yphoon high-resolution simulation</w:t>
-            </w:r>
-            <w:r>
-              <w:rPr>
-                <w:rFonts w:hint="default" w:ascii="Times New Roman" w:hAnsi="Times New Roman"/>
-                <w:b/>
-                <w:kern w:val="0"/>
-                <w:sz w:val="11"/>
-                <w:szCs w:val="16"/>
-              </w:rPr>
-              <w:t>’</w:t>
-            </w:r>
-            <w:r>
-              <w:rPr>
-                <w:rFonts w:ascii="Times New Roman" w:hAnsi="Times New Roman"/>
-                <w:b/>
-                <w:kern w:val="0"/>
-                <w:sz w:val="11"/>
-                <w:szCs w:val="16"/>
-              </w:rPr>
-              <w:t xml:space="preserve"> project</w:t>
-            </w:r>
-          </w:p>
-        </w:tc>
-      </w:tr>
-      <w:tr>
-        <w:trPr>
-          <w:trHeight w:val="68" w:hRule="atLeast"/>
-        </w:trPr>
-        <w:tc>
-          <w:tcPr>
-            <w:tcW w:w="2093" w:type="dxa"/>
+                <w:sz w:val="16"/>
+                <w:szCs w:val="16"/>
+              </w:rPr>
+              <w:t>Simulation period</w:t>
+            </w:r>
+          </w:p>
+        </w:tc>
+        <w:tc>
+          <w:tcPr>
+            <w:tcW w:w="6034" w:type="dxa"/>
+            <w:gridSpan w:val="2"/>
             <w:shd w:val="clear" w:color="auto" w:fill="F1F1F1" w:themeFill="background1" w:themeFillShade="F2"/>
           </w:tcPr>
           <w:p>
@@ -11745,28 +12056,35 @@
               <w:outlineLvl w:val="9"/>
               <w:rPr>
                 <w:rFonts w:ascii="Times New Roman" w:hAnsi="Times New Roman"/>
-                <w:b/>
+                <w:b w:val="0"/>
+                <w:bCs w:val="0"/>
                 <w:kern w:val="0"/>
-                <w:sz w:val="13"/>
-                <w:szCs w:val="16"/>
+                <w:sz w:val="15"/>
+                <w:szCs w:val="15"/>
               </w:rPr>
             </w:pPr>
             <w:r>
               <w:rPr>
                 <w:rFonts w:ascii="Times New Roman" w:hAnsi="Times New Roman"/>
-                <w:b/>
+                <w:b w:val="0"/>
+                <w:bCs w:val="0"/>
                 <w:kern w:val="0"/>
-                <w:sz w:val="13"/>
-                <w:szCs w:val="16"/>
-              </w:rPr>
-              <w:t>Verification data</w:t>
-            </w:r>
-          </w:p>
-        </w:tc>
-        <w:tc>
-          <w:tcPr>
-            <w:tcW w:w="6034" w:type="dxa"/>
-            <w:gridSpan w:val="2"/>
+                <w:sz w:val="15"/>
+                <w:szCs w:val="15"/>
+              </w:rPr>
+              <w:t>2013-06-29 18:00 to 2013-07-03 00:00(6h + 72h)</w:t>
+            </w:r>
+          </w:p>
+        </w:tc>
+      </w:tr>
+      <w:tr>
+        <w:trPr>
+          <w:trHeight w:val="883" w:hRule="atLeast"/>
+        </w:trPr>
+        <w:tc>
+          <w:tcPr>
+            <w:tcW w:w="2093" w:type="dxa"/>
+            <w:shd w:val="clear" w:color="auto" w:fill="F1F1F1" w:themeFill="background1" w:themeFillShade="F2"/>
           </w:tcPr>
           <w:p>
             <w:pPr>
@@ -11783,7 +12101,7 @@
               <w:bidi w:val="0"/>
               <w:adjustRightInd/>
               <w:snapToGrid/>
-              <w:spacing w:line="240" w:lineRule="exact"/>
+              <w:spacing w:line="240" w:lineRule="auto"/>
               <w:ind w:left="0" w:leftChars="0" w:right="0" w:rightChars="0" w:firstLine="0" w:firstLineChars="0"/>
               <w:jc w:val="center"/>
               <w:textAlignment w:val="auto"/>
@@ -11792,7 +12110,7 @@
                 <w:rFonts w:ascii="Times New Roman" w:hAnsi="Times New Roman"/>
                 <w:b/>
                 <w:kern w:val="0"/>
-                <w:sz w:val="11"/>
+                <w:sz w:val="16"/>
                 <w:szCs w:val="16"/>
               </w:rPr>
             </w:pPr>
@@ -11801,30 +12119,10 @@
                 <w:rFonts w:ascii="Times New Roman" w:hAnsi="Times New Roman"/>
                 <w:b/>
                 <w:kern w:val="0"/>
-                <w:sz w:val="11"/>
-                <w:szCs w:val="16"/>
-              </w:rPr>
-              <w:t>Precipitants: Taken from S</w:t>
-            </w:r>
-            <w:r>
-              <w:rPr>
-                <w:rFonts w:hint="eastAsia" w:ascii="Times New Roman" w:hAnsi="Times New Roman"/>
-                <w:b/>
-                <w:kern w:val="0"/>
-                <w:sz w:val="11"/>
-                <w:szCs w:val="16"/>
-              </w:rPr>
-              <w:t>henyan</w:t>
-            </w:r>
-            <w:r>
-              <w:rPr>
-                <w:rFonts w:ascii="Times New Roman" w:hAnsi="Times New Roman"/>
-                <w:b/>
-                <w:kern w:val="0"/>
-                <w:sz w:val="11"/>
-                <w:szCs w:val="16"/>
-              </w:rPr>
-              <w:t xml:space="preserve">0.1deg hourly grid data over China </w:t>
+                <w:sz w:val="16"/>
+                <w:szCs w:val="16"/>
+              </w:rPr>
+              <w:t>Domain 1</w:t>
             </w:r>
           </w:p>
           <w:p>
@@ -11842,7 +12140,7 @@
               <w:bidi w:val="0"/>
               <w:adjustRightInd/>
               <w:snapToGrid/>
-              <w:spacing w:line="240" w:lineRule="exact"/>
+              <w:spacing w:line="240" w:lineRule="auto"/>
               <w:ind w:left="0" w:leftChars="0" w:right="0" w:rightChars="0" w:firstLine="0" w:firstLineChars="0"/>
               <w:jc w:val="center"/>
               <w:textAlignment w:val="auto"/>
@@ -11851,7 +12149,7 @@
                 <w:rFonts w:ascii="Times New Roman" w:hAnsi="Times New Roman"/>
                 <w:b/>
                 <w:kern w:val="0"/>
-                <w:sz w:val="11"/>
+                <w:sz w:val="16"/>
                 <w:szCs w:val="16"/>
               </w:rPr>
             </w:pPr>
@@ -11860,22 +12158,17 @@
                 <w:rFonts w:ascii="Times New Roman" w:hAnsi="Times New Roman"/>
                 <w:b/>
                 <w:kern w:val="0"/>
-                <w:sz w:val="11"/>
-                <w:szCs w:val="16"/>
-              </w:rPr>
-              <w:t>Pressure and wind speed:  Zhejiang water conservancy information management center</w:t>
-            </w:r>
-          </w:p>
-        </w:tc>
-      </w:tr>
-      <w:tr>
-        <w:trPr>
-          <w:trHeight w:val="68" w:hRule="atLeast"/>
-        </w:trPr>
-        <w:tc>
-          <w:tcPr>
-            <w:tcW w:w="2093" w:type="dxa"/>
-            <w:shd w:val="clear" w:color="auto" w:fill="F1F1F1" w:themeFill="background1" w:themeFillShade="F2"/>
+                <w:sz w:val="16"/>
+                <w:szCs w:val="16"/>
+              </w:rPr>
+              <w:t>Domain 2</w:t>
+            </w:r>
+          </w:p>
+        </w:tc>
+        <w:tc>
+          <w:tcPr>
+            <w:tcW w:w="6034" w:type="dxa"/>
+            <w:gridSpan w:val="2"/>
           </w:tcPr>
           <w:p>
             <w:pPr>
@@ -11892,37 +12185,32 @@
               <w:bidi w:val="0"/>
               <w:adjustRightInd/>
               <w:snapToGrid/>
-              <w:spacing w:line="240" w:lineRule="exact"/>
+              <w:spacing w:line="240" w:lineRule="auto"/>
               <w:ind w:left="0" w:leftChars="0" w:right="0" w:rightChars="0" w:firstLine="0" w:firstLineChars="0"/>
               <w:jc w:val="center"/>
               <w:textAlignment w:val="auto"/>
               <w:outlineLvl w:val="9"/>
               <w:rPr>
                 <w:rFonts w:ascii="Times New Roman" w:hAnsi="Times New Roman"/>
-                <w:b/>
+                <w:b w:val="0"/>
+                <w:bCs w:val="0"/>
                 <w:kern w:val="0"/>
-                <w:sz w:val="13"/>
-                <w:szCs w:val="16"/>
+                <w:sz w:val="15"/>
+                <w:szCs w:val="15"/>
               </w:rPr>
             </w:pPr>
             <w:r>
               <w:rPr>
                 <w:rFonts w:ascii="Times New Roman" w:hAnsi="Times New Roman"/>
-                <w:b/>
+                <w:b w:val="0"/>
+                <w:bCs w:val="0"/>
                 <w:kern w:val="0"/>
-                <w:sz w:val="13"/>
-                <w:szCs w:val="16"/>
-              </w:rPr>
-              <w:t>Simulation period</w:t>
-            </w:r>
-          </w:p>
-        </w:tc>
-        <w:tc>
-          <w:tcPr>
-            <w:tcW w:w="6034" w:type="dxa"/>
-            <w:gridSpan w:val="2"/>
-            <w:shd w:val="clear" w:color="auto" w:fill="F1F1F1" w:themeFill="background1" w:themeFillShade="F2"/>
-          </w:tcPr>
+                <w:sz w:val="15"/>
+                <w:szCs w:val="15"/>
+              </w:rPr>
+              <w:t>8.56N°-37.07N°    98.30S°-134.30S°</w:t>
+            </w:r>
+          </w:p>
           <w:p>
             <w:pPr>
               <w:keepNext w:val="0"/>
@@ -11938,240 +12226,85 @@
               <w:bidi w:val="0"/>
               <w:adjustRightInd/>
               <w:snapToGrid/>
-              <w:spacing w:line="240" w:lineRule="exact"/>
+              <w:spacing w:line="240" w:lineRule="auto"/>
               <w:ind w:left="0" w:leftChars="0" w:right="0" w:rightChars="0" w:firstLine="0" w:firstLineChars="0"/>
               <w:jc w:val="center"/>
               <w:textAlignment w:val="auto"/>
               <w:outlineLvl w:val="9"/>
               <w:rPr>
                 <w:rFonts w:ascii="Times New Roman" w:hAnsi="Times New Roman"/>
-                <w:b/>
+                <w:b w:val="0"/>
+                <w:bCs w:val="0"/>
                 <w:kern w:val="0"/>
-                <w:sz w:val="13"/>
-                <w:szCs w:val="16"/>
-              </w:rPr>
-            </w:pPr>
+                <w:sz w:val="15"/>
+                <w:szCs w:val="15"/>
+              </w:rPr>
+            </w:pPr>
+            <w:r>
+              <w:rPr>
+                <w:rFonts w:hint="eastAsia" w:ascii="Times New Roman" w:hAnsi="Times New Roman"/>
+                <w:b w:val="0"/>
+                <w:bCs w:val="0"/>
+                <w:kern w:val="0"/>
+                <w:sz w:val="15"/>
+                <w:szCs w:val="15"/>
+              </w:rPr>
+              <w:t>17.</w:t>
+            </w:r>
+            <w:r>
+              <w:rPr>
+                <w:rFonts w:hint="default" w:ascii="Times New Roman" w:hAnsi="Times New Roman"/>
+                <w:b w:val="0"/>
+                <w:bCs w:val="0"/>
+                <w:kern w:val="0"/>
+                <w:sz w:val="15"/>
+                <w:szCs w:val="15"/>
+              </w:rPr>
+              <w:t>53</w:t>
+            </w:r>
             <w:r>
               <w:rPr>
                 <w:rFonts w:ascii="Times New Roman" w:hAnsi="Times New Roman"/>
-                <w:b/>
+                <w:b w:val="0"/>
+                <w:bCs w:val="0"/>
                 <w:kern w:val="0"/>
-                <w:sz w:val="13"/>
-                <w:szCs w:val="16"/>
-              </w:rPr>
-              <w:t>2013-06-29 18:00 to 2013-07-03 00:00(6h + 72h)</w:t>
-            </w:r>
-          </w:p>
-        </w:tc>
-      </w:tr>
-      <w:tr>
-        <w:trPr>
-          <w:trHeight w:val="883" w:hRule="atLeast"/>
-        </w:trPr>
-        <w:tc>
-          <w:tcPr>
-            <w:tcW w:w="2093" w:type="dxa"/>
-            <w:shd w:val="clear" w:color="auto" w:fill="F1F1F1" w:themeFill="background1" w:themeFillShade="F2"/>
-          </w:tcPr>
-          <w:p>
-            <w:pPr>
-              <w:keepNext w:val="0"/>
-              <w:keepLines w:val="0"/>
-              <w:pageBreakBefore w:val="0"/>
-              <w:widowControl/>
-              <w:kinsoku/>
-              <w:wordWrap/>
-              <w:overflowPunct/>
-              <w:topLinePunct w:val="0"/>
-              <w:autoSpaceDE/>
-              <w:autoSpaceDN/>
-              <w:bidi w:val="0"/>
-              <w:adjustRightInd/>
-              <w:snapToGrid/>
-              <w:spacing w:line="240" w:lineRule="exact"/>
-              <w:ind w:left="0" w:leftChars="0" w:right="0" w:rightChars="0" w:firstLine="0" w:firstLineChars="0"/>
-              <w:jc w:val="center"/>
-              <w:textAlignment w:val="auto"/>
-              <w:outlineLvl w:val="9"/>
+                <w:sz w:val="15"/>
+                <w:szCs w:val="15"/>
+              </w:rPr>
+              <w:t xml:space="preserve">N° </w:t>
+            </w:r>
+            <w:r>
+              <w:rPr>
+                <w:rFonts w:hint="default" w:ascii="Times New Roman" w:hAnsi="Times New Roman"/>
+                <w:b w:val="0"/>
+                <w:bCs w:val="0"/>
+                <w:kern w:val="0"/>
+                <w:sz w:val="15"/>
+                <w:szCs w:val="15"/>
+              </w:rPr>
+              <w:t>-</w:t>
+            </w:r>
+            <w:r>
+              <w:rPr>
+                <w:rFonts w:hint="eastAsia" w:ascii="Times New Roman" w:hAnsi="Times New Roman"/>
+                <w:b w:val="0"/>
+                <w:bCs w:val="0"/>
+                <w:kern w:val="0"/>
+                <w:sz w:val="15"/>
+                <w:szCs w:val="15"/>
+              </w:rPr>
+              <w:t>27.48</w:t>
+            </w:r>
+            <w:r>
               <w:rPr>
                 <w:rFonts w:ascii="Times New Roman" w:hAnsi="Times New Roman"/>
-                <w:b/>
+                <w:b w:val="0"/>
+                <w:bCs w:val="0"/>
                 <w:kern w:val="0"/>
-                <w:sz w:val="13"/>
-                <w:szCs w:val="16"/>
-              </w:rPr>
-            </w:pPr>
-            <w:r>
-              <w:rPr>
-                <w:rFonts w:ascii="Times New Roman" w:hAnsi="Times New Roman"/>
-                <w:b/>
-                <w:kern w:val="0"/>
-                <w:sz w:val="13"/>
-                <w:szCs w:val="16"/>
-              </w:rPr>
-              <w:t>Target Area</w:t>
-            </w:r>
-          </w:p>
-          <w:p>
-            <w:pPr>
-              <w:keepNext w:val="0"/>
-              <w:keepLines w:val="0"/>
-              <w:pageBreakBefore w:val="0"/>
-              <w:widowControl/>
-              <w:kinsoku/>
-              <w:wordWrap/>
-              <w:overflowPunct/>
-              <w:topLinePunct w:val="0"/>
-              <w:autoSpaceDE/>
-              <w:autoSpaceDN/>
-              <w:bidi w:val="0"/>
-              <w:adjustRightInd/>
-              <w:snapToGrid/>
-              <w:spacing w:line="240" w:lineRule="exact"/>
-              <w:ind w:left="0" w:leftChars="0" w:right="0" w:rightChars="0" w:firstLine="0" w:firstLineChars="0"/>
-              <w:jc w:val="center"/>
-              <w:textAlignment w:val="auto"/>
-              <w:outlineLvl w:val="9"/>
-              <w:rPr>
-                <w:rFonts w:ascii="Times New Roman" w:hAnsi="Times New Roman"/>
-                <w:b/>
-                <w:kern w:val="0"/>
-                <w:sz w:val="13"/>
-                <w:szCs w:val="16"/>
-              </w:rPr>
-            </w:pPr>
-            <w:r>
-              <w:rPr>
-                <w:rFonts w:ascii="Times New Roman" w:hAnsi="Times New Roman"/>
-                <w:b/>
-                <w:kern w:val="0"/>
-                <w:sz w:val="13"/>
-                <w:szCs w:val="16"/>
-              </w:rPr>
-              <w:t>(Longitude outer/inner)</w:t>
-            </w:r>
-          </w:p>
-          <w:p>
-            <w:pPr>
-              <w:keepNext w:val="0"/>
-              <w:keepLines w:val="0"/>
-              <w:pageBreakBefore w:val="0"/>
-              <w:widowControl/>
-              <w:kinsoku/>
-              <w:wordWrap/>
-              <w:overflowPunct/>
-              <w:topLinePunct w:val="0"/>
-              <w:autoSpaceDE/>
-              <w:autoSpaceDN/>
-              <w:bidi w:val="0"/>
-              <w:adjustRightInd/>
-              <w:snapToGrid/>
-              <w:spacing w:line="240" w:lineRule="exact"/>
-              <w:ind w:left="0" w:leftChars="0" w:right="0" w:rightChars="0" w:firstLine="0" w:firstLineChars="0"/>
-              <w:jc w:val="center"/>
-              <w:textAlignment w:val="auto"/>
-              <w:outlineLvl w:val="9"/>
-              <w:rPr>
-                <w:rFonts w:ascii="Times New Roman" w:hAnsi="Times New Roman"/>
-                <w:b/>
-                <w:kern w:val="0"/>
-                <w:sz w:val="13"/>
-                <w:szCs w:val="16"/>
-              </w:rPr>
-            </w:pPr>
-            <w:r>
-              <w:rPr>
-                <w:rFonts w:ascii="Times New Roman" w:hAnsi="Times New Roman"/>
-                <w:b/>
-                <w:kern w:val="0"/>
-                <w:sz w:val="13"/>
-                <w:szCs w:val="16"/>
-              </w:rPr>
-              <w:t>(Latitude outer/inner)</w:t>
-            </w:r>
-          </w:p>
-        </w:tc>
-        <w:tc>
-          <w:tcPr>
-            <w:tcW w:w="6034" w:type="dxa"/>
-            <w:gridSpan w:val="2"/>
-          </w:tcPr>
-          <w:p>
-            <w:pPr>
-              <w:keepNext w:val="0"/>
-              <w:keepLines w:val="0"/>
-              <w:pageBreakBefore w:val="0"/>
-              <w:widowControl/>
-              <w:kinsoku/>
-              <w:wordWrap/>
-              <w:overflowPunct/>
-              <w:topLinePunct w:val="0"/>
-              <w:autoSpaceDE/>
-              <w:autoSpaceDN/>
-              <w:bidi w:val="0"/>
-              <w:adjustRightInd/>
-              <w:snapToGrid/>
-              <w:spacing w:line="240" w:lineRule="exact"/>
-              <w:ind w:left="0" w:leftChars="0" w:right="0" w:rightChars="0" w:firstLine="0" w:firstLineChars="0"/>
-              <w:jc w:val="center"/>
-              <w:textAlignment w:val="auto"/>
-              <w:outlineLvl w:val="9"/>
-              <w:rPr>
-                <w:rFonts w:ascii="Times New Roman" w:hAnsi="Times New Roman"/>
-                <w:b/>
-                <w:kern w:val="0"/>
-                <w:sz w:val="13"/>
-                <w:szCs w:val="16"/>
-              </w:rPr>
-            </w:pPr>
-            <w:r>
-              <w:rPr>
-                <w:rFonts w:ascii="Times New Roman" w:hAnsi="Times New Roman"/>
-                <w:b/>
-                <w:kern w:val="0"/>
-                <w:sz w:val="13"/>
-                <w:szCs w:val="16"/>
-              </w:rPr>
-              <w:t>98.30S°-134.30S°  109.44S°-119.55S°</w:t>
-            </w:r>
-          </w:p>
-          <w:p>
-            <w:pPr>
-              <w:keepNext w:val="0"/>
-              <w:keepLines w:val="0"/>
-              <w:pageBreakBefore w:val="0"/>
-              <w:widowControl/>
-              <w:kinsoku/>
-              <w:wordWrap/>
-              <w:overflowPunct/>
-              <w:topLinePunct w:val="0"/>
-              <w:autoSpaceDE/>
-              <w:autoSpaceDN/>
-              <w:bidi w:val="0"/>
-              <w:adjustRightInd/>
-              <w:snapToGrid/>
-              <w:spacing w:line="240" w:lineRule="exact"/>
-              <w:ind w:left="0" w:leftChars="0" w:right="0" w:rightChars="0" w:firstLine="0" w:firstLineChars="0"/>
-              <w:jc w:val="center"/>
-              <w:textAlignment w:val="auto"/>
-              <w:outlineLvl w:val="9"/>
-              <w:rPr>
-                <w:rFonts w:ascii="Times New Roman" w:hAnsi="Times New Roman"/>
-                <w:b/>
-                <w:kern w:val="0"/>
-                <w:sz w:val="13"/>
-                <w:szCs w:val="16"/>
-              </w:rPr>
-            </w:pPr>
-            <w:r>
-              <w:rPr>
-                <w:rFonts w:ascii="Times New Roman" w:hAnsi="Times New Roman"/>
-                <w:b/>
-                <w:kern w:val="0"/>
-                <w:sz w:val="13"/>
-                <w:szCs w:val="16"/>
-              </w:rPr>
-              <w:t>8.56N°-37.07N°  19.73N°-29.73N°</w:t>
+                <w:sz w:val="15"/>
+                <w:szCs w:val="15"/>
+              </w:rPr>
+              <w:t>N°   109.44S°-119.55S°</w:t>
             </w:r>
           </w:p>
         </w:tc>
@@ -12179,23 +12312,33 @@
     </w:tbl>
     <w:p>
       <w:pPr>
-        <w:pStyle w:val="11"/>
+        <w:pStyle w:val="59"/>
+        <w:keepNext/>
+        <w:keepLines w:val="0"/>
+        <w:pageBreakBefore w:val="0"/>
+        <w:widowControl w:val="0"/>
+        <w:kinsoku/>
+        <w:wordWrap/>
+        <w:overflowPunct/>
+        <w:topLinePunct w:val="0"/>
+        <w:autoSpaceDE/>
+        <w:autoSpaceDN/>
+        <w:bidi w:val="0"/>
+        <w:adjustRightInd/>
+        <w:snapToGrid/>
+        <w:spacing w:after="157" w:afterLines="50" w:line="240" w:lineRule="auto"/>
+        <w:ind w:left="0" w:leftChars="0" w:right="0" w:rightChars="0" w:firstLine="0" w:firstLineChars="0"/>
         <w:jc w:val="center"/>
-        <w:rPr>
-          <w:i/>
-        </w:rPr>
+        <w:textAlignment w:val="auto"/>
+        <w:outlineLvl w:val="9"/>
       </w:pPr>
       <w:r>
         <w:rPr>
           <w:rFonts w:hint="default"/>
-          <w:i/>
         </w:rPr>
         <w:t>List3</w:t>
       </w:r>
       <w:r>
-        <w:rPr>
-          <w:i/>
-        </w:rPr>
         <w:t>. WRF model configuration</w:t>
       </w:r>
     </w:p>
@@ -12717,12 +12860,30 @@
     <w:p>
       <w:pPr>
         <w:pStyle w:val="59"/>
+        <w:keepNext/>
+        <w:keepLines w:val="0"/>
+        <w:pageBreakBefore w:val="0"/>
+        <w:widowControl w:val="0"/>
+        <w:kinsoku/>
+        <w:wordWrap/>
+        <w:overflowPunct/>
+        <w:topLinePunct w:val="0"/>
+        <w:autoSpaceDE/>
+        <w:autoSpaceDN/>
+        <w:bidi w:val="0"/>
+        <w:adjustRightInd/>
+        <w:snapToGrid/>
+        <w:spacing w:before="157" w:beforeLines="50" w:line="240" w:lineRule="auto"/>
+        <w:ind w:left="0" w:leftChars="0" w:right="0" w:rightChars="0" w:firstLine="0" w:firstLineChars="0"/>
+        <w:jc w:val="center"/>
+        <w:textAlignment w:val="auto"/>
+        <w:outlineLvl w:val="9"/>
       </w:pPr>
       <w:r>
         <w:drawing>
           <wp:inline distT="0" distB="0" distL="0" distR="0">
-            <wp:extent cx="5274310" cy="2637155"/>
-            <wp:effectExtent l="0" t="0" r="0" b="0"/>
+            <wp:extent cx="4361815" cy="2181225"/>
+            <wp:effectExtent l="0" t="0" r="635" b="9525"/>
             <wp:docPr id="8" name="图片 8"/>
             <wp:cNvGraphicFramePr>
               <a:graphicFrameLocks xmlns:a="http://schemas.openxmlformats.org/drawingml/2006/main" noChangeAspect="1"/>
@@ -12738,6 +12899,7 @@
                   </pic:nvPicPr>
                   <pic:blipFill>
                     <a:blip r:embed="rId24">
+                      <a:lum bright="6000"/>
                       <a:extLst>
                         <a:ext uri="{BEBA8EAE-BF5A-486C-A8C5-ECC9F3942E4B}">
                           <a14:imgProps xmlns:a14="http://schemas.microsoft.com/office/drawing/2010/main">
@@ -12757,7 +12919,7 @@
                   <pic:spPr>
                     <a:xfrm>
                       <a:off x="0" y="0"/>
-                      <a:ext cx="5274310" cy="2637155"/>
+                      <a:ext cx="4361815" cy="2181225"/>
                     </a:xfrm>
                     <a:prstGeom prst="rect">
                       <a:avLst/>
@@ -12769,8 +12931,31 @@
           </wp:inline>
         </w:drawing>
       </w:r>
-      <w:r>
-        <w:t xml:space="preserve"> Fig2. Sketch of routine integrating DI&amp;UQ </w:t>
+    </w:p>
+    <w:p>
+      <w:pPr>
+        <w:pStyle w:val="59"/>
+        <w:keepNext/>
+        <w:keepLines w:val="0"/>
+        <w:pageBreakBefore w:val="0"/>
+        <w:widowControl w:val="0"/>
+        <w:kinsoku/>
+        <w:wordWrap/>
+        <w:overflowPunct/>
+        <w:topLinePunct w:val="0"/>
+        <w:autoSpaceDE/>
+        <w:autoSpaceDN/>
+        <w:bidi w:val="0"/>
+        <w:adjustRightInd/>
+        <w:snapToGrid/>
+        <w:spacing w:after="157" w:afterLines="50" w:line="240" w:lineRule="auto"/>
+        <w:ind w:left="0" w:leftChars="0" w:right="0" w:rightChars="0" w:firstLine="0" w:firstLineChars="0"/>
+        <w:jc w:val="center"/>
+        <w:textAlignment w:val="auto"/>
+        <w:outlineLvl w:val="9"/>
+      </w:pPr>
+      <w:r>
+        <w:t xml:space="preserve">Fig2. Sketch of routine integrating DI&amp;UQ </w:t>
       </w:r>
     </w:p>
     <w:p>
@@ -12869,7 +13054,7 @@
       </w:pPr>
       <w:commentRangeStart w:id="14"/>
       <w:r>
-        <w:t xml:space="preserve">To prepare a lower dimension optimization cutting down computation costs, we first committed sensitivity analysis to 23 parameters with 250 model run. As mentioned before, the sensitivity experiments were conducted over different proposed objectives (view in List2) using different SA methods including </w:t>
+        <w:t xml:space="preserve">To prepare a lower dimension optimization cutting down computation costs, we first committed sensitivity analysis to 23 parameters with 250 model run. As mentioned before, the sensitivity experiments were conducted on different proposed objectives (view in List2) using different SA methods including </w:t>
       </w:r>
       <w:r>
         <w:rPr>
@@ -12942,17 +13127,30 @@
       <w:pPr>
         <w:keepNext w:val="0"/>
         <w:keepLines w:val="0"/>
+        <w:pageBreakBefore w:val="0"/>
         <w:widowControl/>
         <w:suppressLineNumbers w:val="0"/>
-        <w:ind w:left="0" w:leftChars="-400" w:hanging="840" w:hangingChars="400"/>
-        <w:jc w:val="left"/>
+        <w:kinsoku/>
+        <w:wordWrap/>
+        <w:overflowPunct/>
+        <w:topLinePunct w:val="0"/>
+        <w:autoSpaceDE/>
+        <w:autoSpaceDN/>
+        <w:bidi w:val="0"/>
+        <w:adjustRightInd/>
+        <w:snapToGrid/>
+        <w:spacing w:before="157" w:beforeLines="50" w:line="240" w:lineRule="auto"/>
+        <w:ind w:left="0" w:leftChars="-295" w:right="0" w:rightChars="0" w:hanging="619" w:hangingChars="295"/>
+        <w:jc w:val="center"/>
+        <w:textAlignment w:val="auto"/>
+        <w:outlineLvl w:val="9"/>
       </w:pPr>
       <w:r>
         <w:drawing>
           <wp:inline distT="0" distB="0" distL="114300" distR="114300">
-            <wp:extent cx="5820410" cy="1819910"/>
-            <wp:effectExtent l="0" t="0" r="8890" b="8890"/>
-            <wp:docPr id="19" name="图片 18"/>
+            <wp:extent cx="6092825" cy="1905000"/>
+            <wp:effectExtent l="0" t="0" r="3175" b="0"/>
+            <wp:docPr id="19" name="图片 18" descr="/home/lmw/我的坚果云lmw/Figure_1.pngFigure_1"/>
             <wp:cNvGraphicFramePr>
               <a:graphicFrameLocks xmlns:a="http://schemas.openxmlformats.org/drawingml/2006/main" noChangeAspect="1"/>
             </wp:cNvGraphicFramePr>
@@ -12960,14 +13158,16 @@
               <a:graphicData uri="http://schemas.openxmlformats.org/drawingml/2006/picture">
                 <pic:pic xmlns:pic="http://schemas.openxmlformats.org/drawingml/2006/picture">
                   <pic:nvPicPr>
-                    <pic:cNvPr id="19" name="图片 18"/>
+                    <pic:cNvPr id="19" name="图片 18" descr="/home/lmw/我的坚果云lmw/Figure_1.pngFigure_1"/>
                     <pic:cNvPicPr>
                       <a:picLocks noChangeAspect="1"/>
                     </pic:cNvPicPr>
                   </pic:nvPicPr>
                   <pic:blipFill>
-                    <a:blip r:embed="rId26"/>
-                    <a:srcRect l="12530" t="34456" r="13101" b="24203"/>
+                    <a:blip r:embed="rId26">
+                      <a:lum bright="-6000" contrast="16000"/>
+                    </a:blip>
+                    <a:srcRect l="3176" t="33594" r="16710" b="23582"/>
                     <a:stretch>
                       <a:fillRect/>
                     </a:stretch>
@@ -12975,7 +13175,7 @@
                   <pic:spPr>
                     <a:xfrm>
                       <a:off x="-180340" y="2060575"/>
-                      <a:ext cx="5820410" cy="1819910"/>
+                      <a:ext cx="6092825" cy="1905000"/>
                     </a:xfrm>
                     <a:prstGeom prst="rect">
                       <a:avLst/>
@@ -12991,9 +13191,34 @@
     <w:p>
       <w:pPr>
         <w:pStyle w:val="11"/>
+        <w:keepNext w:val="0"/>
+        <w:keepLines w:val="0"/>
+        <w:pageBreakBefore w:val="0"/>
+        <w:widowControl w:val="0"/>
+        <w:kinsoku/>
+        <w:wordWrap/>
+        <w:overflowPunct/>
+        <w:topLinePunct w:val="0"/>
+        <w:autoSpaceDE/>
+        <w:autoSpaceDN/>
+        <w:bidi w:val="0"/>
+        <w:adjustRightInd/>
+        <w:snapToGrid/>
+        <w:spacing w:after="157" w:afterLines="50" w:line="240" w:lineRule="auto"/>
+        <w:ind w:left="0" w:leftChars="0" w:right="0" w:rightChars="0" w:firstLine="0" w:firstLineChars="0"/>
         <w:jc w:val="center"/>
-      </w:pPr>
-      <w:r>
+        <w:textAlignment w:val="auto"/>
+        <w:outlineLvl w:val="9"/>
+        <w:rPr>
+          <w:i/>
+          <w:iCs/>
+        </w:rPr>
+      </w:pPr>
+      <w:r>
+        <w:rPr>
+          <w:i/>
+          <w:iCs/>
+        </w:rPr>
         <w:t>Fig3. Sensitivity result of 23 parameters</w:t>
       </w:r>
     </w:p>
@@ -13027,7 +13252,19 @@
         <w:jc w:val="left"/>
       </w:pPr>
       <w:r>
-        <w:t>With following optimization, we consider mean score of all objectives (showed in last row) to give out their final rank. In our experiment, we take threshold of 70% uncertainty contribution to do the screen out. Altogether 8 parameters are chosen: they are parameter number 5,4,3,9,17,8,10,12 (sorted from most sensitive).</w:t>
+        <w:t xml:space="preserve">With following optimization, we consider mean score of all objectives </w:t>
+      </w:r>
+      <w:r>
+        <w:t>computed as (1)</w:t>
+      </w:r>
+      <w:r>
+        <w:t>(last row</w:t>
+      </w:r>
+      <w:r>
+        <w:t xml:space="preserve"> in above fig</w:t>
+      </w:r>
+      <w:r>
+        <w:t>) to give out their final rank. In our experiment, we take threshold of 70% uncertainty contribution to do the screen out. Altogether 8 parameters are chosen: they are parameter number 5,4,3,9,17,8,10,12 (sorted from most sensitive).</w:t>
       </w:r>
       <w:commentRangeEnd w:id="14"/>
       <w:r>
@@ -13035,21 +13272,43 @@
       </w:r>
     </w:p>
     <w:p>
-      <w:pPr/>
+      <w:pPr>
+        <w:keepNext w:val="0"/>
+        <w:keepLines w:val="0"/>
+        <w:pageBreakBefore w:val="0"/>
+        <w:widowControl w:val="0"/>
+        <w:kinsoku/>
+        <w:wordWrap/>
+        <w:overflowPunct/>
+        <w:topLinePunct w:val="0"/>
+        <w:autoSpaceDE/>
+        <w:autoSpaceDN/>
+        <w:bidi w:val="0"/>
+        <w:adjustRightInd/>
+        <w:snapToGrid/>
+        <w:spacing w:after="157" w:afterLines="50" w:line="240" w:lineRule="auto"/>
+        <w:ind w:left="0" w:leftChars="0" w:right="0" w:rightChars="0" w:firstLine="0" w:firstLineChars="0"/>
+        <w:jc w:val="both"/>
+        <w:textAlignment w:val="auto"/>
+        <w:outlineLvl w:val="9"/>
+      </w:pPr>
       <w:r>
         <w:tab/>
       </w:r>
+      <w:commentRangeStart w:id="15"/>
       <w:r>
         <w:t>ASMO optimization usually starts with a surrogate model to minimize its cost function. Employing above 8 parameters, we conduct 200 sample run to build this surrogate. Then from loop time 200, algorithm starts to search optimum. The value of objective function we use is Z-score normalized with four objective: 1)6-hourly precipitation amount error, 2)-TS, 3)center pressure error and 4)maximum speed error as depicted earlier in (2). Fig4 below shows real optimization process together with default value, which is also evaluated by (2) and colored red in dash. The coarser lower curve in blue stands for global minimum found at present.</w:t>
       </w:r>
     </w:p>
     <w:p>
-      <w:pPr/>
+      <w:pPr>
+        <w:jc w:val="center"/>
+      </w:pPr>
       <w:r>
         <w:drawing>
           <wp:inline distT="0" distB="0" distL="114300" distR="114300">
-            <wp:extent cx="5148580" cy="1899285"/>
-            <wp:effectExtent l="0" t="0" r="13970" b="5715"/>
+            <wp:extent cx="5441315" cy="2113915"/>
+            <wp:effectExtent l="0" t="0" r="6985" b="635"/>
             <wp:docPr id="34819" name="内容占位符 5" descr="/home/lmw/我的坚果云lmw/OPT_result.pngOPT_result"/>
             <wp:cNvGraphicFramePr>
               <a:graphicFrameLocks xmlns:a="http://schemas.openxmlformats.org/drawingml/2006/main" noGrp="1" noChangeAspect="1"/>
@@ -13064,8 +13323,10 @@
                     </pic:cNvPicPr>
                   </pic:nvPicPr>
                   <pic:blipFill>
-                    <a:blip r:embed="rId27"/>
-                    <a:srcRect/>
+                    <a:blip r:embed="rId27">
+                      <a:lum contrast="18000"/>
+                    </a:blip>
+                    <a:srcRect l="8180" t="5076" r="6734"/>
                     <a:stretch>
                       <a:fillRect/>
                     </a:stretch>
@@ -13073,7 +13334,7 @@
                   <pic:spPr>
                     <a:xfrm>
                       <a:off x="35560" y="3357245"/>
-                      <a:ext cx="5148580" cy="1899285"/>
+                      <a:ext cx="5441315" cy="2113915"/>
                     </a:xfrm>
                     <a:prstGeom prst="rect">
                       <a:avLst/>
@@ -13093,7 +13354,24 @@
     <w:p>
       <w:pPr>
         <w:pStyle w:val="11"/>
+        <w:keepNext w:val="0"/>
+        <w:keepLines w:val="0"/>
+        <w:pageBreakBefore w:val="0"/>
+        <w:widowControl w:val="0"/>
+        <w:kinsoku/>
+        <w:wordWrap/>
+        <w:overflowPunct/>
+        <w:topLinePunct w:val="0"/>
+        <w:autoSpaceDE/>
+        <w:autoSpaceDN/>
+        <w:bidi w:val="0"/>
+        <w:adjustRightInd/>
+        <w:snapToGrid/>
+        <w:spacing w:after="157" w:afterLines="50" w:line="240" w:lineRule="auto"/>
+        <w:ind w:left="0" w:leftChars="0" w:right="0" w:rightChars="0" w:firstLine="0" w:firstLineChars="0"/>
         <w:jc w:val="center"/>
+        <w:textAlignment w:val="auto"/>
+        <w:outlineLvl w:val="9"/>
         <w:rPr>
           <w:i/>
           <w:iCs/>
@@ -13148,6 +13426,7 @@
         <w:keepLines w:val="0"/>
         <w:widowControl/>
         <w:suppressLineNumbers w:val="0"/>
+        <w:ind w:firstLine="420" w:firstLineChars="0"/>
         <w:jc w:val="left"/>
         <w:rPr>
           <w:rFonts w:hint="default"/>
@@ -13155,7 +13434,7 @@
         </w:rPr>
       </w:pPr>
       <w:r>
-        <w:t xml:space="preserve">Corresponding set of these 8 dominant parameters are put up here in fig5. This result shows that comparing to default set, besides parameter named </w:t>
+        <w:t xml:space="preserve">This optimum set of 8 dominant parameters are put up here in Fig5. This result shows that comparing to default set, besides parameter named </w:t>
       </w:r>
       <w:r>
         <w:rPr>
@@ -13263,38 +13542,29 @@
       <w:pPr>
         <w:keepNext w:val="0"/>
         <w:keepLines w:val="0"/>
-        <w:widowControl/>
-        <w:suppressLineNumbers w:val="0"/>
-        <w:jc w:val="left"/>
-        <w:rPr>
-          <w:rFonts w:hint="default"/>
-          <w:lang w:eastAsia="zh-CN"/>
-        </w:rPr>
-      </w:pPr>
-    </w:p>
-    <w:p>
-      <w:pPr>
-        <w:keepNext w:val="0"/>
-        <w:keepLines w:val="0"/>
-        <w:widowControl/>
-        <w:suppressLineNumbers w:val="0"/>
-        <w:jc w:val="left"/>
-        <w:rPr>
-          <w:rFonts w:hint="default"/>
-          <w:lang w:eastAsia="zh-CN"/>
-        </w:rPr>
-      </w:pPr>
-    </w:p>
-    <w:p>
-      <w:pPr>
-        <w:ind w:firstLine="420" w:firstLineChars="0"/>
+        <w:pageBreakBefore w:val="0"/>
+        <w:widowControl w:val="0"/>
+        <w:kinsoku/>
+        <w:wordWrap/>
+        <w:overflowPunct/>
+        <w:topLinePunct w:val="0"/>
+        <w:autoSpaceDE/>
+        <w:autoSpaceDN/>
+        <w:bidi w:val="0"/>
+        <w:adjustRightInd/>
+        <w:snapToGrid/>
+        <w:spacing w:before="157" w:beforeLines="50" w:line="240" w:lineRule="auto"/>
+        <w:ind w:left="0" w:leftChars="0" w:right="0" w:rightChars="0" w:firstLine="0" w:firstLineChars="0"/>
+        <w:jc w:val="center"/>
+        <w:textAlignment w:val="auto"/>
+        <w:outlineLvl w:val="9"/>
       </w:pPr>
       <w:r>
         <w:drawing>
           <wp:inline distT="0" distB="0" distL="114300" distR="114300">
-            <wp:extent cx="4323715" cy="3028950"/>
-            <wp:effectExtent l="0" t="0" r="635" b="0"/>
-            <wp:docPr id="6" name="图片 6" descr="/home/lmw/我的坚果云lmw/optimum_parameter_set.pngoptimum_parameter_set"/>
+            <wp:extent cx="4905375" cy="3435985"/>
+            <wp:effectExtent l="0" t="0" r="0" b="12065"/>
+            <wp:docPr id="4" name="图片 1"/>
             <wp:cNvGraphicFramePr>
               <a:graphicFrameLocks xmlns:a="http://schemas.openxmlformats.org/drawingml/2006/main" noChangeAspect="1"/>
             </wp:cNvGraphicFramePr>
@@ -13302,22 +13572,23 @@
               <a:graphicData uri="http://schemas.openxmlformats.org/drawingml/2006/picture">
                 <pic:pic xmlns:pic="http://schemas.openxmlformats.org/drawingml/2006/picture">
                   <pic:nvPicPr>
-                    <pic:cNvPr id="6" name="图片 6" descr="/home/lmw/我的坚果云lmw/optimum_parameter_set.pngoptimum_parameter_set"/>
+                    <pic:cNvPr id="4" name="图片 1"/>
                     <pic:cNvPicPr>
                       <a:picLocks noChangeAspect="1"/>
                     </pic:cNvPicPr>
                   </pic:nvPicPr>
                   <pic:blipFill>
-                    <a:blip r:embed="rId28"/>
-                    <a:srcRect/>
+                    <a:blip r:embed="rId28">
+                      <a:lum bright="-12000" contrast="30000"/>
+                    </a:blip>
                     <a:stretch>
                       <a:fillRect/>
                     </a:stretch>
                   </pic:blipFill>
                   <pic:spPr>
                     <a:xfrm>
-                      <a:off x="0" y="0"/>
-                      <a:ext cx="4323715" cy="3028950"/>
+                      <a:off x="105410" y="300355"/>
+                      <a:ext cx="4905375" cy="3435985"/>
                     </a:xfrm>
                     <a:prstGeom prst="rect">
                       <a:avLst/>
@@ -13332,13 +13603,63 @@
     </w:p>
     <w:p>
       <w:pPr>
-        <w:ind w:firstLine="420" w:firstLineChars="0"/>
-      </w:pPr>
-      <w:r>
+        <w:pStyle w:val="11"/>
+        <w:keepNext w:val="0"/>
+        <w:keepLines w:val="0"/>
+        <w:pageBreakBefore w:val="0"/>
+        <w:widowControl w:val="0"/>
+        <w:kinsoku/>
+        <w:wordWrap/>
+        <w:overflowPunct/>
+        <w:topLinePunct w:val="0"/>
+        <w:autoSpaceDE/>
+        <w:autoSpaceDN/>
+        <w:bidi w:val="0"/>
+        <w:adjustRightInd/>
+        <w:snapToGrid/>
+        <w:spacing w:after="157" w:afterLines="50" w:line="240" w:lineRule="auto"/>
+        <w:ind w:left="0" w:leftChars="0" w:right="0" w:rightChars="0" w:firstLine="0" w:firstLineChars="0"/>
+        <w:jc w:val="center"/>
+        <w:textAlignment w:val="auto"/>
+        <w:outlineLvl w:val="9"/>
+      </w:pPr>
+      <w:r>
+        <w:rPr>
+          <w:i/>
+          <w:iCs/>
+        </w:rPr>
+        <w:t>Fig5. Trace of model value over optimization</w:t>
+      </w:r>
+    </w:p>
+    <w:p>
+      <w:pPr>
+        <w:keepNext w:val="0"/>
+        <w:keepLines w:val="0"/>
+        <w:pageBreakBefore w:val="0"/>
+        <w:widowControl w:val="0"/>
+        <w:kinsoku/>
+        <w:wordWrap/>
+        <w:overflowPunct/>
+        <w:topLinePunct w:val="0"/>
+        <w:autoSpaceDE/>
+        <w:autoSpaceDN/>
+        <w:bidi w:val="0"/>
+        <w:adjustRightInd/>
+        <w:snapToGrid/>
+        <w:spacing w:after="157" w:afterLines="50" w:line="240" w:lineRule="auto"/>
+        <w:ind w:left="0" w:leftChars="0" w:right="0" w:rightChars="0" w:firstLine="420" w:firstLineChars="0"/>
+        <w:jc w:val="both"/>
+        <w:textAlignment w:val="auto"/>
+        <w:outlineLvl w:val="9"/>
         <w:rPr>
           <w:rFonts w:hint="default"/>
         </w:rPr>
-        <w:t>Finally, we redo a experiment with all parameter set to optimal value provided by ASMO algorithm and summarized its improvement of model</w:t>
+      </w:pPr>
+      <w:r>
+        <w:rPr>
+          <w:rFonts w:hint="default"/>
+        </w:rPr>
+        <w:t>Finally, we redo the forecast of typhoon Rumbia with all parameter set to optimal value provided by ASMO algorithm and record its model</w:t>
       </w:r>
       <w:r>
         <w:rPr>
@@ -13350,7 +13671,7 @@
         <w:rPr>
           <w:rFonts w:hint="default"/>
         </w:rPr>
-        <w:t>, list below in List4. It shows that all objectives are noticeably improved, with maximum improvement on typhoon Rumbia’s 6-hourly MAE of center pressure----from 6.95hpa of to 5.9hpa, reaching an improvement of 15.13%. The overall improvement for this case is 9.35%.</w:t>
+        <w:t xml:space="preserve"> improvement, list below in List4. It shows that all objectives are noticeably improved, with maximum improvement on 6-hourly MAE of center pressure----from 6.95hpa of to 5.9hpa, reaching an improvement of 15.13%. The overall improvement for this case is 9.35%.</w:t>
       </w:r>
     </w:p>
     <w:p>
@@ -13358,9 +13679,9 @@
       <w:r>
         <w:drawing>
           <wp:inline distT="0" distB="0" distL="114300" distR="114300">
-            <wp:extent cx="5041265" cy="1294130"/>
-            <wp:effectExtent l="0" t="0" r="6985" b="1270"/>
-            <wp:docPr id="5" name="图片 1"/>
+            <wp:extent cx="5466715" cy="1341755"/>
+            <wp:effectExtent l="0" t="0" r="635" b="10795"/>
+            <wp:docPr id="2" name="图片 1"/>
             <wp:cNvGraphicFramePr>
               <a:graphicFrameLocks xmlns:a="http://schemas.openxmlformats.org/drawingml/2006/main" noChangeAspect="1"/>
             </wp:cNvGraphicFramePr>
@@ -13368,7 +13689,7 @@
               <a:graphicData uri="http://schemas.openxmlformats.org/drawingml/2006/picture">
                 <pic:pic xmlns:pic="http://schemas.openxmlformats.org/drawingml/2006/picture">
                   <pic:nvPicPr>
-                    <pic:cNvPr id="5" name="图片 1"/>
+                    <pic:cNvPr id="2" name="图片 1"/>
                     <pic:cNvPicPr>
                       <a:picLocks noChangeAspect="1"/>
                     </pic:cNvPicPr>
@@ -13381,8 +13702,8 @@
                   </pic:blipFill>
                   <pic:spPr>
                     <a:xfrm>
-                      <a:off x="467360" y="1484630"/>
-                      <a:ext cx="5041265" cy="1294130"/>
+                      <a:off x="539115" y="1556385"/>
+                      <a:ext cx="5466715" cy="1341755"/>
                     </a:xfrm>
                     <a:prstGeom prst="rect">
                       <a:avLst/>
@@ -13398,7 +13719,24 @@
     <w:p>
       <w:pPr>
         <w:pStyle w:val="11"/>
+        <w:keepNext w:val="0"/>
+        <w:keepLines w:val="0"/>
+        <w:pageBreakBefore w:val="0"/>
+        <w:widowControl w:val="0"/>
+        <w:kinsoku/>
+        <w:wordWrap/>
+        <w:overflowPunct/>
+        <w:topLinePunct w:val="0"/>
+        <w:autoSpaceDE/>
+        <w:autoSpaceDN/>
+        <w:bidi w:val="0"/>
+        <w:adjustRightInd/>
+        <w:snapToGrid/>
+        <w:spacing w:after="157" w:afterLines="50" w:line="240" w:lineRule="auto"/>
+        <w:ind w:left="0" w:leftChars="0" w:right="0" w:rightChars="0" w:firstLine="0" w:firstLineChars="0"/>
         <w:jc w:val="center"/>
+        <w:textAlignment w:val="auto"/>
+        <w:outlineLvl w:val="9"/>
       </w:pPr>
       <w:r>
         <w:rPr>
@@ -13407,58 +13745,263 @@
         </w:rPr>
         <w:t>List4. Model performance improvement</w:t>
       </w:r>
-    </w:p>
-    <w:p>
-      <w:pPr>
-        <w:pStyle w:val="3"/>
-      </w:pPr>
-      <w:r>
-        <w:rPr>
-          <w:rFonts w:hint="eastAsia"/>
-        </w:rPr>
-        <w:t>Verification</w:t>
+      <w:commentRangeEnd w:id="15"/>
+      <w:r>
+        <w:commentReference w:id="15"/>
       </w:r>
     </w:p>
     <w:p>
       <w:pPr>
         <w:ind w:firstLine="420" w:firstLineChars="0"/>
         <w:jc w:val="left"/>
-      </w:pPr>
-      <w:r>
-        <w:t>To authenticate the accountability of optimum parameter set, w</w:t>
+        <w:rPr>
+          <w:rFonts w:hint="default"/>
+          <w:i w:val="0"/>
+          <w:iCs w:val="0"/>
+        </w:rPr>
+      </w:pPr>
+      <w:r>
+        <w:rPr>
+          <w:i w:val="0"/>
+          <w:iCs w:val="0"/>
+        </w:rPr>
+        <w:t>To visualize th</w:t>
+      </w:r>
+      <w:r>
+        <w:rPr>
+          <w:i w:val="0"/>
+          <w:iCs w:val="0"/>
+        </w:rPr>
+        <w:t>ese</w:t>
+      </w:r>
+      <w:r>
+        <w:rPr>
+          <w:i w:val="0"/>
+          <w:iCs w:val="0"/>
+        </w:rPr>
+        <w:t xml:space="preserve"> improved results and</w:t>
+      </w:r>
+      <w:r>
+        <w:rPr>
+          <w:rFonts w:hint="default"/>
+          <w:i w:val="0"/>
+          <w:iCs w:val="0"/>
+        </w:rPr>
+        <w:t xml:space="preserve"> have a clear sight of what’s going on </w:t>
+      </w:r>
+      <w:r>
+        <w:rPr>
+          <w:rFonts w:hint="default"/>
+          <w:i w:val="0"/>
+          <w:iCs w:val="0"/>
+        </w:rPr>
+        <w:t>in</w:t>
+      </w:r>
+      <w:r>
+        <w:rPr>
+          <w:rFonts w:hint="default"/>
+          <w:i w:val="0"/>
+          <w:iCs w:val="0"/>
+        </w:rPr>
+        <w:t xml:space="preserve"> model output, we have plotted group of figures to reinforce our further understandin</w:t>
+      </w:r>
+      <w:r>
+        <w:rPr>
+          <w:rFonts w:hint="default"/>
+          <w:i w:val="0"/>
+          <w:iCs w:val="0"/>
+        </w:rPr>
+        <w:t>g</w:t>
+      </w:r>
+      <w:r>
+        <w:rPr>
+          <w:rFonts w:hint="default"/>
+          <w:i w:val="0"/>
+          <w:iCs w:val="0"/>
+        </w:rPr>
+        <w:t xml:space="preserve">. </w:t>
+      </w:r>
+    </w:p>
+    <w:p>
+      <w:pPr>
+        <w:ind w:firstLine="420" w:firstLineChars="0"/>
+        <w:jc w:val="left"/>
+        <w:rPr>
+          <w:rFonts w:hint="default"/>
+          <w:i w:val="0"/>
+          <w:iCs w:val="0"/>
+        </w:rPr>
+      </w:pPr>
+      <w:r>
+        <w:rPr>
+          <w:rFonts w:hint="default"/>
+          <w:i w:val="0"/>
+          <w:iCs w:val="0"/>
+        </w:rPr>
+        <w:t>In following group of figures (Fig6), we tried to shown the improvements of wind speed and typhoon center pressure over whole case period (36 hours) as listed in List4. First, variation of maximum wind speed by observation (blue), optimization (read) and default are illuminated on the left. We can see that the red curve after optimization is more closer observation curve except at hour 12, and 36 to 48 reducing MAE from 5.71m/s to 5.42m/s. Meanwhile, variation curve of typhoon center pressure on the right is more apparent of improvement: only at hour 42 and hour 66 not surmounting default, achieving 15.13% optimization from 6.95hpa to 5.9hpa MAE in average.</w:t>
+      </w:r>
+    </w:p>
+    <w:p>
+      <w:pPr>
+        <w:keepNext w:val="0"/>
+        <w:keepLines w:val="0"/>
+        <w:pageBreakBefore w:val="0"/>
+        <w:widowControl w:val="0"/>
+        <w:kinsoku/>
+        <w:wordWrap/>
+        <w:overflowPunct/>
+        <w:topLinePunct w:val="0"/>
+        <w:autoSpaceDE/>
+        <w:autoSpaceDN/>
+        <w:bidi w:val="0"/>
+        <w:adjustRightInd/>
+        <w:snapToGrid/>
+        <w:spacing w:before="157" w:beforeLines="50" w:line="240" w:lineRule="auto"/>
+        <w:ind w:left="0" w:leftChars="-295" w:right="0" w:rightChars="0" w:hanging="619" w:hangingChars="295"/>
+        <w:jc w:val="center"/>
+        <w:textAlignment w:val="auto"/>
+        <w:outlineLvl w:val="9"/>
+      </w:pPr>
+      <w:r>
+        <w:pict>
+          <v:group id="组合 1" o:spid="_x0000_s1031" o:spt="203" style="height:200.4pt;width:485.15pt;" coordorigin="1531,5967" coordsize="10192,4073" o:gfxdata="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">
+            <o:lock v:ext="edit" aspectratio="f"/>
+            <v:shape id="_x0000_s1029" o:spid="_x0000_s1029" o:spt="75" alt="Rumbia_Maximum_Windspeed_6_hourly" type="#_x0000_t75" style="position:absolute;left:1531;top:5967;height:4073;width:5430;" filled="f" o:preferrelative="t" stroked="f" coordsize="21600,21600">
+              <v:path/>
+              <v:fill on="f" focussize="0,0"/>
+              <v:stroke on="f" joinstyle="miter"/>
+              <v:imagedata r:id="rId30" gain="91022f" blacklevel="0f" o:title=""/>
+              <o:lock v:ext="edit" aspectratio="t"/>
+            </v:shape>
+            <v:shape id="_x0000_s1030" o:spid="_x0000_s1030" o:spt="75" alt="Rumbia_Minimum_Pressure_6_hourly" type="#_x0000_t75" style="position:absolute;left:6293;top:5967;height:4073;width:5430;" filled="f" o:preferrelative="t" stroked="f" coordsize="21600,21600" o:gfxdata="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">
+              <v:path/>
+              <v:fill on="f" focussize="0,0"/>
+              <v:stroke on="f" joinstyle="miter"/>
+              <v:imagedata r:id="rId31" o:title=""/>
+              <o:lock v:ext="edit" aspectratio="t"/>
+            </v:shape>
+            <w10:wrap type="none"/>
+            <w10:anchorlock/>
+          </v:group>
+        </w:pict>
+      </w:r>
+    </w:p>
+    <w:p>
+      <w:pPr>
+        <w:keepNext w:val="0"/>
+        <w:keepLines w:val="0"/>
+        <w:pageBreakBefore w:val="0"/>
+        <w:widowControl w:val="0"/>
+        <w:kinsoku/>
+        <w:wordWrap/>
+        <w:overflowPunct/>
+        <w:topLinePunct w:val="0"/>
+        <w:autoSpaceDE/>
+        <w:autoSpaceDN/>
+        <w:bidi w:val="0"/>
+        <w:adjustRightInd/>
+        <w:snapToGrid/>
+        <w:spacing w:after="157" w:afterLines="50" w:line="240" w:lineRule="auto"/>
+        <w:ind w:left="0" w:leftChars="0" w:right="0" w:rightChars="0" w:firstLine="0" w:firstLineChars="0"/>
+        <w:jc w:val="center"/>
+        <w:textAlignment w:val="auto"/>
+        <w:outlineLvl w:val="9"/>
+      </w:pPr>
+      <w:r>
+        <w:rPr>
+          <w:rFonts w:eastAsia="黑体" w:asciiTheme="majorHAnsi" w:hAnsiTheme="majorHAnsi" w:cstheme="majorBidi"/>
+          <w:i/>
+          <w:iCs/>
+          <w:kern w:val="2"/>
+          <w:sz w:val="20"/>
+          <w:szCs w:val="20"/>
+          <w:lang w:val="en-US" w:eastAsia="zh-CN" w:bidi="ar-SA"/>
+        </w:rPr>
+        <w:t>Fig</w:t>
+      </w:r>
+      <w:r>
+        <w:rPr>
+          <w:rFonts w:eastAsia="黑体" w:asciiTheme="majorHAnsi" w:hAnsiTheme="majorHAnsi" w:cstheme="majorBidi"/>
+          <w:i/>
+          <w:iCs/>
+          <w:kern w:val="2"/>
+          <w:sz w:val="20"/>
+          <w:szCs w:val="20"/>
+          <w:lang w:eastAsia="zh-CN" w:bidi="ar-SA"/>
+        </w:rPr>
+        <w:t>6</w:t>
+      </w:r>
+      <w:r>
+        <w:rPr>
+          <w:rFonts w:eastAsia="黑体" w:asciiTheme="majorHAnsi" w:hAnsiTheme="majorHAnsi" w:cstheme="majorBidi"/>
+          <w:i/>
+          <w:iCs/>
+          <w:kern w:val="2"/>
+          <w:sz w:val="20"/>
+          <w:szCs w:val="20"/>
+          <w:lang w:val="en-US" w:eastAsia="zh-CN" w:bidi="ar-SA"/>
+        </w:rPr>
+        <w:t xml:space="preserve">. </w:t>
+      </w:r>
+      <w:r>
+        <w:rPr>
+          <w:rFonts w:eastAsia="黑体" w:asciiTheme="majorHAnsi" w:hAnsiTheme="majorHAnsi" w:cstheme="majorBidi"/>
+          <w:i/>
+          <w:iCs/>
+          <w:kern w:val="2"/>
+          <w:sz w:val="20"/>
+          <w:szCs w:val="20"/>
+          <w:lang w:eastAsia="zh-CN" w:bidi="ar-SA"/>
+        </w:rPr>
+        <w:t>Comparison of forecast of maximum wind speed (left) and center pressure (right) with default</w:t>
+      </w:r>
+    </w:p>
+    <w:p>
+      <w:pPr>
+        <w:ind w:firstLine="420" w:firstLineChars="0"/>
+        <w:jc w:val="left"/>
+        <w:rPr>
+          <w:i w:val="0"/>
+          <w:iCs w:val="0"/>
+        </w:rPr>
+      </w:pPr>
+      <w:r>
+        <w:rPr>
+          <w:i w:val="0"/>
+          <w:iCs w:val="0"/>
+        </w:rPr>
+        <w:t>Enhancement of TS score t</w:t>
+      </w:r>
+      <w:r>
+        <w:rPr>
+          <w:i w:val="0"/>
+          <w:iCs w:val="0"/>
+        </w:rPr>
+        <w:t xml:space="preserve">rigger </w:t>
+      </w:r>
+      <w:r>
+        <w:rPr>
+          <w:i w:val="0"/>
+          <w:iCs w:val="0"/>
+        </w:rPr>
+        <w:t xml:space="preserve">by optimization is exhibited below in Fig7. It should be mentioned that since rainfall TS is </w:t>
       </w:r>
       <w:r>
         <w:rPr>
           <w:rFonts w:hint="eastAsia"/>
-        </w:rPr>
-        <w:t>e</w:t>
-      </w:r>
-      <w:r>
-        <w:t xml:space="preserve"> found several verification cases, including typhoon Jebi, Utor, Trami and Kong-rey. Since this typhoon event took place in exactly same area as our previous studied Rumbia, we expect tuned model parameters may fit better for this event as well comparing the default. All model settings are identical to previous case except time period is from 08.12 18:00 to 08.15 24:00 the same year. The observation data for precipitants again taken from S</w:t>
-      </w:r>
-      <w:r>
-        <w:rPr>
-          <w:rFonts w:hint="eastAsia"/>
-        </w:rPr>
-        <w:t>henyan</w:t>
-      </w:r>
-      <w:r>
-        <w:t>0.1deg hourly grid data over China, and pressure and wind speed data from Zhejiang water conservancy information management center as well.</w:t>
-      </w:r>
-    </w:p>
-    <w:p>
-      <w:pPr>
-        <w:jc w:val="left"/>
-      </w:pPr>
-      <w:r>
-        <w:tab/>
-      </w:r>
-      <w:r>
-        <w:t>The results are given below.</w:t>
-      </w:r>
-    </w:p>
-    <w:p>
-      <w:pPr/>
+          <w:i w:val="0"/>
+          <w:iCs w:val="0"/>
+        </w:rPr>
+        <w:t>appraised</w:t>
+      </w:r>
+      <w:r>
+        <w:rPr>
+          <w:rFonts w:hint="default"/>
+          <w:i w:val="0"/>
+          <w:iCs w:val="0"/>
+        </w:rPr>
+        <w:t xml:space="preserve"> based on a set of established criterion (e.g rainfall within range of 25mm~50mm a day will be ranked as moderate rain), we thus intentionally transform precipitation amount to their corresponding rank to visualize their enhancement of ranking forecast. Color green in figure means good, suggesting a rank approximating ‘real rank’ given by observation, yet color red suggests a degradation far from reality. What we see from figure below is that most of the colored areas are green, within which there are also darker green areas indicating a two-level enhancement, especially at south-west direction. The large green-red proportion implying that TS is substantially getting better reaching an improvement of 12.52%.</w:t>
+      </w:r>
     </w:p>
     <w:p>
       <w:pPr>
@@ -13467,9 +14010,9 @@
       <w:r>
         <w:drawing>
           <wp:inline distT="0" distB="0" distL="114300" distR="114300">
-            <wp:extent cx="4239260" cy="3181350"/>
-            <wp:effectExtent l="0" t="0" r="8890" b="0"/>
-            <wp:docPr id="4" name="图片 4" descr="/home/lmw/图片/图片3.png图片3"/>
+            <wp:extent cx="4547235" cy="3194685"/>
+            <wp:effectExtent l="0" t="0" r="0" b="5080"/>
+            <wp:docPr id="15" name="图片 9" descr="Rumbia_TS_grade_change_at_D02"/>
             <wp:cNvGraphicFramePr>
               <a:graphicFrameLocks xmlns:a="http://schemas.openxmlformats.org/drawingml/2006/main" noChangeAspect="1"/>
             </wp:cNvGraphicFramePr>
@@ -13477,22 +14020,36 @@
               <a:graphicData uri="http://schemas.openxmlformats.org/drawingml/2006/picture">
                 <pic:pic xmlns:pic="http://schemas.openxmlformats.org/drawingml/2006/picture">
                   <pic:nvPicPr>
-                    <pic:cNvPr id="4" name="图片 4" descr="/home/lmw/图片/图片3.png图片3"/>
+                    <pic:cNvPr id="15" name="图片 9" descr="Rumbia_TS_grade_change_at_D02"/>
                     <pic:cNvPicPr>
                       <a:picLocks noChangeAspect="1"/>
                     </pic:cNvPicPr>
                   </pic:nvPicPr>
                   <pic:blipFill>
-                    <a:blip r:embed="rId30"/>
-                    <a:srcRect/>
+                    <a:blip r:embed="rId32">
+                      <a:clrChange>
+                        <a:clrFrom>
+                          <a:srgbClr val="FFFFFF">
+                            <a:alpha val="100000"/>
+                          </a:srgbClr>
+                        </a:clrFrom>
+                        <a:clrTo>
+                          <a:srgbClr val="FFFFFF">
+                            <a:alpha val="100000"/>
+                            <a:alpha val="0"/>
+                          </a:srgbClr>
+                        </a:clrTo>
+                      </a:clrChange>
+                    </a:blip>
+                    <a:srcRect b="6348"/>
                     <a:stretch>
                       <a:fillRect/>
                     </a:stretch>
                   </pic:blipFill>
                   <pic:spPr>
                     <a:xfrm>
-                      <a:off x="0" y="0"/>
-                      <a:ext cx="4239260" cy="3181350"/>
+                      <a:off x="5435600" y="3429000"/>
+                      <a:ext cx="4547235" cy="3194685"/>
                     </a:xfrm>
                     <a:prstGeom prst="rect">
                       <a:avLst/>
@@ -13504,12 +14061,309 @@
           </wp:inline>
         </w:drawing>
       </w:r>
-      <w:r>
+    </w:p>
+    <w:p>
+      <w:pPr>
+        <w:keepNext w:val="0"/>
+        <w:keepLines w:val="0"/>
+        <w:pageBreakBefore w:val="0"/>
+        <w:widowControl w:val="0"/>
+        <w:kinsoku/>
+        <w:wordWrap/>
+        <w:overflowPunct/>
+        <w:topLinePunct w:val="0"/>
+        <w:autoSpaceDE/>
+        <w:autoSpaceDN/>
+        <w:bidi w:val="0"/>
+        <w:adjustRightInd/>
+        <w:snapToGrid/>
+        <w:spacing w:after="157" w:afterLines="50" w:line="240" w:lineRule="auto"/>
+        <w:ind w:left="0" w:leftChars="0" w:right="0" w:rightChars="0" w:firstLine="0" w:firstLineChars="0"/>
+        <w:jc w:val="center"/>
+        <w:textAlignment w:val="auto"/>
+        <w:outlineLvl w:val="9"/>
+        <w:rPr>
+          <w:rFonts w:hint="default" w:eastAsia="黑体" w:asciiTheme="majorHAnsi" w:hAnsiTheme="majorHAnsi" w:cstheme="majorBidi"/>
+          <w:i/>
+          <w:iCs/>
+          <w:kern w:val="2"/>
+          <w:sz w:val="20"/>
+          <w:szCs w:val="20"/>
+          <w:lang w:val="en-US" w:eastAsia="zh-CN" w:bidi="ar-SA"/>
+        </w:rPr>
+      </w:pPr>
+      <w:r>
+        <w:rPr>
+          <w:rFonts w:eastAsia="黑体" w:asciiTheme="majorHAnsi" w:hAnsiTheme="majorHAnsi" w:cstheme="majorBidi"/>
+          <w:i/>
+          <w:iCs/>
+          <w:kern w:val="2"/>
+          <w:sz w:val="20"/>
+          <w:szCs w:val="20"/>
+          <w:lang w:val="en-US" w:eastAsia="zh-CN" w:bidi="ar-SA"/>
+        </w:rPr>
+        <w:t>Fig</w:t>
+      </w:r>
+      <w:r>
+        <w:rPr>
+          <w:rFonts w:eastAsia="黑体" w:asciiTheme="majorHAnsi" w:hAnsiTheme="majorHAnsi" w:cstheme="majorBidi"/>
+          <w:i/>
+          <w:iCs/>
+          <w:kern w:val="2"/>
+          <w:sz w:val="20"/>
+          <w:szCs w:val="20"/>
+          <w:lang w:eastAsia="zh-CN" w:bidi="ar-SA"/>
+        </w:rPr>
+        <w:t>7</w:t>
+      </w:r>
+      <w:r>
+        <w:rPr>
+          <w:rFonts w:eastAsia="黑体" w:asciiTheme="majorHAnsi" w:hAnsiTheme="majorHAnsi" w:cstheme="majorBidi"/>
+          <w:i/>
+          <w:iCs/>
+          <w:kern w:val="2"/>
+          <w:sz w:val="20"/>
+          <w:szCs w:val="20"/>
+          <w:lang w:val="en-US" w:eastAsia="zh-CN" w:bidi="ar-SA"/>
+        </w:rPr>
+        <w:t xml:space="preserve">. </w:t>
+      </w:r>
+      <w:r>
+        <w:rPr>
+          <w:rFonts w:eastAsia="黑体" w:asciiTheme="majorHAnsi" w:hAnsiTheme="majorHAnsi" w:cstheme="majorBidi"/>
+          <w:i/>
+          <w:iCs/>
+          <w:kern w:val="2"/>
+          <w:sz w:val="20"/>
+          <w:szCs w:val="20"/>
+          <w:lang w:eastAsia="zh-CN" w:bidi="ar-SA"/>
+        </w:rPr>
+        <w:t>Alter of rainfall TS ranking</w:t>
+      </w:r>
+    </w:p>
+    <w:p>
+      <w:pPr>
+        <w:ind w:firstLine="420" w:firstLineChars="0"/>
+        <w:jc w:val="left"/>
+        <w:rPr>
+          <w:rFonts w:hint="default"/>
+          <w:i w:val="0"/>
+          <w:iCs w:val="0"/>
+        </w:rPr>
+      </w:pPr>
+      <w:r>
+        <w:rPr>
+          <w:rFonts w:hint="default"/>
+          <w:i w:val="0"/>
+          <w:iCs w:val="0"/>
+        </w:rPr>
+        <w:t>Next, t</w:t>
+      </w:r>
+      <w:r>
+        <w:rPr>
+          <w:rFonts w:hint="default"/>
+          <w:i w:val="0"/>
+          <w:iCs w:val="0"/>
+        </w:rPr>
+        <w:t xml:space="preserve">o </w:t>
+      </w:r>
+      <w:r>
+        <w:rPr>
+          <w:rFonts w:hint="default"/>
+          <w:i w:val="0"/>
+          <w:iCs w:val="0"/>
+        </w:rPr>
+        <w:t>analyze</w:t>
+      </w:r>
+      <w:r>
+        <w:rPr>
+          <w:rFonts w:hint="default"/>
+          <w:i w:val="0"/>
+          <w:iCs w:val="0"/>
+        </w:rPr>
+        <w:t xml:space="preserve"> improvements on precipitation amount, we have</w:t>
+      </w:r>
+      <w:r>
+        <w:rPr>
+          <w:rFonts w:hint="default"/>
+          <w:i w:val="0"/>
+          <w:iCs w:val="0"/>
+        </w:rPr>
+        <w:t xml:space="preserve"> Fig7 below in which </w:t>
+      </w:r>
+      <w:r>
+        <w:rPr>
+          <w:rFonts w:hint="default"/>
+          <w:i w:val="0"/>
+          <w:iCs w:val="0"/>
+        </w:rPr>
+        <w:t>three-day’s observ</w:t>
+      </w:r>
+      <w:r>
+        <w:rPr>
+          <w:rFonts w:hint="default"/>
+          <w:i w:val="0"/>
+          <w:iCs w:val="0"/>
+        </w:rPr>
+        <w:t>ed precipitation</w:t>
+      </w:r>
+      <w:r>
+        <w:rPr>
+          <w:rFonts w:hint="default"/>
+          <w:i w:val="0"/>
+          <w:iCs w:val="0"/>
+        </w:rPr>
+        <w:t xml:space="preserve"> data </w:t>
+      </w:r>
+      <w:r>
+        <w:rPr>
+          <w:rFonts w:hint="default"/>
+          <w:i w:val="0"/>
+          <w:iCs w:val="0"/>
+        </w:rPr>
+        <w:t xml:space="preserve">is </w:t>
+      </w:r>
+      <w:r>
+        <w:rPr>
+          <w:rFonts w:hint="default"/>
+          <w:i w:val="0"/>
+          <w:iCs w:val="0"/>
+        </w:rPr>
+        <w:t xml:space="preserve">plotted on the left comparing with optimized precipitation in the middle and the default on the right. The first thing we notice is that no matter for optimal or default, the model always have bias producing rainfall larger than physical truth along its track. Yet middle figure have </w:t>
+      </w:r>
+      <w:r>
+        <w:rPr>
+          <w:rFonts w:hint="default"/>
+          <w:i w:val="0"/>
+          <w:iCs w:val="0"/>
+        </w:rPr>
+        <w:t>demonstrate</w:t>
+      </w:r>
+      <w:r>
+        <w:rPr>
+          <w:rFonts w:hint="default"/>
+          <w:i w:val="0"/>
+          <w:iCs w:val="0"/>
+        </w:rPr>
+        <w:t xml:space="preserve"> that this bias could have been correct to some extent by optimization, for we see </w:t>
+      </w:r>
+      <w:r>
+        <w:rPr>
+          <w:rFonts w:hint="default"/>
+          <w:i w:val="0"/>
+          <w:iCs w:val="0"/>
+        </w:rPr>
+        <w:t>wherein</w:t>
+      </w:r>
+      <w:r>
+        <w:rPr>
+          <w:rFonts w:hint="default"/>
+          <w:i w:val="0"/>
+          <w:iCs w:val="0"/>
+        </w:rPr>
+        <w:t xml:space="preserve"> precipitation is apparently weakened comparing to the left one. In spite of this, it’s </w:t>
+      </w:r>
+      <w:r>
+        <w:rPr>
+          <w:rFonts w:hint="default"/>
+          <w:i w:val="0"/>
+          <w:iCs w:val="0"/>
+        </w:rPr>
+        <w:t>also obvious</w:t>
+      </w:r>
+      <w:r>
+        <w:rPr>
+          <w:rFonts w:hint="default"/>
+          <w:i w:val="0"/>
+          <w:iCs w:val="0"/>
+        </w:rPr>
+        <w:t xml:space="preserve"> that we can’t rectify the </w:t>
+      </w:r>
+      <w:r>
+        <w:rPr>
+          <w:rFonts w:hint="default"/>
+          <w:i w:val="0"/>
+          <w:iCs w:val="0"/>
+        </w:rPr>
+        <w:t>m</w:t>
+      </w:r>
+      <w:r>
+        <w:rPr>
+          <w:rFonts w:hint="default"/>
+          <w:i w:val="0"/>
+          <w:iCs w:val="0"/>
+        </w:rPr>
+        <w:t>anner of rainfall</w:t>
+      </w:r>
+      <w:r>
+        <w:rPr>
+          <w:rFonts w:hint="default"/>
+          <w:i w:val="0"/>
+          <w:iCs w:val="0"/>
+        </w:rPr>
+        <w:t>, which have caused the</w:t>
+      </w:r>
+      <w:r>
+        <w:rPr>
+          <w:rFonts w:hint="default"/>
+          <w:i w:val="0"/>
+          <w:iCs w:val="0"/>
+        </w:rPr>
+        <w:t xml:space="preserve"> </w:t>
+      </w:r>
+      <w:r>
+        <w:rPr>
+          <w:rFonts w:hint="default"/>
+          <w:i w:val="0"/>
+          <w:iCs w:val="0"/>
+        </w:rPr>
+        <w:t xml:space="preserve">too much precipitation </w:t>
+      </w:r>
+      <w:r>
+        <w:rPr>
+          <w:rFonts w:hint="default"/>
+          <w:i w:val="0"/>
+          <w:iCs w:val="0"/>
+        </w:rPr>
+        <w:t xml:space="preserve">distribution </w:t>
+      </w:r>
+      <w:r>
+        <w:rPr>
+          <w:rFonts w:hint="default"/>
+          <w:i w:val="0"/>
+          <w:iCs w:val="0"/>
+        </w:rPr>
+        <w:t>in south-east direction of Hainan island, or</w:t>
+      </w:r>
+      <w:r>
+        <w:rPr>
+          <w:rFonts w:hint="default"/>
+          <w:i w:val="0"/>
+          <w:iCs w:val="0"/>
+        </w:rPr>
+        <w:t xml:space="preserve"> too concentrate to its path.</w:t>
+      </w:r>
+    </w:p>
+    <w:p>
+      <w:pPr>
+        <w:jc w:val="center"/>
+        <w:rPr>
+          <w:rFonts w:hint="default"/>
+          <w:i w:val="0"/>
+          <w:iCs w:val="0"/>
+        </w:rPr>
+      </w:pPr>
+      <w:r>
+        <w:rPr>
+          <w:rFonts w:hint="default"/>
+          <w:i w:val="0"/>
+          <w:iCs w:val="0"/>
+        </w:rPr>
         <w:drawing>
           <wp:inline distT="0" distB="0" distL="114300" distR="114300">
-            <wp:extent cx="2277745" cy="1708150"/>
-            <wp:effectExtent l="0" t="0" r="8255" b="6350"/>
-            <wp:docPr id="54277" name="图片 1"/>
+            <wp:extent cx="5586730" cy="2312670"/>
+            <wp:effectExtent l="0" t="0" r="13970" b="0"/>
+            <wp:docPr id="13" name="图片 13" descr="/home/lmw/我的坚果云lmw/rumbia_precip.pngrumbia_precip"/>
             <wp:cNvGraphicFramePr>
               <a:graphicFrameLocks xmlns:a="http://schemas.openxmlformats.org/drawingml/2006/main" noChangeAspect="1"/>
             </wp:cNvGraphicFramePr>
@@ -13517,36 +14371,26 @@
               <a:graphicData uri="http://schemas.openxmlformats.org/drawingml/2006/picture">
                 <pic:pic xmlns:pic="http://schemas.openxmlformats.org/drawingml/2006/picture">
                   <pic:nvPicPr>
-                    <pic:cNvPr id="54277" name="图片 1"/>
+                    <pic:cNvPr id="13" name="图片 13" descr="/home/lmw/我的坚果云lmw/rumbia_precip.pngrumbia_precip"/>
                     <pic:cNvPicPr>
                       <a:picLocks noChangeAspect="1"/>
                     </pic:cNvPicPr>
                   </pic:nvPicPr>
                   <pic:blipFill>
-                    <a:blip r:embed="rId31">
-                      <a:extLst>
-                        <a:ext uri="{28A0092B-C50C-407E-A947-70E740481C1C}">
-                          <a14:useLocalDpi xmlns:a14="http://schemas.microsoft.com/office/drawing/2010/main" val="0"/>
-                        </a:ext>
-                      </a:extLst>
-                    </a:blip>
-                    <a:srcRect/>
+                    <a:blip r:embed="rId33"/>
+                    <a:srcRect l="7579" t="4181" b="3651"/>
                     <a:stretch>
                       <a:fillRect/>
                     </a:stretch>
                   </pic:blipFill>
                   <pic:spPr>
                     <a:xfrm>
-                      <a:off x="944563" y="1143000"/>
-                      <a:ext cx="2277745" cy="1708150"/>
+                      <a:off x="0" y="0"/>
+                      <a:ext cx="5586730" cy="2312670"/>
                     </a:xfrm>
                     <a:prstGeom prst="rect">
                       <a:avLst/>
                     </a:prstGeom>
-                    <a:noFill/>
-                    <a:ln>
-                      <a:noFill/>
-                    </a:ln>
                   </pic:spPr>
                 </pic:pic>
               </a:graphicData>
@@ -13554,12 +14398,135 @@
           </wp:inline>
         </w:drawing>
       </w:r>
+    </w:p>
+    <w:p>
+      <w:pPr>
+        <w:pStyle w:val="11"/>
+        <w:jc w:val="center"/>
+        <w:rPr>
+          <w:i/>
+          <w:iCs/>
+        </w:rPr>
+      </w:pPr>
+      <w:r>
+        <w:rPr>
+          <w:i/>
+          <w:iCs/>
+        </w:rPr>
+        <w:t>Fig</w:t>
+      </w:r>
+      <w:r>
+        <w:rPr>
+          <w:i/>
+          <w:iCs/>
+        </w:rPr>
+        <w:t>7</w:t>
+      </w:r>
+      <w:r>
+        <w:rPr>
+          <w:i/>
+          <w:iCs/>
+        </w:rPr>
+        <w:t xml:space="preserve">. Three-day]s precipitation amount </w:t>
+      </w:r>
+      <w:r>
+        <w:rPr>
+          <w:i/>
+          <w:iCs/>
+        </w:rPr>
+        <w:t>of int</w:t>
+      </w:r>
+      <w:bookmarkStart w:id="0" w:name="_GoBack"/>
+      <w:bookmarkEnd w:id="0"/>
+      <w:r>
+        <w:rPr>
+          <w:i/>
+          <w:iCs/>
+        </w:rPr>
+        <w:t>erpolated</w:t>
+      </w:r>
+      <w:r>
+        <w:rPr>
+          <w:i/>
+          <w:iCs/>
+        </w:rPr>
+        <w:t xml:space="preserve"> observation (left), optimal model (middle), and default model (right)</w:t>
+      </w:r>
+    </w:p>
+    <w:p>
+      <w:pPr>
+        <w:rPr>
+          <w:i/>
+          <w:iCs/>
+        </w:rPr>
+      </w:pPr>
+    </w:p>
+    <w:p>
+      <w:pPr>
+        <w:pStyle w:val="3"/>
+      </w:pPr>
+      <w:r>
+        <w:rPr>
+          <w:rFonts w:hint="default"/>
+        </w:rPr>
+        <w:t>Validation</w:t>
+      </w:r>
+    </w:p>
+    <w:p>
+      <w:pPr>
+        <w:keepNext w:val="0"/>
+        <w:keepLines w:val="0"/>
+        <w:pageBreakBefore w:val="0"/>
+        <w:widowControl w:val="0"/>
+        <w:kinsoku/>
+        <w:wordWrap/>
+        <w:overflowPunct/>
+        <w:topLinePunct w:val="0"/>
+        <w:autoSpaceDE/>
+        <w:autoSpaceDN/>
+        <w:bidi w:val="0"/>
+        <w:adjustRightInd/>
+        <w:snapToGrid/>
+        <w:spacing w:after="157" w:afterLines="50" w:line="240" w:lineRule="auto"/>
+        <w:ind w:left="0" w:leftChars="0" w:right="0" w:rightChars="0" w:firstLine="420" w:firstLineChars="0"/>
+        <w:jc w:val="left"/>
+        <w:textAlignment w:val="auto"/>
+        <w:outlineLvl w:val="9"/>
+      </w:pPr>
+      <w:r>
+        <w:t>To authenticate the accountability of optimum parameter set, w</w:t>
+      </w:r>
+      <w:r>
+        <w:rPr>
+          <w:rFonts w:hint="eastAsia"/>
+        </w:rPr>
+        <w:t>e</w:t>
+      </w:r>
+      <w:r>
+        <w:t xml:space="preserve"> put up several verification cases. All verification cases are from same month of typhoon Rumbia also in 2013: Jebi, Utor, Trami and Kong-rey. All model settings including driving data, observation data and model warm up are identical with what we have for typhoon Rumbia listed in List3, except for simulation period and domain settings. Whereas this time, all parameters we fed the model are proposed by previous optimization result of typhoon Rumbia. The domain settings and other information of four are given in List5. In last column </w:t>
+      </w:r>
+      <w:r>
+        <w:rPr>
+          <w:rFonts w:hint="default"/>
+        </w:rPr>
+        <w:t>‘Remarks’, we have typhoons’ category recorded, wherein TS/CATG1/CATG2 stands for Tropical Storm/Category one/Category two respectively. Note that our target case Rumbia should belongs to TS.</w:t>
+      </w:r>
+    </w:p>
+    <w:p>
+      <w:pPr>
+        <w:pStyle w:val="11"/>
+        <w:jc w:val="center"/>
+        <w:rPr>
+          <w:i/>
+          <w:iCs/>
+        </w:rPr>
+      </w:pPr>
       <w:r>
         <w:drawing>
           <wp:inline distT="0" distB="0" distL="114300" distR="114300">
-            <wp:extent cx="2386965" cy="1790065"/>
-            <wp:effectExtent l="0" t="0" r="13335" b="635"/>
-            <wp:docPr id="56325" name="图片 2"/>
+            <wp:extent cx="4986655" cy="1597025"/>
+            <wp:effectExtent l="0" t="0" r="4445" b="3175"/>
+            <wp:docPr id="6" name="图片 5"/>
             <wp:cNvGraphicFramePr>
               <a:graphicFrameLocks xmlns:a="http://schemas.openxmlformats.org/drawingml/2006/main" noChangeAspect="1"/>
             </wp:cNvGraphicFramePr>
@@ -13567,36 +14534,27 @@
               <a:graphicData uri="http://schemas.openxmlformats.org/drawingml/2006/picture">
                 <pic:pic xmlns:pic="http://schemas.openxmlformats.org/drawingml/2006/picture">
                   <pic:nvPicPr>
-                    <pic:cNvPr id="56325" name="图片 2"/>
+                    <pic:cNvPr id="6" name="图片 5"/>
                     <pic:cNvPicPr>
                       <a:picLocks noChangeAspect="1"/>
                     </pic:cNvPicPr>
                   </pic:nvPicPr>
                   <pic:blipFill>
-                    <a:blip r:embed="rId32">
-                      <a:extLst>
-                        <a:ext uri="{28A0092B-C50C-407E-A947-70E740481C1C}">
-                          <a14:useLocalDpi xmlns:a14="http://schemas.microsoft.com/office/drawing/2010/main" val="0"/>
-                        </a:ext>
-                      </a:extLst>
+                    <a:blip r:embed="rId34">
+                      <a:lum bright="-100000" contrast="-46000"/>
                     </a:blip>
-                    <a:srcRect/>
                     <a:stretch>
                       <a:fillRect/>
                     </a:stretch>
                   </pic:blipFill>
                   <pic:spPr>
                     <a:xfrm>
-                      <a:off x="971233" y="1268413"/>
-                      <a:ext cx="2386965" cy="1790065"/>
+                      <a:off x="1195705" y="2347595"/>
+                      <a:ext cx="4986655" cy="1597025"/>
                     </a:xfrm>
                     <a:prstGeom prst="rect">
                       <a:avLst/>
                     </a:prstGeom>
-                    <a:noFill/>
-                    <a:ln>
-                      <a:noFill/>
-                    </a:ln>
                   </pic:spPr>
                 </pic:pic>
               </a:graphicData>
@@ -13604,12 +14562,122 @@
           </wp:inline>
         </w:drawing>
       </w:r>
+    </w:p>
+    <w:p>
+      <w:pPr>
+        <w:pStyle w:val="11"/>
+        <w:keepNext w:val="0"/>
+        <w:keepLines w:val="0"/>
+        <w:pageBreakBefore w:val="0"/>
+        <w:widowControl w:val="0"/>
+        <w:kinsoku/>
+        <w:wordWrap/>
+        <w:overflowPunct/>
+        <w:topLinePunct w:val="0"/>
+        <w:autoSpaceDE/>
+        <w:autoSpaceDN/>
+        <w:bidi w:val="0"/>
+        <w:adjustRightInd/>
+        <w:snapToGrid/>
+        <w:spacing w:after="157" w:afterLines="50" w:line="240" w:lineRule="auto"/>
+        <w:ind w:left="0" w:leftChars="0" w:right="0" w:rightChars="0" w:firstLine="0" w:firstLineChars="0"/>
+        <w:jc w:val="center"/>
+        <w:textAlignment w:val="auto"/>
+        <w:outlineLvl w:val="9"/>
+        <w:rPr>
+          <w:i/>
+          <w:iCs/>
+        </w:rPr>
+      </w:pPr>
+      <w:r>
+        <w:rPr>
+          <w:i/>
+          <w:iCs/>
+        </w:rPr>
+        <w:t>List5. Domain settings for for verification cases</w:t>
+      </w:r>
+    </w:p>
+    <w:p>
+      <w:pPr>
+        <w:keepNext w:val="0"/>
+        <w:keepLines w:val="0"/>
+        <w:widowControl/>
+        <w:suppressLineNumbers w:val="0"/>
+        <w:ind w:firstLine="420" w:firstLineChars="0"/>
+        <w:jc w:val="left"/>
+      </w:pPr>
+      <w:r>
+        <w:t>After running forecast on these four cases, following result are given to evaluate the effect of optimal transfer (Fig</w:t>
+      </w:r>
+      <w:r>
+        <w:t>8</w:t>
+      </w:r>
+      <w:r>
+        <w:t xml:space="preserve">). We present model performance by objective functions evaluated. For the sake of a convenient comparison, we also present previous optimization result of case Rumbia (see </w:t>
+      </w:r>
+      <w:r>
+        <w:rPr>
+          <w:i/>
+          <w:iCs/>
+        </w:rPr>
+        <w:t>List4</w:t>
+      </w:r>
+      <w:r>
+        <w:t xml:space="preserve">) on the first one left. We see that the cases of Jebi, Utor and Kong-rey have all outperformed than default when forecasting typhoon, with average improvement of 8.53%, 2.01% and 6.99% respectively. We are surprise to find that Jebi have most tangible improvement of 8.53% which is even comparable to what we have for target case 9.35%. We speculate that this is because Jebi has the same category of TS to our target case Rumbia. This </w:t>
+      </w:r>
+      <w:r>
+        <w:rPr>
+          <w:lang w:val="en-US" w:eastAsia="zh-CN"/>
+        </w:rPr>
+        <w:fldChar w:fldCharType="begin"/>
+      </w:r>
+      <w:r>
+        <w:rPr>
+          <w:lang w:val="en-US" w:eastAsia="zh-CN"/>
+        </w:rPr>
+        <w:instrText xml:space="preserve"> HYPERLINK "http://dict.youdao.com/w/conjecture/" \l "keyfrom=E2Ctranslation" </w:instrText>
+      </w:r>
+      <w:r>
+        <w:rPr>
+          <w:lang w:val="en-US" w:eastAsia="zh-CN"/>
+        </w:rPr>
+        <w:fldChar w:fldCharType="separate"/>
+      </w:r>
+      <w:r>
+        <w:t>conjecture</w:t>
+      </w:r>
+      <w:r>
+        <w:rPr>
+          <w:lang w:val="en-US" w:eastAsia="zh-CN"/>
+        </w:rPr>
+        <w:fldChar w:fldCharType="end"/>
+      </w:r>
+      <w:r>
+        <w:rPr>
+          <w:lang w:val="en-US" w:eastAsia="zh-CN"/>
+        </w:rPr>
+        <w:t xml:space="preserve"> </w:t>
+      </w:r>
+      <w:r>
+        <w:t>can also be backed by Kong-rey case, indicating that our optimum solution have great potential generalizing over typhoon events that has similar intensity. In contrast, for Utor and Trami of category CATG2 and CATG1, it</w:t>
+      </w:r>
+      <w:r>
+        <w:rPr>
+          <w:rFonts w:hint="default"/>
+        </w:rPr>
+        <w:t>’s much harder for model to perform very good---Utor forecast was only improved by 2.01%, yet objectives of Trami have been sightly worsen.</w:t>
+      </w:r>
+    </w:p>
+    <w:p>
+      <w:pPr>
+        <w:jc w:val="center"/>
+      </w:pPr>
       <w:r>
         <w:drawing>
           <wp:inline distT="0" distB="0" distL="114300" distR="114300">
-            <wp:extent cx="2300605" cy="2153920"/>
-            <wp:effectExtent l="0" t="0" r="0" b="0"/>
-            <wp:docPr id="55301" name="图片 1"/>
+            <wp:extent cx="5026660" cy="3120390"/>
+            <wp:effectExtent l="0" t="0" r="2540" b="3810"/>
+            <wp:docPr id="10" name="图片 9"/>
             <wp:cNvGraphicFramePr>
               <a:graphicFrameLocks xmlns:a="http://schemas.openxmlformats.org/drawingml/2006/main" noChangeAspect="1"/>
             </wp:cNvGraphicFramePr>
@@ -13617,46 +14685,28 @@
               <a:graphicData uri="http://schemas.openxmlformats.org/drawingml/2006/picture">
                 <pic:pic xmlns:pic="http://schemas.openxmlformats.org/drawingml/2006/picture">
                   <pic:nvPicPr>
-                    <pic:cNvPr id="55301" name="图片 1"/>
+                    <pic:cNvPr id="10" name="图片 9"/>
                     <pic:cNvPicPr>
                       <a:picLocks noChangeAspect="1"/>
                     </pic:cNvPicPr>
                   </pic:nvPicPr>
                   <pic:blipFill>
-                    <a:blip r:embed="rId33">
-                      <a:clrChange>
-                        <a:clrFrom>
-                          <a:srgbClr val="FFFFFF"/>
-                        </a:clrFrom>
-                        <a:clrTo>
-                          <a:srgbClr val="FFFFFF">
-                            <a:alpha val="0"/>
-                          </a:srgbClr>
-                        </a:clrTo>
-                      </a:clrChange>
-                      <a:extLst>
-                        <a:ext uri="{28A0092B-C50C-407E-A947-70E740481C1C}">
-                          <a14:useLocalDpi xmlns:a14="http://schemas.microsoft.com/office/drawing/2010/main" val="0"/>
-                        </a:ext>
-                      </a:extLst>
+                    <a:blip r:embed="rId35">
+                      <a:lum bright="-18000" contrast="42000"/>
                     </a:blip>
-                    <a:srcRect l="8319" r="11564"/>
+                    <a:srcRect l="7561" b="23531"/>
                     <a:stretch>
                       <a:fillRect/>
                     </a:stretch>
                   </pic:blipFill>
                   <pic:spPr>
                     <a:xfrm>
-                      <a:off x="971550" y="1196975"/>
-                      <a:ext cx="2300605" cy="2153920"/>
+                      <a:off x="-2124710" y="405130"/>
+                      <a:ext cx="5026660" cy="3120390"/>
                     </a:xfrm>
                     <a:prstGeom prst="rect">
                       <a:avLst/>
                     </a:prstGeom>
-                    <a:noFill/>
-                    <a:ln>
-                      <a:noFill/>
-                    </a:ln>
                   </pic:spPr>
                 </pic:pic>
               </a:graphicData>
@@ -13664,193 +14714,36 @@
           </wp:inline>
         </w:drawing>
       </w:r>
-      <w:r>
-        <w:drawing>
-          <wp:inline distT="0" distB="0" distL="114300" distR="114300">
-            <wp:extent cx="2555240" cy="2187575"/>
-            <wp:effectExtent l="0" t="0" r="0" b="0"/>
-            <wp:docPr id="58373" name="图片 1"/>
-            <wp:cNvGraphicFramePr>
-              <a:graphicFrameLocks xmlns:a="http://schemas.openxmlformats.org/drawingml/2006/main" noChangeAspect="1"/>
-            </wp:cNvGraphicFramePr>
-            <a:graphic xmlns:a="http://schemas.openxmlformats.org/drawingml/2006/main">
-              <a:graphicData uri="http://schemas.openxmlformats.org/drawingml/2006/picture">
-                <pic:pic xmlns:pic="http://schemas.openxmlformats.org/drawingml/2006/picture">
-                  <pic:nvPicPr>
-                    <pic:cNvPr id="58373" name="图片 1"/>
-                    <pic:cNvPicPr>
-                      <a:picLocks noChangeAspect="1"/>
-                    </pic:cNvPicPr>
-                  </pic:nvPicPr>
-                  <pic:blipFill>
-                    <a:blip r:embed="rId34">
-                      <a:clrChange>
-                        <a:clrFrom>
-                          <a:srgbClr val="FFFFFF"/>
-                        </a:clrFrom>
-                        <a:clrTo>
-                          <a:srgbClr val="FFFFFF">
-                            <a:alpha val="0"/>
-                          </a:srgbClr>
-                        </a:clrTo>
-                      </a:clrChange>
-                      <a:extLst>
-                        <a:ext uri="{28A0092B-C50C-407E-A947-70E740481C1C}">
-                          <a14:useLocalDpi xmlns:a14="http://schemas.microsoft.com/office/drawing/2010/main" val="0"/>
-                        </a:ext>
-                      </a:extLst>
-                    </a:blip>
-                    <a:srcRect l="6905" r="5445"/>
-                    <a:stretch>
-                      <a:fillRect/>
-                    </a:stretch>
-                  </pic:blipFill>
-                  <pic:spPr>
-                    <a:xfrm>
-                      <a:off x="3368675" y="1420813"/>
-                      <a:ext cx="2555240" cy="2187575"/>
-                    </a:xfrm>
-                    <a:prstGeom prst="rect">
-                      <a:avLst/>
-                    </a:prstGeom>
-                    <a:noFill/>
-                    <a:ln>
-                      <a:noFill/>
-                    </a:ln>
-                  </pic:spPr>
-                </pic:pic>
-              </a:graphicData>
-            </a:graphic>
-          </wp:inline>
-        </w:drawing>
-      </w:r>
-    </w:p>
-    <w:p>
-      <w:pPr>
-        <w:jc w:val="left"/>
-        <w:rPr>
-          <w:rFonts w:hint="eastAsia"/>
-        </w:rPr>
-      </w:pPr>
-      <w:r>
-        <w:drawing>
-          <wp:inline distT="0" distB="0" distL="114300" distR="114300">
-            <wp:extent cx="2366010" cy="2157095"/>
-            <wp:effectExtent l="0" t="0" r="0" b="0"/>
-            <wp:docPr id="58374" name="图片 2"/>
-            <wp:cNvGraphicFramePr>
-              <a:graphicFrameLocks xmlns:a="http://schemas.openxmlformats.org/drawingml/2006/main" noChangeAspect="1"/>
-            </wp:cNvGraphicFramePr>
-            <a:graphic xmlns:a="http://schemas.openxmlformats.org/drawingml/2006/main">
-              <a:graphicData uri="http://schemas.openxmlformats.org/drawingml/2006/picture">
-                <pic:pic xmlns:pic="http://schemas.openxmlformats.org/drawingml/2006/picture">
-                  <pic:nvPicPr>
-                    <pic:cNvPr id="58374" name="图片 2"/>
-                    <pic:cNvPicPr>
-                      <a:picLocks noChangeAspect="1"/>
-                    </pic:cNvPicPr>
-                  </pic:nvPicPr>
-                  <pic:blipFill>
-                    <a:blip r:embed="rId35">
-                      <a:clrChange>
-                        <a:clrFrom>
-                          <a:srgbClr val="FFFFFF"/>
-                        </a:clrFrom>
-                        <a:clrTo>
-                          <a:srgbClr val="FFFFFF">
-                            <a:alpha val="0"/>
-                          </a:srgbClr>
-                        </a:clrTo>
-                      </a:clrChange>
-                      <a:extLst>
-                        <a:ext uri="{28A0092B-C50C-407E-A947-70E740481C1C}">
-                          <a14:useLocalDpi xmlns:a14="http://schemas.microsoft.com/office/drawing/2010/main" val="0"/>
-                        </a:ext>
-                      </a:extLst>
-                    </a:blip>
-                    <a:srcRect l="6996" r="10705"/>
-                    <a:stretch>
-                      <a:fillRect/>
-                    </a:stretch>
-                  </pic:blipFill>
-                  <pic:spPr>
-                    <a:xfrm>
-                      <a:off x="1011238" y="3830638"/>
-                      <a:ext cx="2366010" cy="2157095"/>
-                    </a:xfrm>
-                    <a:prstGeom prst="rect">
-                      <a:avLst/>
-                    </a:prstGeom>
-                    <a:noFill/>
-                    <a:ln>
-                      <a:noFill/>
-                    </a:ln>
-                  </pic:spPr>
-                </pic:pic>
-              </a:graphicData>
-            </a:graphic>
-          </wp:inline>
-        </w:drawing>
-      </w:r>
-      <w:r>
-        <w:drawing>
-          <wp:inline distT="0" distB="0" distL="114300" distR="114300">
-            <wp:extent cx="2320290" cy="2158365"/>
-            <wp:effectExtent l="0" t="0" r="0" b="0"/>
-            <wp:docPr id="58375" name="图片 4"/>
-            <wp:cNvGraphicFramePr>
-              <a:graphicFrameLocks xmlns:a="http://schemas.openxmlformats.org/drawingml/2006/main" noChangeAspect="1"/>
-            </wp:cNvGraphicFramePr>
-            <a:graphic xmlns:a="http://schemas.openxmlformats.org/drawingml/2006/main">
-              <a:graphicData uri="http://schemas.openxmlformats.org/drawingml/2006/picture">
-                <pic:pic xmlns:pic="http://schemas.openxmlformats.org/drawingml/2006/picture">
-                  <pic:nvPicPr>
-                    <pic:cNvPr id="58375" name="图片 4"/>
-                    <pic:cNvPicPr>
-                      <a:picLocks noChangeAspect="1"/>
-                    </pic:cNvPicPr>
-                  </pic:nvPicPr>
-                  <pic:blipFill>
-                    <a:blip r:embed="rId36">
-                      <a:clrChange>
-                        <a:clrFrom>
-                          <a:srgbClr val="FFFFFF"/>
-                        </a:clrFrom>
-                        <a:clrTo>
-                          <a:srgbClr val="FFFFFF">
-                            <a:alpha val="0"/>
-                          </a:srgbClr>
-                        </a:clrTo>
-                      </a:clrChange>
-                      <a:extLst>
-                        <a:ext uri="{28A0092B-C50C-407E-A947-70E740481C1C}">
-                          <a14:useLocalDpi xmlns:a14="http://schemas.microsoft.com/office/drawing/2010/main" val="0"/>
-                        </a:ext>
-                      </a:extLst>
-                    </a:blip>
-                    <a:srcRect l="9681" r="9681"/>
-                    <a:stretch>
-                      <a:fillRect/>
-                    </a:stretch>
-                  </pic:blipFill>
-                  <pic:spPr>
-                    <a:xfrm>
-                      <a:off x="5219383" y="3861435"/>
-                      <a:ext cx="2320290" cy="2158365"/>
-                    </a:xfrm>
-                    <a:prstGeom prst="rect">
-                      <a:avLst/>
-                    </a:prstGeom>
-                    <a:noFill/>
-                    <a:ln>
-                      <a:noFill/>
-                    </a:ln>
-                  </pic:spPr>
-                </pic:pic>
-              </a:graphicData>
-            </a:graphic>
-          </wp:inline>
-        </w:drawing>
+    </w:p>
+    <w:p>
+      <w:pPr>
+        <w:pStyle w:val="11"/>
+        <w:jc w:val="center"/>
+        <w:rPr>
+          <w:i/>
+          <w:iCs/>
+        </w:rPr>
+      </w:pPr>
+      <w:r>
+        <w:rPr>
+          <w:i/>
+          <w:iCs/>
+        </w:rPr>
+        <w:t>Fig</w:t>
+      </w:r>
+      <w:r>
+        <w:rPr>
+          <w:i/>
+          <w:iCs/>
+        </w:rPr>
+        <w:t>8</w:t>
+      </w:r>
+      <w:r>
+        <w:rPr>
+          <w:i/>
+          <w:iCs/>
+        </w:rPr>
+        <w:t>. Validation results of four cases to optimal</w:t>
       </w:r>
     </w:p>
     <w:p>
@@ -14007,12 +14900,10 @@
     <w:p>
       <w:pPr>
         <w:ind w:firstLine="420" w:firstLineChars="0"/>
-      </w:pPr>
-      <w:r>
-        <w:rPr>
-          <w:rFonts w:hint="default"/>
-        </w:rPr>
-        <w:t>Only one time the model performance is slightly undermined while others have all showed handsome improvement. If we factor in ... We can say is good.</w:t>
+        <w:jc w:val="left"/>
+      </w:pPr>
+      <w:r>
+        <w:t xml:space="preserve"> Since this typhoon event took place in exactly same area as our previous studied Rumbia, we expect tuned model parameters may fit better for this event as well comparing the default. </w:t>
       </w:r>
     </w:p>
     <w:p>
@@ -14030,6 +14921,64 @@
     </w:p>
     <w:p>
       <w:pPr>
+        <w:ind w:firstLine="420" w:firstLineChars="0"/>
+      </w:pPr>
+      <w:r>
+        <w:rPr>
+          <w:rFonts w:hint="default"/>
+        </w:rPr>
+        <w:t>Only one time the model performance is slightly undermined while others have all showed handsome improvement. If we factor in ... We can say is good.</w:t>
+      </w:r>
+    </w:p>
+    <w:p>
+      <w:pPr>
+        <w:autoSpaceDE w:val="0"/>
+        <w:autoSpaceDN w:val="0"/>
+        <w:adjustRightInd w:val="0"/>
+        <w:ind w:firstLine="420"/>
+        <w:jc w:val="left"/>
+        <w:rPr>
+          <w:sz w:val="20"/>
+          <w:szCs w:val="20"/>
+        </w:rPr>
+      </w:pPr>
+      <w:r>
+        <w:rPr>
+          <w:rFonts w:hint="default"/>
+          <w:i w:val="0"/>
+          <w:iCs w:val="0"/>
+        </w:rPr>
+        <w:t>For errors that can’t be eradicated by parameter calibration due to model limitation, we can only count on future model structure improvement to fix them.</w:t>
+      </w:r>
+    </w:p>
+    <w:p>
+      <w:pPr>
+        <w:autoSpaceDE w:val="0"/>
+        <w:autoSpaceDN w:val="0"/>
+        <w:adjustRightInd w:val="0"/>
+        <w:ind w:firstLine="420"/>
+        <w:jc w:val="left"/>
+        <w:rPr>
+          <w:sz w:val="20"/>
+          <w:szCs w:val="20"/>
+        </w:rPr>
+      </w:pPr>
+    </w:p>
+    <w:p>
+      <w:pPr>
+        <w:autoSpaceDE w:val="0"/>
+        <w:autoSpaceDN w:val="0"/>
+        <w:adjustRightInd w:val="0"/>
+        <w:ind w:firstLine="420"/>
+        <w:jc w:val="left"/>
+        <w:rPr>
+          <w:sz w:val="20"/>
+          <w:szCs w:val="20"/>
+        </w:rPr>
+      </w:pPr>
+    </w:p>
+    <w:p>
+      <w:pPr>
         <w:autoSpaceDE w:val="0"/>
         <w:autoSpaceDN w:val="0"/>
         <w:adjustRightInd w:val="0"/>
@@ -14046,75 +14995,6 @@
           <w:szCs w:val="20"/>
         </w:rPr>
         <w:t>This research work provides a reliable solution improving the efficiency and effectiveness for typhoon forecast using large complex model like WRF. At the same time, since we have followed suit in relevant model settings with typhoon real-time forecasting center in China, it could perform as a valuable guidance for business departments to improve their quality of the forecast and potential for reducing loses of extreme typhoon events.</w:t>
-      </w:r>
-    </w:p>
-    <w:p>
-      <w:pPr>
-        <w:pStyle w:val="3"/>
-        <w:rPr>
-          <w:lang w:eastAsia="zh-CN"/>
-        </w:rPr>
-      </w:pPr>
-      <w:r>
-        <w:rPr>
-          <w:lang w:eastAsia="zh-CN"/>
-        </w:rPr>
-        <w:t>Discussion</w:t>
-      </w:r>
-    </w:p>
-    <w:p>
-      <w:pPr>
-        <w:autoSpaceDE w:val="0"/>
-        <w:autoSpaceDN w:val="0"/>
-        <w:adjustRightInd w:val="0"/>
-        <w:ind w:firstLine="400" w:firstLineChars="200"/>
-        <w:jc w:val="left"/>
-        <w:rPr>
-          <w:sz w:val="20"/>
-          <w:szCs w:val="20"/>
-        </w:rPr>
-      </w:pPr>
-      <w:r>
-        <w:rPr>
-          <w:sz w:val="20"/>
-          <w:szCs w:val="20"/>
-        </w:rPr>
-        <w:t>Selection of 23: (For theoretical deficiency remains for this act see</w:t>
-      </w:r>
-      <w:r>
-        <w:rPr>
-          <w:color w:val="FF0000"/>
-          <w:sz w:val="6"/>
-          <w:szCs w:val="20"/>
-        </w:rPr>
-        <w:t xml:space="preserve"> [Global Sensitivity Analysis: The Primer, SALTELLI, A., RATTO, M., ANDRES, T., CAMPOLONGO, F., CARIBONI, J., GATELLI, D., SAISANA, M., and TARANTOLA, S, Biometrics 65(4): 1311-1312, December 2009, DOI: 10.1111/j. 1541-0420. 2009. 01343_7.x]</w:t>
-      </w:r>
-      <w:r>
-        <w:rPr>
-          <w:sz w:val="20"/>
-          <w:szCs w:val="20"/>
-        </w:rPr>
-        <w:t>)</w:t>
-      </w:r>
-    </w:p>
-    <w:p>
-      <w:pPr>
-        <w:autoSpaceDE w:val="0"/>
-        <w:autoSpaceDN w:val="0"/>
-        <w:adjustRightInd w:val="0"/>
-        <w:ind w:firstLine="400" w:firstLineChars="200"/>
-        <w:jc w:val="left"/>
-        <w:rPr>
-          <w:sz w:val="20"/>
-          <w:szCs w:val="20"/>
-        </w:rPr>
-      </w:pPr>
-      <w:r>
-        <w:rPr>
-          <w:sz w:val="20"/>
-          <w:szCs w:val="20"/>
-        </w:rPr>
-        <w:t>Multi-objective to single objective.</w:t>
       </w:r>
     </w:p>
     <w:p>
@@ -15136,7 +16016,27 @@
           <w:szCs w:val="20"/>
           <w:lang w:val="en-US" w:eastAsia="zh-CN" w:bidi="ar-SA"/>
         </w:rPr>
-        <w:t xml:space="preserve"> worthwhile for numerical weather prediction (NWP) models to gain more accuracy in initial conditions. Different method may end up with slightly different model state. Considering to be accordant with CMA operational settings to be set for possible future operational guiding significance, we use Dynamical Initialization (DI) module approved by CMA which has also been proved effective. A rough view of DI scheme is portrayed below in Fig1. It consists of four main procedures in model pre-run period: 1) separation of a typhoon vortex; 2) repeated cycle runs for typhoon vortex spin up; 3) spectral nudging to reduce bias in large-scale fields in the cycle runs, and 4) relocation of the spun up typhoon vortex to the observed position. </w:t>
+        <w:t xml:space="preserve"> worthwhile for numerical weather prediction (NWP) models to gain more accuracy in initial conditions. Different method may end up with slightly different model state. Considering to be accordant with CMA operational settings to be set for possible future operational guiding significance, we use Dynamical Initialization (DI) module approved by CMA which has also been proved effective. A rough view of DI scheme is portrayed below in Fig</w:t>
+      </w:r>
+      <w:r>
+        <w:rPr>
+          <w:rFonts w:hint="default" w:cs="Times New Roman"/>
+          <w:kern w:val="2"/>
+          <w:sz w:val="20"/>
+          <w:szCs w:val="20"/>
+          <w:lang w:eastAsia="zh-CN" w:bidi="ar-SA"/>
+        </w:rPr>
+        <w:t>9</w:t>
+      </w:r>
+      <w:r>
+        <w:rPr>
+          <w:rFonts w:hint="default" w:ascii="Calibri" w:hAnsi="Calibri" w:eastAsia="宋体" w:cs="Times New Roman"/>
+          <w:kern w:val="2"/>
+          <w:sz w:val="20"/>
+          <w:szCs w:val="20"/>
+          <w:lang w:val="en-US" w:eastAsia="zh-CN" w:bidi="ar-SA"/>
+        </w:rPr>
+        <w:t xml:space="preserve">. It consists of four main procedures in model pre-run period: 1) separation of a typhoon vortex; 2) repeated cycle runs for typhoon vortex spin up; 3) spectral nudging to reduce bias in large-scale fields in the cycle runs, and 4) relocation of the spun up typhoon vortex to the observed position. </w:t>
       </w:r>
     </w:p>
     <w:p>
@@ -15167,7 +16067,7 @@
                     </pic:cNvPicPr>
                   </pic:nvPicPr>
                   <pic:blipFill>
-                    <a:blip r:embed="rId37"/>
+                    <a:blip r:embed="rId36"/>
                     <a:stretch>
                       <a:fillRect/>
                     </a:stretch>
@@ -15200,7 +16100,19 @@
         <w:rPr>
           <w:i/>
         </w:rPr>
-        <w:t>Fig1. General view of major steps in DI</w:t>
+        <w:t>Fig</w:t>
+      </w:r>
+      <w:r>
+        <w:rPr>
+          <w:i/>
+        </w:rPr>
+        <w:t>9</w:t>
+      </w:r>
+      <w:r>
+        <w:rPr>
+          <w:i/>
+        </w:rPr>
+        <w:t>. General view of major steps in DI</w:t>
       </w:r>
     </w:p>
     <w:p>
@@ -15769,7 +16681,17 @@
         <w:pStyle w:val="12"/>
       </w:pPr>
       <w:r>
-        <w:t>SA结果</w:t>
+        <w:t>参数敏感性结果</w:t>
+      </w:r>
+    </w:p>
+  </w:comment>
+  <w:comment w:id="15" w:author="lmw" w:date="2017-12-26T13:54:56Z" w:initials="l">
+    <w:p>
+      <w:pPr>
+        <w:pStyle w:val="12"/>
+      </w:pPr>
+      <w:r>
+        <w:t>优化结果</w:t>
       </w:r>
     </w:p>
   </w:comment>
@@ -17263,6 +18185,11 @@
   <customSectProps>
     <customSectPr/>
   </customSectProps>
+  <customShpExts>
+    <customShpInfo spid="_x0000_s1029"/>
+    <customShpInfo spid="_x0000_s1030"/>
+    <customShpInfo spid="_x0000_s1031"/>
+  </customShpExts>
 </s:customData>
 </file>
 

</xml_diff>